<commit_message>
ajour des entetes manquante
</commit_message>
<xml_diff>
--- a/Doc_TPI/doc technique.docx
+++ b/Doc_TPI/doc technique.docx
@@ -1,6 +1,6 @@
 
 <file path=word/document.xml><?xml version="1.0" encoding="utf-8"?>
-<w:document xmlns:wpc="http://schemas.microsoft.com/office/word/2010/wordprocessingCanvas" xmlns:cx="http://schemas.microsoft.com/office/drawing/2014/chartex" xmlns:cx1="http://schemas.microsoft.com/office/drawing/2015/9/8/chartex" xmlns:cx2="http://schemas.microsoft.com/office/drawing/2015/10/21/chartex" xmlns:mc="http://schemas.openxmlformats.org/markup-compatibility/2006" xmlns:o="urn:schemas-microsoft-com:office:office" xmlns:r="http://schemas.openxmlformats.org/officeDocument/2006/relationships" xmlns:m="http://schemas.openxmlformats.org/officeDocument/2006/math" xmlns:v="urn:schemas-microsoft-com:vml" xmlns:wp14="http://schemas.microsoft.com/office/word/2010/wordprocessingDrawing" xmlns:wp="http://schemas.openxmlformats.org/drawingml/2006/wordprocessingDrawing" xmlns:w10="urn:schemas-microsoft-com:office:word" xmlns:w="http://schemas.openxmlformats.org/wordprocessingml/2006/main" xmlns:w14="http://schemas.microsoft.com/office/word/2010/wordml" xmlns:w15="http://schemas.microsoft.com/office/word/2012/wordml" xmlns:w16se="http://schemas.microsoft.com/office/word/2015/wordml/symex" xmlns:wpg="http://schemas.microsoft.com/office/word/2010/wordprocessingGroup" xmlns:wpi="http://schemas.microsoft.com/office/word/2010/wordprocessingInk" xmlns:wne="http://schemas.microsoft.com/office/word/2006/wordml" xmlns:wps="http://schemas.microsoft.com/office/word/2010/wordprocessingShape" mc:Ignorable="w14 w15 w16se wp14">
+<w:document xmlns:wpc="http://schemas.microsoft.com/office/word/2010/wordprocessingCanvas" xmlns:mc="http://schemas.openxmlformats.org/markup-compatibility/2006" xmlns:o="urn:schemas-microsoft-com:office:office" xmlns:r="http://schemas.openxmlformats.org/officeDocument/2006/relationships" xmlns:m="http://schemas.openxmlformats.org/officeDocument/2006/math" xmlns:v="urn:schemas-microsoft-com:vml" xmlns:wp14="http://schemas.microsoft.com/office/word/2010/wordprocessingDrawing" xmlns:wp="http://schemas.openxmlformats.org/drawingml/2006/wordprocessingDrawing" xmlns:w10="urn:schemas-microsoft-com:office:word" xmlns:w="http://schemas.openxmlformats.org/wordprocessingml/2006/main" xmlns:w14="http://schemas.microsoft.com/office/word/2010/wordml" xmlns:wpg="http://schemas.microsoft.com/office/word/2010/wordprocessingGroup" xmlns:wpi="http://schemas.microsoft.com/office/word/2010/wordprocessingInk" xmlns:wne="http://schemas.microsoft.com/office/word/2006/wordml" xmlns:wps="http://schemas.microsoft.com/office/word/2010/wordprocessingShape" mc:Ignorable="w14 wp14">
   <w:body>
     <w:sdt>
       <w:sdtPr>
@@ -5641,7 +5641,7 @@
                     </pic:cNvPicPr>
                   </pic:nvPicPr>
                   <pic:blipFill>
-                    <a:blip r:embed="rId8">
+                    <a:blip r:embed="rId9">
                       <a:extLst>
                         <a:ext uri="{28A0092B-C50C-407E-A947-70E740481C1C}">
                           <a14:useLocalDpi xmlns:a14="http://schemas.microsoft.com/office/drawing/2010/main" val="0"/>
@@ -5890,7 +5890,7 @@
                     </pic:cNvPicPr>
                   </pic:nvPicPr>
                   <pic:blipFill>
-                    <a:blip r:embed="rId9">
+                    <a:blip r:embed="rId10">
                       <a:extLst>
                         <a:ext uri="{28A0092B-C50C-407E-A947-70E740481C1C}">
                           <a14:useLocalDpi xmlns:a14="http://schemas.microsoft.com/office/drawing/2010/main" val="0"/>
@@ -5990,7 +5990,7 @@
                     </pic:cNvPicPr>
                   </pic:nvPicPr>
                   <pic:blipFill>
-                    <a:blip r:embed="rId10">
+                    <a:blip r:embed="rId11">
                       <a:extLst>
                         <a:ext uri="{28A0092B-C50C-407E-A947-70E740481C1C}">
                           <a14:useLocalDpi xmlns:a14="http://schemas.microsoft.com/office/drawing/2010/main" val="0"/>
@@ -6090,7 +6090,7 @@
                     </pic:cNvPicPr>
                   </pic:nvPicPr>
                   <pic:blipFill>
-                    <a:blip r:embed="rId11">
+                    <a:blip r:embed="rId12">
                       <a:extLst>
                         <a:ext uri="{28A0092B-C50C-407E-A947-70E740481C1C}">
                           <a14:useLocalDpi xmlns:a14="http://schemas.microsoft.com/office/drawing/2010/main" val="0"/>
@@ -6203,7 +6203,7 @@
                     </pic:cNvPicPr>
                   </pic:nvPicPr>
                   <pic:blipFill>
-                    <a:blip r:embed="rId12">
+                    <a:blip r:embed="rId13">
                       <a:extLst>
                         <a:ext uri="{28A0092B-C50C-407E-A947-70E740481C1C}">
                           <a14:useLocalDpi xmlns:a14="http://schemas.microsoft.com/office/drawing/2010/main" val="0"/>
@@ -6369,7 +6369,7 @@
                     </pic:cNvPicPr>
                   </pic:nvPicPr>
                   <pic:blipFill>
-                    <a:blip r:embed="rId13">
+                    <a:blip r:embed="rId14">
                       <a:extLst>
                         <a:ext uri="{28A0092B-C50C-407E-A947-70E740481C1C}">
                           <a14:useLocalDpi xmlns:a14="http://schemas.microsoft.com/office/drawing/2010/main" val="0"/>
@@ -6491,7 +6491,7 @@
                     </pic:cNvPicPr>
                   </pic:nvPicPr>
                   <pic:blipFill>
-                    <a:blip r:embed="rId14">
+                    <a:blip r:embed="rId15">
                       <a:extLst>
                         <a:ext uri="{28A0092B-C50C-407E-A947-70E740481C1C}">
                           <a14:useLocalDpi xmlns:a14="http://schemas.microsoft.com/office/drawing/2010/main" val="0"/>
@@ -6704,7 +6704,7 @@
                     </pic:cNvPicPr>
                   </pic:nvPicPr>
                   <pic:blipFill>
-                    <a:blip r:embed="rId15">
+                    <a:blip r:embed="rId16">
                       <a:extLst>
                         <a:ext uri="{28A0092B-C50C-407E-A947-70E740481C1C}">
                           <a14:useLocalDpi xmlns:a14="http://schemas.microsoft.com/office/drawing/2010/main" val="0"/>
@@ -6947,7 +6947,7 @@
                     </pic:cNvPicPr>
                   </pic:nvPicPr>
                   <pic:blipFill>
-                    <a:blip r:embed="rId16">
+                    <a:blip r:embed="rId17">
                       <a:extLst>
                         <a:ext uri="{28A0092B-C50C-407E-A947-70E740481C1C}">
                           <a14:useLocalDpi xmlns:a14="http://schemas.microsoft.com/office/drawing/2010/main" val="0"/>
@@ -7162,7 +7162,7 @@
                     </pic:cNvPicPr>
                   </pic:nvPicPr>
                   <pic:blipFill>
-                    <a:blip r:embed="rId17">
+                    <a:blip r:embed="rId18">
                       <a:extLst>
                         <a:ext uri="{28A0092B-C50C-407E-A947-70E740481C1C}">
                           <a14:useLocalDpi xmlns:a14="http://schemas.microsoft.com/office/drawing/2010/main" val="0"/>
@@ -7357,7 +7357,7 @@
                     </pic:cNvPicPr>
                   </pic:nvPicPr>
                   <pic:blipFill>
-                    <a:blip r:embed="rId18">
+                    <a:blip r:embed="rId19">
                       <a:extLst>
                         <a:ext uri="{28A0092B-C50C-407E-A947-70E740481C1C}">
                           <a14:useLocalDpi xmlns:a14="http://schemas.microsoft.com/office/drawing/2010/main" val="0"/>
@@ -7510,7 +7510,7 @@
                     </pic:cNvPicPr>
                   </pic:nvPicPr>
                   <pic:blipFill>
-                    <a:blip r:embed="rId19">
+                    <a:blip r:embed="rId20">
                       <a:extLst>
                         <a:ext uri="{28A0092B-C50C-407E-A947-70E740481C1C}">
                           <a14:useLocalDpi xmlns:a14="http://schemas.microsoft.com/office/drawing/2010/main" val="0"/>
@@ -7711,7 +7711,6 @@
         </w:rPr>
       </w:pPr>
       <w:proofErr w:type="spellStart"/>
-      <w:proofErr w:type="gramStart"/>
       <w:r>
         <w:rPr>
           <w:rFonts w:ascii="Courier New" w:eastAsia="Times New Roman" w:hAnsi="Courier New" w:cs="Courier New"/>
@@ -7726,52 +7725,64 @@
         <w:t>function</w:t>
       </w:r>
       <w:proofErr w:type="spellEnd"/>
+      <w:r>
+        <w:rPr>
+          <w:rFonts w:ascii="Courier New" w:eastAsia="Times New Roman" w:hAnsi="Courier New" w:cs="Courier New"/>
+          <w:color w:val="000000"/>
+          <w:sz w:val="20"/>
+          <w:szCs w:val="20"/>
+          <w:shd w:val="clear" w:color="auto" w:fill="FEFCF5"/>
+          <w:lang w:eastAsia="fr-CH"/>
+        </w:rPr>
+        <w:t xml:space="preserve"> </w:t>
+      </w:r>
+      <w:r>
+        <w:rPr>
+          <w:rFonts w:ascii="Courier New" w:eastAsia="Times New Roman" w:hAnsi="Courier New" w:cs="Courier New"/>
+          <w:color w:val="8000FF"/>
+          <w:sz w:val="20"/>
+          <w:szCs w:val="20"/>
+          <w:shd w:val="clear" w:color="auto" w:fill="FEFCF5"/>
+          <w:lang w:eastAsia="fr-CH"/>
+        </w:rPr>
+        <w:t>&amp;</w:t>
+      </w:r>
+      <w:proofErr w:type="spellStart"/>
+      <w:proofErr w:type="gramStart"/>
+      <w:r>
+        <w:rPr>
+          <w:rFonts w:ascii="Courier New" w:eastAsia="Times New Roman" w:hAnsi="Courier New" w:cs="Courier New"/>
+          <w:color w:val="000000"/>
+          <w:sz w:val="20"/>
+          <w:szCs w:val="20"/>
+          <w:shd w:val="clear" w:color="auto" w:fill="FEFCF5"/>
+          <w:lang w:eastAsia="fr-CH"/>
+        </w:rPr>
+        <w:t>myDatabase</w:t>
+      </w:r>
+      <w:proofErr w:type="spellEnd"/>
+      <w:r>
+        <w:rPr>
+          <w:rFonts w:ascii="Courier New" w:eastAsia="Times New Roman" w:hAnsi="Courier New" w:cs="Courier New"/>
+          <w:color w:val="8000FF"/>
+          <w:sz w:val="20"/>
+          <w:szCs w:val="20"/>
+          <w:shd w:val="clear" w:color="auto" w:fill="FEFCF5"/>
+          <w:lang w:eastAsia="fr-CH"/>
+        </w:rPr>
+        <w:t>(</w:t>
+      </w:r>
       <w:proofErr w:type="gramEnd"/>
       <w:r>
         <w:rPr>
           <w:rFonts w:ascii="Courier New" w:eastAsia="Times New Roman" w:hAnsi="Courier New" w:cs="Courier New"/>
-          <w:color w:val="000000"/>
-          <w:sz w:val="20"/>
-          <w:szCs w:val="20"/>
-          <w:shd w:val="clear" w:color="auto" w:fill="FEFCF5"/>
-          <w:lang w:eastAsia="fr-CH"/>
-        </w:rPr>
-        <w:t xml:space="preserve"> </w:t>
-      </w:r>
-      <w:r>
-        <w:rPr>
-          <w:rFonts w:ascii="Courier New" w:eastAsia="Times New Roman" w:hAnsi="Courier New" w:cs="Courier New"/>
           <w:color w:val="8000FF"/>
           <w:sz w:val="20"/>
           <w:szCs w:val="20"/>
           <w:shd w:val="clear" w:color="auto" w:fill="FEFCF5"/>
           <w:lang w:eastAsia="fr-CH"/>
         </w:rPr>
-        <w:t>&amp;</w:t>
-      </w:r>
-      <w:proofErr w:type="spellStart"/>
-      <w:r>
-        <w:rPr>
-          <w:rFonts w:ascii="Courier New" w:eastAsia="Times New Roman" w:hAnsi="Courier New" w:cs="Courier New"/>
-          <w:color w:val="000000"/>
-          <w:sz w:val="20"/>
-          <w:szCs w:val="20"/>
-          <w:shd w:val="clear" w:color="auto" w:fill="FEFCF5"/>
-          <w:lang w:eastAsia="fr-CH"/>
-        </w:rPr>
-        <w:t>myDatabase</w:t>
-      </w:r>
-      <w:proofErr w:type="spellEnd"/>
-      <w:r>
-        <w:rPr>
-          <w:rFonts w:ascii="Courier New" w:eastAsia="Times New Roman" w:hAnsi="Courier New" w:cs="Courier New"/>
-          <w:color w:val="8000FF"/>
-          <w:sz w:val="20"/>
-          <w:szCs w:val="20"/>
-          <w:shd w:val="clear" w:color="auto" w:fill="FEFCF5"/>
-          <w:lang w:eastAsia="fr-CH"/>
-        </w:rPr>
-        <w:t>()</w:t>
+        <w:t>)</w:t>
       </w:r>
       <w:r>
         <w:rPr>
@@ -8413,9 +8424,19 @@
           <w:shd w:val="clear" w:color="auto" w:fill="FEFCF5"/>
           <w:lang w:val="de-CH" w:eastAsia="fr-CH"/>
         </w:rPr>
-        <w:t>DB_</w:t>
-      </w:r>
-      <w:proofErr w:type="gramStart"/>
+        <w:t xml:space="preserve">DB_HOST </w:t>
+      </w:r>
+      <w:r>
+        <w:rPr>
+          <w:rFonts w:ascii="Courier New" w:eastAsia="Times New Roman" w:hAnsi="Courier New" w:cs="Courier New"/>
+          <w:color w:val="8000FF"/>
+          <w:sz w:val="20"/>
+          <w:szCs w:val="20"/>
+          <w:shd w:val="clear" w:color="auto" w:fill="FEFCF5"/>
+          <w:lang w:val="de-CH" w:eastAsia="fr-CH"/>
+        </w:rPr>
+        <w:t>.</w:t>
+      </w:r>
       <w:r>
         <w:rPr>
           <w:rFonts w:ascii="Courier New" w:eastAsia="Times New Roman" w:hAnsi="Courier New" w:cs="Courier New"/>
@@ -8425,57 +8446,32 @@
           <w:shd w:val="clear" w:color="auto" w:fill="FEFCF5"/>
           <w:lang w:val="de-CH" w:eastAsia="fr-CH"/>
         </w:rPr>
-        <w:t xml:space="preserve">HOST </w:t>
-      </w:r>
-      <w:r>
-        <w:rPr>
-          <w:rFonts w:ascii="Courier New" w:eastAsia="Times New Roman" w:hAnsi="Courier New" w:cs="Courier New"/>
-          <w:color w:val="8000FF"/>
+        <w:t xml:space="preserve"> </w:t>
+      </w:r>
+      <w:r>
+        <w:rPr>
+          <w:rFonts w:ascii="Courier New" w:eastAsia="Times New Roman" w:hAnsi="Courier New" w:cs="Courier New"/>
+          <w:color w:val="808080"/>
           <w:sz w:val="20"/>
           <w:szCs w:val="20"/>
           <w:shd w:val="clear" w:color="auto" w:fill="FEFCF5"/>
           <w:lang w:val="de-CH" w:eastAsia="fr-CH"/>
         </w:rPr>
-        <w:t>.</w:t>
-      </w:r>
-      <w:proofErr w:type="gramEnd"/>
-      <w:r>
-        <w:rPr>
-          <w:rFonts w:ascii="Courier New" w:eastAsia="Times New Roman" w:hAnsi="Courier New" w:cs="Courier New"/>
-          <w:color w:val="000000"/>
+        <w:t>';</w:t>
+      </w:r>
+      <w:proofErr w:type="spellStart"/>
+      <w:r>
+        <w:rPr>
+          <w:rFonts w:ascii="Courier New" w:eastAsia="Times New Roman" w:hAnsi="Courier New" w:cs="Courier New"/>
+          <w:color w:val="808080"/>
           <w:sz w:val="20"/>
           <w:szCs w:val="20"/>
           <w:shd w:val="clear" w:color="auto" w:fill="FEFCF5"/>
           <w:lang w:val="de-CH" w:eastAsia="fr-CH"/>
         </w:rPr>
-        <w:t xml:space="preserve"> </w:t>
-      </w:r>
-      <w:proofErr w:type="gramStart"/>
-      <w:r>
-        <w:rPr>
-          <w:rFonts w:ascii="Courier New" w:eastAsia="Times New Roman" w:hAnsi="Courier New" w:cs="Courier New"/>
-          <w:color w:val="808080"/>
-          <w:sz w:val="20"/>
-          <w:szCs w:val="20"/>
-          <w:shd w:val="clear" w:color="auto" w:fill="FEFCF5"/>
-          <w:lang w:val="de-CH" w:eastAsia="fr-CH"/>
-        </w:rPr>
-        <w:t>';</w:t>
-      </w:r>
-      <w:proofErr w:type="spellStart"/>
-      <w:r>
-        <w:rPr>
-          <w:rFonts w:ascii="Courier New" w:eastAsia="Times New Roman" w:hAnsi="Courier New" w:cs="Courier New"/>
-          <w:color w:val="808080"/>
-          <w:sz w:val="20"/>
-          <w:szCs w:val="20"/>
-          <w:shd w:val="clear" w:color="auto" w:fill="FEFCF5"/>
-          <w:lang w:val="de-CH" w:eastAsia="fr-CH"/>
-        </w:rPr>
         <w:t>dbname</w:t>
       </w:r>
       <w:proofErr w:type="spellEnd"/>
-      <w:proofErr w:type="gramEnd"/>
       <w:r>
         <w:rPr>
           <w:rFonts w:ascii="Courier New" w:eastAsia="Times New Roman" w:hAnsi="Courier New" w:cs="Courier New"/>
@@ -8957,8 +8953,6 @@
         </w:rPr>
         <w:t xml:space="preserve">            </w:t>
       </w:r>
-      <w:proofErr w:type="spellStart"/>
-      <w:proofErr w:type="gramStart"/>
       <w:r>
         <w:rPr>
           <w:rFonts w:ascii="Courier New" w:eastAsia="Times New Roman" w:hAnsi="Courier New" w:cs="Courier New"/>
@@ -8968,45 +8962,100 @@
           <w:sz w:val="20"/>
           <w:szCs w:val="20"/>
           <w:shd w:val="clear" w:color="auto" w:fill="FEFCF5"/>
-          <w:lang w:eastAsia="fr-CH"/>
+          <w:lang w:val="de-CH" w:eastAsia="fr-CH"/>
         </w:rPr>
         <w:t>echo</w:t>
       </w:r>
+      <w:r>
+        <w:rPr>
+          <w:rFonts w:ascii="Courier New" w:eastAsia="Times New Roman" w:hAnsi="Courier New" w:cs="Courier New"/>
+          <w:color w:val="000000"/>
+          <w:sz w:val="20"/>
+          <w:szCs w:val="20"/>
+          <w:shd w:val="clear" w:color="auto" w:fill="FEFCF5"/>
+          <w:lang w:val="de-CH" w:eastAsia="fr-CH"/>
+        </w:rPr>
+        <w:t xml:space="preserve"> </w:t>
+      </w:r>
+      <w:r>
+        <w:rPr>
+          <w:rFonts w:ascii="Courier New" w:eastAsia="Times New Roman" w:hAnsi="Courier New" w:cs="Courier New"/>
+          <w:color w:val="808080"/>
+          <w:sz w:val="20"/>
+          <w:szCs w:val="20"/>
+          <w:shd w:val="clear" w:color="auto" w:fill="FEFCF5"/>
+          <w:lang w:val="de-CH" w:eastAsia="fr-CH"/>
+        </w:rPr>
+        <w:t>'Erreur : '</w:t>
+      </w:r>
+      <w:r>
+        <w:rPr>
+          <w:rFonts w:ascii="Courier New" w:eastAsia="Times New Roman" w:hAnsi="Courier New" w:cs="Courier New"/>
+          <w:color w:val="000000"/>
+          <w:sz w:val="20"/>
+          <w:szCs w:val="20"/>
+          <w:shd w:val="clear" w:color="auto" w:fill="FEFCF5"/>
+          <w:lang w:val="de-CH" w:eastAsia="fr-CH"/>
+        </w:rPr>
+        <w:t xml:space="preserve"> </w:t>
+      </w:r>
+      <w:r>
+        <w:rPr>
+          <w:rFonts w:ascii="Courier New" w:eastAsia="Times New Roman" w:hAnsi="Courier New" w:cs="Courier New"/>
+          <w:color w:val="8000FF"/>
+          <w:sz w:val="20"/>
+          <w:szCs w:val="20"/>
+          <w:shd w:val="clear" w:color="auto" w:fill="FEFCF5"/>
+          <w:lang w:val="de-CH" w:eastAsia="fr-CH"/>
+        </w:rPr>
+        <w:t>.</w:t>
+      </w:r>
+      <w:r>
+        <w:rPr>
+          <w:rFonts w:ascii="Courier New" w:eastAsia="Times New Roman" w:hAnsi="Courier New" w:cs="Courier New"/>
+          <w:color w:val="000000"/>
+          <w:sz w:val="20"/>
+          <w:szCs w:val="20"/>
+          <w:shd w:val="clear" w:color="auto" w:fill="FEFCF5"/>
+          <w:lang w:val="de-CH" w:eastAsia="fr-CH"/>
+        </w:rPr>
+        <w:t xml:space="preserve"> </w:t>
+      </w:r>
+      <w:r>
+        <w:rPr>
+          <w:rFonts w:ascii="Courier New" w:eastAsia="Times New Roman" w:hAnsi="Courier New" w:cs="Courier New"/>
+          <w:color w:val="000080"/>
+          <w:sz w:val="20"/>
+          <w:szCs w:val="20"/>
+          <w:shd w:val="clear" w:color="auto" w:fill="FEFCF5"/>
+          <w:lang w:val="de-CH" w:eastAsia="fr-CH"/>
+        </w:rPr>
+        <w:t>$e</w:t>
+      </w:r>
+      <w:r>
+        <w:rPr>
+          <w:rFonts w:ascii="Courier New" w:eastAsia="Times New Roman" w:hAnsi="Courier New" w:cs="Courier New"/>
+          <w:color w:val="8000FF"/>
+          <w:sz w:val="20"/>
+          <w:szCs w:val="20"/>
+          <w:shd w:val="clear" w:color="auto" w:fill="FEFCF5"/>
+          <w:lang w:val="de-CH" w:eastAsia="fr-CH"/>
+        </w:rPr>
+        <w:t>-&gt;</w:t>
+      </w:r>
+      <w:proofErr w:type="spellStart"/>
+      <w:r>
+        <w:rPr>
+          <w:rFonts w:ascii="Courier New" w:eastAsia="Times New Roman" w:hAnsi="Courier New" w:cs="Courier New"/>
+          <w:color w:val="000000"/>
+          <w:sz w:val="20"/>
+          <w:szCs w:val="20"/>
+          <w:shd w:val="clear" w:color="auto" w:fill="FEFCF5"/>
+          <w:lang w:val="de-CH" w:eastAsia="fr-CH"/>
+        </w:rPr>
+        <w:t>getMessage</w:t>
+      </w:r>
       <w:proofErr w:type="spellEnd"/>
-      <w:proofErr w:type="gramEnd"/>
-      <w:r>
-        <w:rPr>
-          <w:rFonts w:ascii="Courier New" w:eastAsia="Times New Roman" w:hAnsi="Courier New" w:cs="Courier New"/>
-          <w:color w:val="000000"/>
-          <w:sz w:val="20"/>
-          <w:szCs w:val="20"/>
-          <w:shd w:val="clear" w:color="auto" w:fill="FEFCF5"/>
-          <w:lang w:eastAsia="fr-CH"/>
-        </w:rPr>
-        <w:t xml:space="preserve"> </w:t>
-      </w:r>
-      <w:r>
-        <w:rPr>
-          <w:rFonts w:ascii="Courier New" w:eastAsia="Times New Roman" w:hAnsi="Courier New" w:cs="Courier New"/>
-          <w:color w:val="808080"/>
-          <w:sz w:val="20"/>
-          <w:szCs w:val="20"/>
-          <w:shd w:val="clear" w:color="auto" w:fill="FEFCF5"/>
-          <w:lang w:eastAsia="fr-CH"/>
-        </w:rPr>
-        <w:t>'Erreur : '</w:t>
-      </w:r>
-      <w:r>
-        <w:rPr>
-          <w:rFonts w:ascii="Courier New" w:eastAsia="Times New Roman" w:hAnsi="Courier New" w:cs="Courier New"/>
-          <w:color w:val="000000"/>
-          <w:sz w:val="20"/>
-          <w:szCs w:val="20"/>
-          <w:shd w:val="clear" w:color="auto" w:fill="FEFCF5"/>
-          <w:lang w:eastAsia="fr-CH"/>
-        </w:rPr>
-        <w:t xml:space="preserve"> </w:t>
-      </w:r>
       <w:r>
         <w:rPr>
           <w:rFonts w:ascii="Courier New" w:eastAsia="Times New Roman" w:hAnsi="Courier New" w:cs="Courier New"/>
@@ -9014,79 +9063,9 @@
           <w:sz w:val="20"/>
           <w:szCs w:val="20"/>
           <w:shd w:val="clear" w:color="auto" w:fill="FEFCF5"/>
-          <w:lang w:eastAsia="fr-CH"/>
-        </w:rPr>
-        <w:t>.</w:t>
-      </w:r>
-      <w:r>
-        <w:rPr>
-          <w:rFonts w:ascii="Courier New" w:eastAsia="Times New Roman" w:hAnsi="Courier New" w:cs="Courier New"/>
-          <w:color w:val="000000"/>
-          <w:sz w:val="20"/>
-          <w:szCs w:val="20"/>
-          <w:shd w:val="clear" w:color="auto" w:fill="FEFCF5"/>
-          <w:lang w:eastAsia="fr-CH"/>
-        </w:rPr>
-        <w:t xml:space="preserve"> </w:t>
-      </w:r>
-      <w:r>
-        <w:rPr>
-          <w:rFonts w:ascii="Courier New" w:eastAsia="Times New Roman" w:hAnsi="Courier New" w:cs="Courier New"/>
-          <w:color w:val="000080"/>
-          <w:sz w:val="20"/>
-          <w:szCs w:val="20"/>
-          <w:shd w:val="clear" w:color="auto" w:fill="FEFCF5"/>
           <w:lang w:val="de-CH" w:eastAsia="fr-CH"/>
         </w:rPr>
-        <w:t>$e</w:t>
-      </w:r>
-      <w:r>
-        <w:rPr>
-          <w:rFonts w:ascii="Courier New" w:eastAsia="Times New Roman" w:hAnsi="Courier New" w:cs="Courier New"/>
-          <w:color w:val="8000FF"/>
-          <w:sz w:val="20"/>
-          <w:szCs w:val="20"/>
-          <w:shd w:val="clear" w:color="auto" w:fill="FEFCF5"/>
-          <w:lang w:val="de-CH" w:eastAsia="fr-CH"/>
-        </w:rPr>
-        <w:t>-&gt;</w:t>
-      </w:r>
-      <w:proofErr w:type="spellStart"/>
-      <w:proofErr w:type="gramStart"/>
-      <w:r>
-        <w:rPr>
-          <w:rFonts w:ascii="Courier New" w:eastAsia="Times New Roman" w:hAnsi="Courier New" w:cs="Courier New"/>
-          <w:color w:val="000000"/>
-          <w:sz w:val="20"/>
-          <w:szCs w:val="20"/>
-          <w:shd w:val="clear" w:color="auto" w:fill="FEFCF5"/>
-          <w:lang w:val="de-CH" w:eastAsia="fr-CH"/>
-        </w:rPr>
-        <w:t>getMessage</w:t>
-      </w:r>
-      <w:proofErr w:type="spellEnd"/>
-      <w:r>
-        <w:rPr>
-          <w:rFonts w:ascii="Courier New" w:eastAsia="Times New Roman" w:hAnsi="Courier New" w:cs="Courier New"/>
-          <w:color w:val="8000FF"/>
-          <w:sz w:val="20"/>
-          <w:szCs w:val="20"/>
-          <w:shd w:val="clear" w:color="auto" w:fill="FEFCF5"/>
-          <w:lang w:val="de-CH" w:eastAsia="fr-CH"/>
-        </w:rPr>
-        <w:t>(</w:t>
-      </w:r>
-      <w:proofErr w:type="gramEnd"/>
-      <w:r>
-        <w:rPr>
-          <w:rFonts w:ascii="Courier New" w:eastAsia="Times New Roman" w:hAnsi="Courier New" w:cs="Courier New"/>
-          <w:color w:val="8000FF"/>
-          <w:sz w:val="20"/>
-          <w:szCs w:val="20"/>
-          <w:shd w:val="clear" w:color="auto" w:fill="FEFCF5"/>
-          <w:lang w:val="de-CH" w:eastAsia="fr-CH"/>
-        </w:rPr>
-        <w:t>)</w:t>
+        <w:t>()</w:t>
       </w:r>
       <w:r>
         <w:rPr>
@@ -9222,6 +9201,7 @@
         </w:rPr>
         <w:t xml:space="preserve"> </w:t>
       </w:r>
+      <w:proofErr w:type="gramStart"/>
       <w:r>
         <w:rPr>
           <w:rFonts w:ascii="Courier New" w:eastAsia="Times New Roman" w:hAnsi="Courier New" w:cs="Courier New"/>
@@ -9231,9 +9211,9 @@
           <w:shd w:val="clear" w:color="auto" w:fill="FEFCF5"/>
           <w:lang w:val="de-CH" w:eastAsia="fr-CH"/>
         </w:rPr>
-        <w:t>'</w:t>
-      </w:r>
-      <w:proofErr w:type="gramStart"/>
+        <w:t>'N :</w:t>
+      </w:r>
+      <w:proofErr w:type="gramEnd"/>
       <w:r>
         <w:rPr>
           <w:rFonts w:ascii="Courier New" w:eastAsia="Times New Roman" w:hAnsi="Courier New" w:cs="Courier New"/>
@@ -9243,19 +9223,29 @@
           <w:shd w:val="clear" w:color="auto" w:fill="FEFCF5"/>
           <w:lang w:val="de-CH" w:eastAsia="fr-CH"/>
         </w:rPr>
-        <w:t>N :</w:t>
-      </w:r>
-      <w:proofErr w:type="gramEnd"/>
-      <w:r>
-        <w:rPr>
-          <w:rFonts w:ascii="Courier New" w:eastAsia="Times New Roman" w:hAnsi="Courier New" w:cs="Courier New"/>
-          <w:color w:val="808080"/>
+        <w:t xml:space="preserve"> '</w:t>
+      </w:r>
+      <w:r>
+        <w:rPr>
+          <w:rFonts w:ascii="Courier New" w:eastAsia="Times New Roman" w:hAnsi="Courier New" w:cs="Courier New"/>
+          <w:color w:val="000000"/>
           <w:sz w:val="20"/>
           <w:szCs w:val="20"/>
           <w:shd w:val="clear" w:color="auto" w:fill="FEFCF5"/>
           <w:lang w:val="de-CH" w:eastAsia="fr-CH"/>
         </w:rPr>
-        <w:t xml:space="preserve"> '</w:t>
+        <w:t xml:space="preserve"> </w:t>
+      </w:r>
+      <w:r>
+        <w:rPr>
+          <w:rFonts w:ascii="Courier New" w:eastAsia="Times New Roman" w:hAnsi="Courier New" w:cs="Courier New"/>
+          <w:color w:val="8000FF"/>
+          <w:sz w:val="20"/>
+          <w:szCs w:val="20"/>
+          <w:shd w:val="clear" w:color="auto" w:fill="FEFCF5"/>
+          <w:lang w:val="de-CH" w:eastAsia="fr-CH"/>
+        </w:rPr>
+        <w:t>.</w:t>
       </w:r>
       <w:r>
         <w:rPr>
@@ -9271,14 +9261,26 @@
       <w:r>
         <w:rPr>
           <w:rFonts w:ascii="Courier New" w:eastAsia="Times New Roman" w:hAnsi="Courier New" w:cs="Courier New"/>
+          <w:color w:val="000080"/>
+          <w:sz w:val="20"/>
+          <w:szCs w:val="20"/>
+          <w:shd w:val="clear" w:color="auto" w:fill="FEFCF5"/>
+          <w:lang w:val="de-CH" w:eastAsia="fr-CH"/>
+        </w:rPr>
+        <w:t>$e</w:t>
+      </w:r>
+      <w:r>
+        <w:rPr>
+          <w:rFonts w:ascii="Courier New" w:eastAsia="Times New Roman" w:hAnsi="Courier New" w:cs="Courier New"/>
           <w:color w:val="8000FF"/>
           <w:sz w:val="20"/>
           <w:szCs w:val="20"/>
           <w:shd w:val="clear" w:color="auto" w:fill="FEFCF5"/>
           <w:lang w:val="de-CH" w:eastAsia="fr-CH"/>
         </w:rPr>
-        <w:t>.</w:t>
-      </w:r>
+        <w:t>-&gt;</w:t>
+      </w:r>
+      <w:proofErr w:type="spellStart"/>
       <w:r>
         <w:rPr>
           <w:rFonts w:ascii="Courier New" w:eastAsia="Times New Roman" w:hAnsi="Courier New" w:cs="Courier New"/>
@@ -9288,66 +9290,19 @@
           <w:shd w:val="clear" w:color="auto" w:fill="FEFCF5"/>
           <w:lang w:val="de-CH" w:eastAsia="fr-CH"/>
         </w:rPr>
-        <w:t xml:space="preserve"> </w:t>
-      </w:r>
-      <w:r>
-        <w:rPr>
-          <w:rFonts w:ascii="Courier New" w:eastAsia="Times New Roman" w:hAnsi="Courier New" w:cs="Courier New"/>
-          <w:color w:val="000080"/>
+        <w:t>getCode</w:t>
+      </w:r>
+      <w:proofErr w:type="spellEnd"/>
+      <w:r>
+        <w:rPr>
+          <w:rFonts w:ascii="Courier New" w:eastAsia="Times New Roman" w:hAnsi="Courier New" w:cs="Courier New"/>
+          <w:color w:val="8000FF"/>
           <w:sz w:val="20"/>
           <w:szCs w:val="20"/>
           <w:shd w:val="clear" w:color="auto" w:fill="FEFCF5"/>
           <w:lang w:val="de-CH" w:eastAsia="fr-CH"/>
         </w:rPr>
-        <w:t>$e</w:t>
-      </w:r>
-      <w:r>
-        <w:rPr>
-          <w:rFonts w:ascii="Courier New" w:eastAsia="Times New Roman" w:hAnsi="Courier New" w:cs="Courier New"/>
-          <w:color w:val="8000FF"/>
-          <w:sz w:val="20"/>
-          <w:szCs w:val="20"/>
-          <w:shd w:val="clear" w:color="auto" w:fill="FEFCF5"/>
-          <w:lang w:val="de-CH" w:eastAsia="fr-CH"/>
-        </w:rPr>
-        <w:t>-&gt;</w:t>
-      </w:r>
-      <w:proofErr w:type="spellStart"/>
-      <w:proofErr w:type="gramStart"/>
-      <w:r>
-        <w:rPr>
-          <w:rFonts w:ascii="Courier New" w:eastAsia="Times New Roman" w:hAnsi="Courier New" w:cs="Courier New"/>
-          <w:color w:val="000000"/>
-          <w:sz w:val="20"/>
-          <w:szCs w:val="20"/>
-          <w:shd w:val="clear" w:color="auto" w:fill="FEFCF5"/>
-          <w:lang w:val="de-CH" w:eastAsia="fr-CH"/>
-        </w:rPr>
-        <w:t>getCode</w:t>
-      </w:r>
-      <w:proofErr w:type="spellEnd"/>
-      <w:r>
-        <w:rPr>
-          <w:rFonts w:ascii="Courier New" w:eastAsia="Times New Roman" w:hAnsi="Courier New" w:cs="Courier New"/>
-          <w:color w:val="8000FF"/>
-          <w:sz w:val="20"/>
-          <w:szCs w:val="20"/>
-          <w:shd w:val="clear" w:color="auto" w:fill="FEFCF5"/>
-          <w:lang w:val="de-CH" w:eastAsia="fr-CH"/>
-        </w:rPr>
-        <w:t>(</w:t>
-      </w:r>
-      <w:proofErr w:type="gramEnd"/>
-      <w:r>
-        <w:rPr>
-          <w:rFonts w:ascii="Courier New" w:eastAsia="Times New Roman" w:hAnsi="Courier New" w:cs="Courier New"/>
-          <w:color w:val="8000FF"/>
-          <w:sz w:val="20"/>
-          <w:szCs w:val="20"/>
-          <w:shd w:val="clear" w:color="auto" w:fill="FEFCF5"/>
-          <w:lang w:val="de-CH" w:eastAsia="fr-CH"/>
-        </w:rPr>
-        <w:t>);</w:t>
+        <w:t>();</w:t>
       </w:r>
     </w:p>
     <w:p>
@@ -9874,7 +9829,6 @@
         </w:rPr>
         <w:t xml:space="preserve">    </w:t>
       </w:r>
-      <w:proofErr w:type="gramStart"/>
       <w:r>
         <w:rPr>
           <w:rFonts w:ascii="Courier New" w:eastAsia="Times New Roman" w:hAnsi="Courier New" w:cs="Courier New"/>
@@ -9888,6 +9842,52 @@
         </w:rPr>
         <w:t>if</w:t>
       </w:r>
+      <w:r>
+        <w:rPr>
+          <w:rFonts w:ascii="Courier New" w:eastAsia="Times New Roman" w:hAnsi="Courier New" w:cs="Courier New"/>
+          <w:color w:val="000000"/>
+          <w:sz w:val="20"/>
+          <w:szCs w:val="20"/>
+          <w:shd w:val="clear" w:color="auto" w:fill="FEFCF5"/>
+          <w:lang w:eastAsia="fr-CH"/>
+        </w:rPr>
+        <w:t xml:space="preserve"> </w:t>
+      </w:r>
+      <w:r>
+        <w:rPr>
+          <w:rFonts w:ascii="Courier New" w:eastAsia="Times New Roman" w:hAnsi="Courier New" w:cs="Courier New"/>
+          <w:color w:val="8000FF"/>
+          <w:sz w:val="20"/>
+          <w:szCs w:val="20"/>
+          <w:shd w:val="clear" w:color="auto" w:fill="FEFCF5"/>
+          <w:lang w:eastAsia="fr-CH"/>
+        </w:rPr>
+        <w:t>(</w:t>
+      </w:r>
+      <w:proofErr w:type="gramStart"/>
+      <w:r>
+        <w:rPr>
+          <w:rFonts w:ascii="Courier New" w:eastAsia="Times New Roman" w:hAnsi="Courier New" w:cs="Courier New"/>
+          <w:color w:val="8000FF"/>
+          <w:sz w:val="20"/>
+          <w:szCs w:val="20"/>
+          <w:shd w:val="clear" w:color="auto" w:fill="FEFCF5"/>
+          <w:lang w:eastAsia="fr-CH"/>
+        </w:rPr>
+        <w:t>!</w:t>
+      </w:r>
+      <w:proofErr w:type="spellStart"/>
+      <w:r>
+        <w:rPr>
+          <w:rFonts w:ascii="Courier New" w:eastAsia="Times New Roman" w:hAnsi="Courier New" w:cs="Courier New"/>
+          <w:color w:val="000000"/>
+          <w:sz w:val="20"/>
+          <w:szCs w:val="20"/>
+          <w:shd w:val="clear" w:color="auto" w:fill="FEFCF5"/>
+          <w:lang w:eastAsia="fr-CH"/>
+        </w:rPr>
+        <w:t>is</w:t>
+      </w:r>
       <w:proofErr w:type="gramEnd"/>
       <w:r>
         <w:rPr>
@@ -9898,30 +9898,7 @@
           <w:shd w:val="clear" w:color="auto" w:fill="FEFCF5"/>
           <w:lang w:eastAsia="fr-CH"/>
         </w:rPr>
-        <w:t xml:space="preserve"> </w:t>
-      </w:r>
-      <w:r>
-        <w:rPr>
-          <w:rFonts w:ascii="Courier New" w:eastAsia="Times New Roman" w:hAnsi="Courier New" w:cs="Courier New"/>
-          <w:color w:val="8000FF"/>
-          <w:sz w:val="20"/>
-          <w:szCs w:val="20"/>
-          <w:shd w:val="clear" w:color="auto" w:fill="FEFCF5"/>
-          <w:lang w:eastAsia="fr-CH"/>
-        </w:rPr>
-        <w:t>(!</w:t>
-      </w:r>
-      <w:proofErr w:type="spellStart"/>
-      <w:r>
-        <w:rPr>
-          <w:rFonts w:ascii="Courier New" w:eastAsia="Times New Roman" w:hAnsi="Courier New" w:cs="Courier New"/>
-          <w:color w:val="000000"/>
-          <w:sz w:val="20"/>
-          <w:szCs w:val="20"/>
-          <w:shd w:val="clear" w:color="auto" w:fill="FEFCF5"/>
-          <w:lang w:eastAsia="fr-CH"/>
-        </w:rPr>
-        <w:t>is_dir</w:t>
+        <w:t>_dir</w:t>
       </w:r>
       <w:proofErr w:type="spellEnd"/>
       <w:r>
@@ -10010,7 +9987,6 @@
         </w:rPr>
         <w:t xml:space="preserve">        </w:t>
       </w:r>
-      <w:proofErr w:type="gramStart"/>
       <w:r>
         <w:rPr>
           <w:rFonts w:ascii="Courier New" w:eastAsia="Times New Roman" w:hAnsi="Courier New" w:cs="Courier New"/>
@@ -10024,42 +10000,54 @@
         </w:rPr>
         <w:t>if</w:t>
       </w:r>
+      <w:r>
+        <w:rPr>
+          <w:rFonts w:ascii="Courier New" w:eastAsia="Times New Roman" w:hAnsi="Courier New" w:cs="Courier New"/>
+          <w:color w:val="000000"/>
+          <w:sz w:val="20"/>
+          <w:szCs w:val="20"/>
+          <w:shd w:val="clear" w:color="auto" w:fill="FEFCF5"/>
+          <w:lang w:eastAsia="fr-CH"/>
+        </w:rPr>
+        <w:t xml:space="preserve"> </w:t>
+      </w:r>
+      <w:r>
+        <w:rPr>
+          <w:rFonts w:ascii="Courier New" w:eastAsia="Times New Roman" w:hAnsi="Courier New" w:cs="Courier New"/>
+          <w:color w:val="8000FF"/>
+          <w:sz w:val="20"/>
+          <w:szCs w:val="20"/>
+          <w:shd w:val="clear" w:color="auto" w:fill="FEFCF5"/>
+          <w:lang w:eastAsia="fr-CH"/>
+        </w:rPr>
+        <w:t>(</w:t>
+      </w:r>
+      <w:proofErr w:type="gramStart"/>
+      <w:r>
+        <w:rPr>
+          <w:rFonts w:ascii="Courier New" w:eastAsia="Times New Roman" w:hAnsi="Courier New" w:cs="Courier New"/>
+          <w:color w:val="8000FF"/>
+          <w:sz w:val="20"/>
+          <w:szCs w:val="20"/>
+          <w:shd w:val="clear" w:color="auto" w:fill="FEFCF5"/>
+          <w:lang w:eastAsia="fr-CH"/>
+        </w:rPr>
+        <w:t>!</w:t>
+      </w:r>
+      <w:proofErr w:type="spellStart"/>
+      <w:r>
+        <w:rPr>
+          <w:rFonts w:ascii="Courier New" w:eastAsia="Times New Roman" w:hAnsi="Courier New" w:cs="Courier New"/>
+          <w:color w:val="000000"/>
+          <w:sz w:val="20"/>
+          <w:szCs w:val="20"/>
+          <w:shd w:val="clear" w:color="auto" w:fill="FEFCF5"/>
+          <w:lang w:eastAsia="fr-CH"/>
+        </w:rPr>
+        <w:t>mkdir</w:t>
+      </w:r>
+      <w:proofErr w:type="spellEnd"/>
       <w:proofErr w:type="gramEnd"/>
-      <w:r>
-        <w:rPr>
-          <w:rFonts w:ascii="Courier New" w:eastAsia="Times New Roman" w:hAnsi="Courier New" w:cs="Courier New"/>
-          <w:color w:val="000000"/>
-          <w:sz w:val="20"/>
-          <w:szCs w:val="20"/>
-          <w:shd w:val="clear" w:color="auto" w:fill="FEFCF5"/>
-          <w:lang w:eastAsia="fr-CH"/>
-        </w:rPr>
-        <w:t xml:space="preserve"> </w:t>
-      </w:r>
-      <w:r>
-        <w:rPr>
-          <w:rFonts w:ascii="Courier New" w:eastAsia="Times New Roman" w:hAnsi="Courier New" w:cs="Courier New"/>
-          <w:color w:val="8000FF"/>
-          <w:sz w:val="20"/>
-          <w:szCs w:val="20"/>
-          <w:shd w:val="clear" w:color="auto" w:fill="FEFCF5"/>
-          <w:lang w:eastAsia="fr-CH"/>
-        </w:rPr>
-        <w:t>(!</w:t>
-      </w:r>
-      <w:proofErr w:type="spellStart"/>
-      <w:r>
-        <w:rPr>
-          <w:rFonts w:ascii="Courier New" w:eastAsia="Times New Roman" w:hAnsi="Courier New" w:cs="Courier New"/>
-          <w:color w:val="000000"/>
-          <w:sz w:val="20"/>
-          <w:szCs w:val="20"/>
-          <w:shd w:val="clear" w:color="auto" w:fill="FEFCF5"/>
-          <w:lang w:eastAsia="fr-CH"/>
-        </w:rPr>
-        <w:t>mkdir</w:t>
-      </w:r>
-      <w:proofErr w:type="spellEnd"/>
       <w:r>
         <w:rPr>
           <w:rFonts w:ascii="Courier New" w:eastAsia="Times New Roman" w:hAnsi="Courier New" w:cs="Courier New"/>
@@ -10216,7 +10204,6 @@
         </w:rPr>
         <w:t>'Erreur : le répertoire cible ne peut être créé ! Vérifiez que vous disposiez des droits suffisants pour le faire ou créez le manuellement !'</w:t>
       </w:r>
-      <w:proofErr w:type="gramStart"/>
       <w:r>
         <w:rPr>
           <w:rFonts w:ascii="Courier New" w:eastAsia="Times New Roman" w:hAnsi="Courier New" w:cs="Courier New"/>
@@ -10228,7 +10215,6 @@
         </w:rPr>
         <w:t>);</w:t>
       </w:r>
-      <w:proofErr w:type="gramEnd"/>
     </w:p>
     <w:p>
       <w:pPr>
@@ -10402,7 +10388,6 @@
         </w:rPr>
         <w:t xml:space="preserve">    </w:t>
       </w:r>
-      <w:proofErr w:type="gramStart"/>
       <w:r>
         <w:rPr>
           <w:rFonts w:ascii="Courier New" w:eastAsia="Times New Roman" w:hAnsi="Courier New" w:cs="Courier New"/>
@@ -10416,7 +10401,6 @@
         </w:rPr>
         <w:t>if</w:t>
       </w:r>
-      <w:proofErr w:type="gramEnd"/>
       <w:r>
         <w:rPr>
           <w:rFonts w:ascii="Courier New" w:eastAsia="Times New Roman" w:hAnsi="Courier New" w:cs="Courier New"/>
@@ -10437,7 +10421,19 @@
           <w:shd w:val="clear" w:color="auto" w:fill="FEFCF5"/>
           <w:lang w:eastAsia="fr-CH"/>
         </w:rPr>
-        <w:t>(!</w:t>
+        <w:t>(</w:t>
+      </w:r>
+      <w:proofErr w:type="gramStart"/>
+      <w:r>
+        <w:rPr>
+          <w:rFonts w:ascii="Courier New" w:eastAsia="Times New Roman" w:hAnsi="Courier New" w:cs="Courier New"/>
+          <w:color w:val="8000FF"/>
+          <w:sz w:val="20"/>
+          <w:szCs w:val="20"/>
+          <w:shd w:val="clear" w:color="auto" w:fill="FEFCF5"/>
+          <w:lang w:eastAsia="fr-CH"/>
+        </w:rPr>
+        <w:t>!</w:t>
       </w:r>
       <w:proofErr w:type="spellStart"/>
       <w:r>
@@ -10454,6 +10450,7 @@
         <w:t>empty</w:t>
       </w:r>
       <w:proofErr w:type="spellEnd"/>
+      <w:proofErr w:type="gramEnd"/>
       <w:r>
         <w:rPr>
           <w:rFonts w:ascii="Courier New" w:eastAsia="Times New Roman" w:hAnsi="Courier New" w:cs="Courier New"/>
@@ -10717,6 +10714,7 @@
         <w:t xml:space="preserve"> </w:t>
       </w:r>
       <w:proofErr w:type="spellStart"/>
+      <w:proofErr w:type="gramStart"/>
       <w:r>
         <w:rPr>
           <w:rFonts w:ascii="Courier New" w:eastAsia="Times New Roman" w:hAnsi="Courier New" w:cs="Courier New"/>
@@ -10742,6 +10740,7 @@
         </w:rPr>
         <w:t>(</w:t>
       </w:r>
+      <w:proofErr w:type="gramEnd"/>
       <w:r>
         <w:rPr>
           <w:rFonts w:ascii="Courier New" w:eastAsia="Times New Roman" w:hAnsi="Courier New" w:cs="Courier New"/>
@@ -10856,7 +10855,6 @@
         </w:rPr>
         <w:t>PATHINFO_EXTENSION</w:t>
       </w:r>
-      <w:proofErr w:type="gramStart"/>
       <w:r>
         <w:rPr>
           <w:rFonts w:ascii="Courier New" w:eastAsia="Times New Roman" w:hAnsi="Courier New" w:cs="Courier New"/>
@@ -10868,7 +10866,6 @@
         </w:rPr>
         <w:t>);</w:t>
       </w:r>
-      <w:proofErr w:type="gramEnd"/>
     </w:p>
     <w:p>
       <w:pPr>
@@ -10951,7 +10948,6 @@
         </w:rPr>
         <w:t xml:space="preserve">        </w:t>
       </w:r>
-      <w:proofErr w:type="gramStart"/>
       <w:r>
         <w:rPr>
           <w:rFonts w:ascii="Courier New" w:eastAsia="Times New Roman" w:hAnsi="Courier New" w:cs="Courier New"/>
@@ -10965,54 +10961,66 @@
         </w:rPr>
         <w:t>if</w:t>
       </w:r>
+      <w:r>
+        <w:rPr>
+          <w:rFonts w:ascii="Courier New" w:eastAsia="Times New Roman" w:hAnsi="Courier New" w:cs="Courier New"/>
+          <w:color w:val="000000"/>
+          <w:sz w:val="20"/>
+          <w:szCs w:val="20"/>
+          <w:shd w:val="clear" w:color="auto" w:fill="FEFCF5"/>
+          <w:lang w:eastAsia="fr-CH"/>
+        </w:rPr>
+        <w:t xml:space="preserve"> </w:t>
+      </w:r>
+      <w:r>
+        <w:rPr>
+          <w:rFonts w:ascii="Courier New" w:eastAsia="Times New Roman" w:hAnsi="Courier New" w:cs="Courier New"/>
+          <w:color w:val="8000FF"/>
+          <w:sz w:val="20"/>
+          <w:szCs w:val="20"/>
+          <w:shd w:val="clear" w:color="auto" w:fill="FEFCF5"/>
+          <w:lang w:eastAsia="fr-CH"/>
+        </w:rPr>
+        <w:t>(</w:t>
+      </w:r>
+      <w:proofErr w:type="spellStart"/>
+      <w:r>
+        <w:rPr>
+          <w:rFonts w:ascii="Courier New" w:eastAsia="Times New Roman" w:hAnsi="Courier New" w:cs="Courier New"/>
+          <w:color w:val="000000"/>
+          <w:sz w:val="20"/>
+          <w:szCs w:val="20"/>
+          <w:shd w:val="clear" w:color="auto" w:fill="FEFCF5"/>
+          <w:lang w:eastAsia="fr-CH"/>
+        </w:rPr>
+        <w:t>in_</w:t>
+      </w:r>
+      <w:proofErr w:type="gramStart"/>
+      <w:r>
+        <w:rPr>
+          <w:rFonts w:ascii="Courier New" w:eastAsia="Times New Roman" w:hAnsi="Courier New" w:cs="Courier New"/>
+          <w:color w:val="000000"/>
+          <w:sz w:val="20"/>
+          <w:szCs w:val="20"/>
+          <w:shd w:val="clear" w:color="auto" w:fill="FEFCF5"/>
+          <w:lang w:eastAsia="fr-CH"/>
+        </w:rPr>
+        <w:t>array</w:t>
+      </w:r>
+      <w:proofErr w:type="spellEnd"/>
+      <w:r>
+        <w:rPr>
+          <w:rFonts w:ascii="Courier New" w:eastAsia="Times New Roman" w:hAnsi="Courier New" w:cs="Courier New"/>
+          <w:color w:val="8000FF"/>
+          <w:sz w:val="20"/>
+          <w:szCs w:val="20"/>
+          <w:shd w:val="clear" w:color="auto" w:fill="FEFCF5"/>
+          <w:lang w:eastAsia="fr-CH"/>
+        </w:rPr>
+        <w:t>(</w:t>
+      </w:r>
+      <w:proofErr w:type="spellStart"/>
       <w:proofErr w:type="gramEnd"/>
-      <w:r>
-        <w:rPr>
-          <w:rFonts w:ascii="Courier New" w:eastAsia="Times New Roman" w:hAnsi="Courier New" w:cs="Courier New"/>
-          <w:color w:val="000000"/>
-          <w:sz w:val="20"/>
-          <w:szCs w:val="20"/>
-          <w:shd w:val="clear" w:color="auto" w:fill="FEFCF5"/>
-          <w:lang w:eastAsia="fr-CH"/>
-        </w:rPr>
-        <w:t xml:space="preserve"> </w:t>
-      </w:r>
-      <w:r>
-        <w:rPr>
-          <w:rFonts w:ascii="Courier New" w:eastAsia="Times New Roman" w:hAnsi="Courier New" w:cs="Courier New"/>
-          <w:color w:val="8000FF"/>
-          <w:sz w:val="20"/>
-          <w:szCs w:val="20"/>
-          <w:shd w:val="clear" w:color="auto" w:fill="FEFCF5"/>
-          <w:lang w:eastAsia="fr-CH"/>
-        </w:rPr>
-        <w:t>(</w:t>
-      </w:r>
-      <w:proofErr w:type="spellStart"/>
-      <w:r>
-        <w:rPr>
-          <w:rFonts w:ascii="Courier New" w:eastAsia="Times New Roman" w:hAnsi="Courier New" w:cs="Courier New"/>
-          <w:color w:val="000000"/>
-          <w:sz w:val="20"/>
-          <w:szCs w:val="20"/>
-          <w:shd w:val="clear" w:color="auto" w:fill="FEFCF5"/>
-          <w:lang w:eastAsia="fr-CH"/>
-        </w:rPr>
-        <w:t>in_array</w:t>
-      </w:r>
-      <w:proofErr w:type="spellEnd"/>
-      <w:r>
-        <w:rPr>
-          <w:rFonts w:ascii="Courier New" w:eastAsia="Times New Roman" w:hAnsi="Courier New" w:cs="Courier New"/>
-          <w:color w:val="8000FF"/>
-          <w:sz w:val="20"/>
-          <w:szCs w:val="20"/>
-          <w:shd w:val="clear" w:color="auto" w:fill="FEFCF5"/>
-          <w:lang w:eastAsia="fr-CH"/>
-        </w:rPr>
-        <w:t>(</w:t>
-      </w:r>
-      <w:proofErr w:type="spellStart"/>
       <w:r>
         <w:rPr>
           <w:rFonts w:ascii="Courier New" w:eastAsia="Times New Roman" w:hAnsi="Courier New" w:cs="Courier New"/>
@@ -11230,6 +11238,7 @@
         <w:t xml:space="preserve"> </w:t>
       </w:r>
       <w:proofErr w:type="spellStart"/>
+      <w:proofErr w:type="gramStart"/>
       <w:r>
         <w:rPr>
           <w:rFonts w:ascii="Courier New" w:eastAsia="Times New Roman" w:hAnsi="Courier New" w:cs="Courier New"/>
@@ -11253,6 +11262,7 @@
         </w:rPr>
         <w:t>(</w:t>
       </w:r>
+      <w:proofErr w:type="gramEnd"/>
       <w:r>
         <w:rPr>
           <w:rFonts w:ascii="Courier New" w:eastAsia="Times New Roman" w:hAnsi="Courier New" w:cs="Courier New"/>
@@ -11341,21 +11351,8 @@
           <w:shd w:val="clear" w:color="auto" w:fill="FEFCF5"/>
           <w:lang w:eastAsia="fr-CH"/>
         </w:rPr>
-        <w:t>]</w:t>
-      </w:r>
-      <w:proofErr w:type="gramStart"/>
-      <w:r>
-        <w:rPr>
-          <w:rFonts w:ascii="Courier New" w:eastAsia="Times New Roman" w:hAnsi="Courier New" w:cs="Courier New"/>
-          <w:color w:val="8000FF"/>
-          <w:sz w:val="20"/>
-          <w:szCs w:val="20"/>
-          <w:shd w:val="clear" w:color="auto" w:fill="FEFCF5"/>
-          <w:lang w:eastAsia="fr-CH"/>
-        </w:rPr>
-        <w:t>);</w:t>
-      </w:r>
-      <w:proofErr w:type="gramEnd"/>
+        <w:t>]);</w:t>
+      </w:r>
     </w:p>
     <w:p>
       <w:pPr>
@@ -11458,7 +11455,6 @@
         </w:rPr>
         <w:t xml:space="preserve">            </w:t>
       </w:r>
-      <w:proofErr w:type="gramStart"/>
       <w:r>
         <w:rPr>
           <w:rFonts w:ascii="Courier New" w:eastAsia="Times New Roman" w:hAnsi="Courier New" w:cs="Courier New"/>
@@ -11472,64 +11468,65 @@
         </w:rPr>
         <w:t>if</w:t>
       </w:r>
+      <w:r>
+        <w:rPr>
+          <w:rFonts w:ascii="Courier New" w:eastAsia="Times New Roman" w:hAnsi="Courier New" w:cs="Courier New"/>
+          <w:color w:val="000000"/>
+          <w:sz w:val="20"/>
+          <w:szCs w:val="20"/>
+          <w:shd w:val="clear" w:color="auto" w:fill="FEFCF5"/>
+          <w:lang w:eastAsia="fr-CH"/>
+        </w:rPr>
+        <w:t xml:space="preserve"> </w:t>
+      </w:r>
+      <w:r>
+        <w:rPr>
+          <w:rFonts w:ascii="Courier New" w:eastAsia="Times New Roman" w:hAnsi="Courier New" w:cs="Courier New"/>
+          <w:color w:val="8000FF"/>
+          <w:sz w:val="20"/>
+          <w:szCs w:val="20"/>
+          <w:shd w:val="clear" w:color="auto" w:fill="FEFCF5"/>
+          <w:lang w:eastAsia="fr-CH"/>
+        </w:rPr>
+        <w:t>(</w:t>
+      </w:r>
+      <w:r>
+        <w:rPr>
+          <w:rFonts w:ascii="Courier New" w:eastAsia="Times New Roman" w:hAnsi="Courier New" w:cs="Courier New"/>
+          <w:color w:val="000080"/>
+          <w:sz w:val="20"/>
+          <w:szCs w:val="20"/>
+          <w:shd w:val="clear" w:color="auto" w:fill="FEFCF5"/>
+          <w:lang w:eastAsia="fr-CH"/>
+        </w:rPr>
+        <w:t>$</w:t>
+      </w:r>
+      <w:proofErr w:type="spellStart"/>
+      <w:proofErr w:type="gramStart"/>
+      <w:r>
+        <w:rPr>
+          <w:rFonts w:ascii="Courier New" w:eastAsia="Times New Roman" w:hAnsi="Courier New" w:cs="Courier New"/>
+          <w:color w:val="000080"/>
+          <w:sz w:val="20"/>
+          <w:szCs w:val="20"/>
+          <w:shd w:val="clear" w:color="auto" w:fill="FEFCF5"/>
+          <w:lang w:eastAsia="fr-CH"/>
+        </w:rPr>
+        <w:t>infosImg</w:t>
+      </w:r>
+      <w:proofErr w:type="spellEnd"/>
+      <w:r>
+        <w:rPr>
+          <w:rFonts w:ascii="Courier New" w:eastAsia="Times New Roman" w:hAnsi="Courier New" w:cs="Courier New"/>
+          <w:color w:val="8000FF"/>
+          <w:sz w:val="20"/>
+          <w:szCs w:val="20"/>
+          <w:shd w:val="clear" w:color="auto" w:fill="FEFCF5"/>
+          <w:lang w:eastAsia="fr-CH"/>
+        </w:rPr>
+        <w:t>[</w:t>
+      </w:r>
       <w:proofErr w:type="gramEnd"/>
-      <w:r>
-        <w:rPr>
-          <w:rFonts w:ascii="Courier New" w:eastAsia="Times New Roman" w:hAnsi="Courier New" w:cs="Courier New"/>
-          <w:color w:val="000000"/>
-          <w:sz w:val="20"/>
-          <w:szCs w:val="20"/>
-          <w:shd w:val="clear" w:color="auto" w:fill="FEFCF5"/>
-          <w:lang w:eastAsia="fr-CH"/>
-        </w:rPr>
-        <w:t xml:space="preserve"> </w:t>
-      </w:r>
-      <w:r>
-        <w:rPr>
-          <w:rFonts w:ascii="Courier New" w:eastAsia="Times New Roman" w:hAnsi="Courier New" w:cs="Courier New"/>
-          <w:color w:val="8000FF"/>
-          <w:sz w:val="20"/>
-          <w:szCs w:val="20"/>
-          <w:shd w:val="clear" w:color="auto" w:fill="FEFCF5"/>
-          <w:lang w:eastAsia="fr-CH"/>
-        </w:rPr>
-        <w:t>(</w:t>
-      </w:r>
-      <w:r>
-        <w:rPr>
-          <w:rFonts w:ascii="Courier New" w:eastAsia="Times New Roman" w:hAnsi="Courier New" w:cs="Courier New"/>
-          <w:color w:val="000080"/>
-          <w:sz w:val="20"/>
-          <w:szCs w:val="20"/>
-          <w:shd w:val="clear" w:color="auto" w:fill="FEFCF5"/>
-          <w:lang w:eastAsia="fr-CH"/>
-        </w:rPr>
-        <w:t>$</w:t>
-      </w:r>
-      <w:proofErr w:type="spellStart"/>
-      <w:r>
-        <w:rPr>
-          <w:rFonts w:ascii="Courier New" w:eastAsia="Times New Roman" w:hAnsi="Courier New" w:cs="Courier New"/>
-          <w:color w:val="000080"/>
-          <w:sz w:val="20"/>
-          <w:szCs w:val="20"/>
-          <w:shd w:val="clear" w:color="auto" w:fill="FEFCF5"/>
-          <w:lang w:eastAsia="fr-CH"/>
-        </w:rPr>
-        <w:t>infosImg</w:t>
-      </w:r>
-      <w:proofErr w:type="spellEnd"/>
-      <w:r>
-        <w:rPr>
-          <w:rFonts w:ascii="Courier New" w:eastAsia="Times New Roman" w:hAnsi="Courier New" w:cs="Courier New"/>
-          <w:color w:val="8000FF"/>
-          <w:sz w:val="20"/>
-          <w:szCs w:val="20"/>
-          <w:shd w:val="clear" w:color="auto" w:fill="FEFCF5"/>
-          <w:lang w:eastAsia="fr-CH"/>
-        </w:rPr>
-        <w:t>[</w:t>
-      </w:r>
       <w:r>
         <w:rPr>
           <w:rFonts w:ascii="Courier New" w:eastAsia="Times New Roman" w:hAnsi="Courier New" w:cs="Courier New"/>
@@ -11865,7 +11862,6 @@
         </w:rPr>
         <w:t xml:space="preserve">                </w:t>
       </w:r>
-      <w:proofErr w:type="gramStart"/>
       <w:r>
         <w:rPr>
           <w:rFonts w:ascii="Courier New" w:eastAsia="Times New Roman" w:hAnsi="Courier New" w:cs="Courier New"/>
@@ -11879,64 +11875,65 @@
         </w:rPr>
         <w:t>if</w:t>
       </w:r>
+      <w:r>
+        <w:rPr>
+          <w:rFonts w:ascii="Courier New" w:eastAsia="Times New Roman" w:hAnsi="Courier New" w:cs="Courier New"/>
+          <w:color w:val="000000"/>
+          <w:sz w:val="20"/>
+          <w:szCs w:val="20"/>
+          <w:shd w:val="clear" w:color="auto" w:fill="FEFCF5"/>
+          <w:lang w:eastAsia="fr-CH"/>
+        </w:rPr>
+        <w:t xml:space="preserve"> </w:t>
+      </w:r>
+      <w:r>
+        <w:rPr>
+          <w:rFonts w:ascii="Courier New" w:eastAsia="Times New Roman" w:hAnsi="Courier New" w:cs="Courier New"/>
+          <w:color w:val="8000FF"/>
+          <w:sz w:val="20"/>
+          <w:szCs w:val="20"/>
+          <w:shd w:val="clear" w:color="auto" w:fill="FEFCF5"/>
+          <w:lang w:eastAsia="fr-CH"/>
+        </w:rPr>
+        <w:t>((</w:t>
+      </w:r>
+      <w:r>
+        <w:rPr>
+          <w:rFonts w:ascii="Courier New" w:eastAsia="Times New Roman" w:hAnsi="Courier New" w:cs="Courier New"/>
+          <w:color w:val="000080"/>
+          <w:sz w:val="20"/>
+          <w:szCs w:val="20"/>
+          <w:shd w:val="clear" w:color="auto" w:fill="FEFCF5"/>
+          <w:lang w:eastAsia="fr-CH"/>
+        </w:rPr>
+        <w:t>$</w:t>
+      </w:r>
+      <w:proofErr w:type="spellStart"/>
+      <w:proofErr w:type="gramStart"/>
+      <w:r>
+        <w:rPr>
+          <w:rFonts w:ascii="Courier New" w:eastAsia="Times New Roman" w:hAnsi="Courier New" w:cs="Courier New"/>
+          <w:color w:val="000080"/>
+          <w:sz w:val="20"/>
+          <w:szCs w:val="20"/>
+          <w:shd w:val="clear" w:color="auto" w:fill="FEFCF5"/>
+          <w:lang w:eastAsia="fr-CH"/>
+        </w:rPr>
+        <w:t>infosImg</w:t>
+      </w:r>
+      <w:proofErr w:type="spellEnd"/>
+      <w:r>
+        <w:rPr>
+          <w:rFonts w:ascii="Courier New" w:eastAsia="Times New Roman" w:hAnsi="Courier New" w:cs="Courier New"/>
+          <w:color w:val="8000FF"/>
+          <w:sz w:val="20"/>
+          <w:szCs w:val="20"/>
+          <w:shd w:val="clear" w:color="auto" w:fill="FEFCF5"/>
+          <w:lang w:eastAsia="fr-CH"/>
+        </w:rPr>
+        <w:t>[</w:t>
+      </w:r>
       <w:proofErr w:type="gramEnd"/>
-      <w:r>
-        <w:rPr>
-          <w:rFonts w:ascii="Courier New" w:eastAsia="Times New Roman" w:hAnsi="Courier New" w:cs="Courier New"/>
-          <w:color w:val="000000"/>
-          <w:sz w:val="20"/>
-          <w:szCs w:val="20"/>
-          <w:shd w:val="clear" w:color="auto" w:fill="FEFCF5"/>
-          <w:lang w:eastAsia="fr-CH"/>
-        </w:rPr>
-        <w:t xml:space="preserve"> </w:t>
-      </w:r>
-      <w:r>
-        <w:rPr>
-          <w:rFonts w:ascii="Courier New" w:eastAsia="Times New Roman" w:hAnsi="Courier New" w:cs="Courier New"/>
-          <w:color w:val="8000FF"/>
-          <w:sz w:val="20"/>
-          <w:szCs w:val="20"/>
-          <w:shd w:val="clear" w:color="auto" w:fill="FEFCF5"/>
-          <w:lang w:eastAsia="fr-CH"/>
-        </w:rPr>
-        <w:t>((</w:t>
-      </w:r>
-      <w:r>
-        <w:rPr>
-          <w:rFonts w:ascii="Courier New" w:eastAsia="Times New Roman" w:hAnsi="Courier New" w:cs="Courier New"/>
-          <w:color w:val="000080"/>
-          <w:sz w:val="20"/>
-          <w:szCs w:val="20"/>
-          <w:shd w:val="clear" w:color="auto" w:fill="FEFCF5"/>
-          <w:lang w:eastAsia="fr-CH"/>
-        </w:rPr>
-        <w:t>$</w:t>
-      </w:r>
-      <w:proofErr w:type="spellStart"/>
-      <w:r>
-        <w:rPr>
-          <w:rFonts w:ascii="Courier New" w:eastAsia="Times New Roman" w:hAnsi="Courier New" w:cs="Courier New"/>
-          <w:color w:val="000080"/>
-          <w:sz w:val="20"/>
-          <w:szCs w:val="20"/>
-          <w:shd w:val="clear" w:color="auto" w:fill="FEFCF5"/>
-          <w:lang w:eastAsia="fr-CH"/>
-        </w:rPr>
-        <w:t>infosImg</w:t>
-      </w:r>
-      <w:proofErr w:type="spellEnd"/>
-      <w:r>
-        <w:rPr>
-          <w:rFonts w:ascii="Courier New" w:eastAsia="Times New Roman" w:hAnsi="Courier New" w:cs="Courier New"/>
-          <w:color w:val="8000FF"/>
-          <w:sz w:val="20"/>
-          <w:szCs w:val="20"/>
-          <w:shd w:val="clear" w:color="auto" w:fill="FEFCF5"/>
-          <w:lang w:eastAsia="fr-CH"/>
-        </w:rPr>
-        <w:t>[</w:t>
-      </w:r>
       <w:r>
         <w:rPr>
           <w:rFonts w:ascii="Courier New" w:eastAsia="Times New Roman" w:hAnsi="Courier New" w:cs="Courier New"/>
@@ -12592,7 +12589,6 @@
         <w:t>$</w:t>
       </w:r>
       <w:proofErr w:type="spellStart"/>
-      <w:proofErr w:type="gramStart"/>
       <w:r>
         <w:rPr>
           <w:rFonts w:ascii="Courier New" w:eastAsia="Times New Roman" w:hAnsi="Courier New" w:cs="Courier New"/>
@@ -12616,7 +12612,6 @@
         </w:rPr>
         <w:t>;</w:t>
       </w:r>
-      <w:proofErr w:type="gramEnd"/>
     </w:p>
     <w:p>
       <w:pPr>
@@ -12657,7 +12652,6 @@
           <w:lang w:val="de-CH" w:eastAsia="fr-CH"/>
         </w:rPr>
       </w:pPr>
-      <w:proofErr w:type="gramStart"/>
       <w:r>
         <w:rPr>
           <w:rFonts w:ascii="Courier New" w:eastAsia="Times New Roman" w:hAnsi="Courier New" w:cs="Courier New"/>
@@ -12671,53 +12665,65 @@
         </w:rPr>
         <w:t>if</w:t>
       </w:r>
+      <w:r>
+        <w:rPr>
+          <w:rFonts w:ascii="Courier New" w:eastAsia="Times New Roman" w:hAnsi="Courier New" w:cs="Courier New"/>
+          <w:color w:val="000000"/>
+          <w:sz w:val="20"/>
+          <w:szCs w:val="20"/>
+          <w:shd w:val="clear" w:color="auto" w:fill="FEFCF5"/>
+          <w:lang w:eastAsia="fr-CH"/>
+        </w:rPr>
+        <w:t xml:space="preserve"> </w:t>
+      </w:r>
+      <w:r>
+        <w:rPr>
+          <w:rFonts w:ascii="Courier New" w:eastAsia="Times New Roman" w:hAnsi="Courier New" w:cs="Courier New"/>
+          <w:color w:val="8000FF"/>
+          <w:sz w:val="20"/>
+          <w:szCs w:val="20"/>
+          <w:shd w:val="clear" w:color="auto" w:fill="FEFCF5"/>
+          <w:lang w:eastAsia="fr-CH"/>
+        </w:rPr>
+        <w:t>(</w:t>
+      </w:r>
+      <w:proofErr w:type="spellStart"/>
+      <w:r>
+        <w:rPr>
+          <w:rFonts w:ascii="Courier New" w:eastAsia="Times New Roman" w:hAnsi="Courier New" w:cs="Courier New"/>
+          <w:color w:val="000000"/>
+          <w:sz w:val="20"/>
+          <w:szCs w:val="20"/>
+          <w:shd w:val="clear" w:color="auto" w:fill="FEFCF5"/>
+          <w:lang w:eastAsia="fr-CH"/>
+        </w:rPr>
+        <w:t>move_uploaded_</w:t>
+      </w:r>
+      <w:proofErr w:type="gramStart"/>
+      <w:r>
+        <w:rPr>
+          <w:rFonts w:ascii="Courier New" w:eastAsia="Times New Roman" w:hAnsi="Courier New" w:cs="Courier New"/>
+          <w:color w:val="000000"/>
+          <w:sz w:val="20"/>
+          <w:szCs w:val="20"/>
+          <w:shd w:val="clear" w:color="auto" w:fill="FEFCF5"/>
+          <w:lang w:eastAsia="fr-CH"/>
+        </w:rPr>
+        <w:t>file</w:t>
+      </w:r>
+      <w:proofErr w:type="spellEnd"/>
+      <w:r>
+        <w:rPr>
+          <w:rFonts w:ascii="Courier New" w:eastAsia="Times New Roman" w:hAnsi="Courier New" w:cs="Courier New"/>
+          <w:color w:val="8000FF"/>
+          <w:sz w:val="20"/>
+          <w:szCs w:val="20"/>
+          <w:shd w:val="clear" w:color="auto" w:fill="FEFCF5"/>
+          <w:lang w:eastAsia="fr-CH"/>
+        </w:rPr>
+        <w:t>(</w:t>
+      </w:r>
       <w:proofErr w:type="gramEnd"/>
-      <w:r>
-        <w:rPr>
-          <w:rFonts w:ascii="Courier New" w:eastAsia="Times New Roman" w:hAnsi="Courier New" w:cs="Courier New"/>
-          <w:color w:val="000000"/>
-          <w:sz w:val="20"/>
-          <w:szCs w:val="20"/>
-          <w:shd w:val="clear" w:color="auto" w:fill="FEFCF5"/>
-          <w:lang w:eastAsia="fr-CH"/>
-        </w:rPr>
-        <w:t xml:space="preserve"> </w:t>
-      </w:r>
-      <w:r>
-        <w:rPr>
-          <w:rFonts w:ascii="Courier New" w:eastAsia="Times New Roman" w:hAnsi="Courier New" w:cs="Courier New"/>
-          <w:color w:val="8000FF"/>
-          <w:sz w:val="20"/>
-          <w:szCs w:val="20"/>
-          <w:shd w:val="clear" w:color="auto" w:fill="FEFCF5"/>
-          <w:lang w:eastAsia="fr-CH"/>
-        </w:rPr>
-        <w:t>(</w:t>
-      </w:r>
-      <w:proofErr w:type="spellStart"/>
-      <w:r>
-        <w:rPr>
-          <w:rFonts w:ascii="Courier New" w:eastAsia="Times New Roman" w:hAnsi="Courier New" w:cs="Courier New"/>
-          <w:color w:val="000000"/>
-          <w:sz w:val="20"/>
-          <w:szCs w:val="20"/>
-          <w:shd w:val="clear" w:color="auto" w:fill="FEFCF5"/>
-          <w:lang w:eastAsia="fr-CH"/>
-        </w:rPr>
-        <w:t>move_uploaded_file</w:t>
-      </w:r>
-      <w:proofErr w:type="spellEnd"/>
-      <w:r>
-        <w:rPr>
-          <w:rFonts w:ascii="Courier New" w:eastAsia="Times New Roman" w:hAnsi="Courier New" w:cs="Courier New"/>
-          <w:color w:val="8000FF"/>
-          <w:sz w:val="20"/>
-          <w:szCs w:val="20"/>
-          <w:shd w:val="clear" w:color="auto" w:fill="FEFCF5"/>
-          <w:lang w:eastAsia="fr-CH"/>
-        </w:rPr>
-        <w:t>(</w:t>
-      </w:r>
       <w:r>
         <w:rPr>
           <w:rFonts w:ascii="Courier New" w:eastAsia="Times New Roman" w:hAnsi="Courier New" w:cs="Courier New"/>
@@ -13240,7 +13246,7 @@
                     </pic:cNvPicPr>
                   </pic:nvPicPr>
                   <pic:blipFill>
-                    <a:blip r:embed="rId20">
+                    <a:blip r:embed="rId21">
                       <a:extLst>
                         <a:ext uri="{28A0092B-C50C-407E-A947-70E740481C1C}">
                           <a14:useLocalDpi xmlns:a14="http://schemas.microsoft.com/office/drawing/2010/main" val="0"/>
@@ -13362,11 +13368,9 @@
             <w:pPr>
               <w:jc w:val="center"/>
             </w:pPr>
-            <w:proofErr w:type="gramStart"/>
             <w:r>
               <w:t>adress</w:t>
             </w:r>
-            <w:proofErr w:type="gramEnd"/>
           </w:p>
         </w:tc>
       </w:tr>
@@ -13430,13 +13434,8 @@
             <w:tcW w:w="3071" w:type="dxa"/>
           </w:tcPr>
           <w:p>
-            <w:proofErr w:type="gramStart"/>
-            <w:r>
-              <w:t>INT(</w:t>
-            </w:r>
-            <w:proofErr w:type="gramEnd"/>
-            <w:r>
-              <w:t>11)</w:t>
+            <w:r>
+              <w:t>INT(11)</w:t>
             </w:r>
           </w:p>
         </w:tc>
@@ -13467,13 +13466,8 @@
             <w:tcW w:w="3071" w:type="dxa"/>
           </w:tcPr>
           <w:p>
-            <w:proofErr w:type="gramStart"/>
-            <w:r>
-              <w:t>VARCHAR(</w:t>
-            </w:r>
-            <w:proofErr w:type="gramEnd"/>
-            <w:r>
-              <w:t>25)</w:t>
+            <w:r>
+              <w:t>VARCHAR(25)</w:t>
             </w:r>
           </w:p>
         </w:tc>
@@ -13495,12 +13489,10 @@
           </w:tcPr>
           <w:p>
             <w:proofErr w:type="spellStart"/>
-            <w:proofErr w:type="gramStart"/>
             <w:r>
               <w:t>street</w:t>
             </w:r>
             <w:proofErr w:type="spellEnd"/>
-            <w:proofErr w:type="gramEnd"/>
           </w:p>
         </w:tc>
         <w:tc>
@@ -13508,13 +13500,8 @@
             <w:tcW w:w="3071" w:type="dxa"/>
           </w:tcPr>
           <w:p>
-            <w:proofErr w:type="gramStart"/>
-            <w:r>
-              <w:t>VARCHAR(</w:t>
-            </w:r>
-            <w:proofErr w:type="gramEnd"/>
-            <w:r>
-              <w:t>100)</w:t>
+            <w:r>
+              <w:t>VARCHAR(100)</w:t>
             </w:r>
           </w:p>
         </w:tc>
@@ -13547,13 +13534,8 @@
             <w:tcW w:w="3071" w:type="dxa"/>
           </w:tcPr>
           <w:p>
-            <w:proofErr w:type="gramStart"/>
-            <w:r>
-              <w:t>VARCHAR(</w:t>
-            </w:r>
-            <w:proofErr w:type="gramEnd"/>
-            <w:r>
-              <w:t>2)</w:t>
+            <w:r>
+              <w:t>VARCHAR(2)</w:t>
             </w:r>
           </w:p>
         </w:tc>
@@ -13608,11 +13590,9 @@
             <w:pPr>
               <w:jc w:val="center"/>
             </w:pPr>
-            <w:proofErr w:type="gramStart"/>
             <w:r>
               <w:t>articles</w:t>
             </w:r>
-            <w:proofErr w:type="gramEnd"/>
           </w:p>
         </w:tc>
       </w:tr>
@@ -13676,13 +13656,8 @@
             <w:tcW w:w="3071" w:type="dxa"/>
           </w:tcPr>
           <w:p>
-            <w:proofErr w:type="gramStart"/>
-            <w:r>
-              <w:t>INT(</w:t>
-            </w:r>
-            <w:proofErr w:type="gramEnd"/>
-            <w:r>
-              <w:t>11)</w:t>
+            <w:r>
+              <w:t>INT(11)</w:t>
             </w:r>
           </w:p>
         </w:tc>
@@ -13704,12 +13679,10 @@
           </w:tcPr>
           <w:p>
             <w:proofErr w:type="spellStart"/>
-            <w:proofErr w:type="gramStart"/>
             <w:r>
               <w:t>name</w:t>
             </w:r>
             <w:proofErr w:type="spellEnd"/>
-            <w:proofErr w:type="gramEnd"/>
           </w:p>
         </w:tc>
         <w:tc>
@@ -13717,13 +13690,8 @@
             <w:tcW w:w="3071" w:type="dxa"/>
           </w:tcPr>
           <w:p>
-            <w:proofErr w:type="gramStart"/>
-            <w:r>
-              <w:t>VARCHAR(</w:t>
-            </w:r>
-            <w:proofErr w:type="gramEnd"/>
-            <w:r>
-              <w:t>100)</w:t>
+            <w:r>
+              <w:t>VARCHAR(100)</w:t>
             </w:r>
           </w:p>
         </w:tc>
@@ -13786,13 +13754,8 @@
             <w:tcW w:w="3071" w:type="dxa"/>
           </w:tcPr>
           <w:p>
-            <w:proofErr w:type="gramStart"/>
-            <w:r>
-              <w:t>VARCHAR(</w:t>
-            </w:r>
-            <w:proofErr w:type="gramEnd"/>
-            <w:r>
-              <w:t>45)</w:t>
+            <w:r>
+              <w:t>VARCHAR(45)</w:t>
             </w:r>
           </w:p>
         </w:tc>
@@ -13823,13 +13786,8 @@
             <w:tcW w:w="3071" w:type="dxa"/>
           </w:tcPr>
           <w:p>
-            <w:proofErr w:type="gramStart"/>
-            <w:r>
-              <w:t>TINYINT(</w:t>
-            </w:r>
-            <w:proofErr w:type="gramEnd"/>
-            <w:r>
-              <w:t>1)</w:t>
+            <w:r>
+              <w:t>TINYINT(1)</w:t>
             </w:r>
           </w:p>
         </w:tc>
@@ -13902,13 +13860,8 @@
             <w:tcW w:w="3071" w:type="dxa"/>
           </w:tcPr>
           <w:p>
-            <w:proofErr w:type="gramStart"/>
-            <w:r>
-              <w:t>TINYINT(</w:t>
-            </w:r>
-            <w:proofErr w:type="gramEnd"/>
-            <w:r>
-              <w:t>1)</w:t>
+            <w:r>
+              <w:t>TINYINT(1)</w:t>
             </w:r>
           </w:p>
         </w:tc>
@@ -13941,13 +13894,8 @@
             <w:tcW w:w="3071" w:type="dxa"/>
           </w:tcPr>
           <w:p>
-            <w:proofErr w:type="gramStart"/>
-            <w:r>
-              <w:t>INT(</w:t>
-            </w:r>
-            <w:proofErr w:type="gramEnd"/>
-            <w:r>
-              <w:t>11)</w:t>
+            <w:r>
+              <w:t>INT(11)</w:t>
             </w:r>
           </w:p>
         </w:tc>
@@ -13969,12 +13917,10 @@
           </w:tcPr>
           <w:p>
             <w:proofErr w:type="spellStart"/>
-            <w:proofErr w:type="gramStart"/>
             <w:r>
               <w:t>mailvisible</w:t>
             </w:r>
             <w:proofErr w:type="spellEnd"/>
-            <w:proofErr w:type="gramEnd"/>
           </w:p>
         </w:tc>
         <w:tc>
@@ -13982,13 +13928,8 @@
             <w:tcW w:w="3071" w:type="dxa"/>
           </w:tcPr>
           <w:p>
-            <w:proofErr w:type="gramStart"/>
-            <w:r>
-              <w:t>TINYINT(</w:t>
-            </w:r>
-            <w:proofErr w:type="gramEnd"/>
-            <w:r>
-              <w:t>1)</w:t>
+            <w:r>
+              <w:t>TINYINT(1)</w:t>
             </w:r>
           </w:p>
         </w:tc>
@@ -14021,13 +13962,8 @@
             <w:tcW w:w="3071" w:type="dxa"/>
           </w:tcPr>
           <w:p>
-            <w:proofErr w:type="gramStart"/>
-            <w:r>
-              <w:t>TINYINT(</w:t>
-            </w:r>
-            <w:proofErr w:type="gramEnd"/>
-            <w:r>
-              <w:t>1)</w:t>
+            <w:r>
+              <w:t>TINYINT(1)</w:t>
             </w:r>
           </w:p>
         </w:tc>
@@ -14060,13 +13996,8 @@
             <w:tcW w:w="3071" w:type="dxa"/>
           </w:tcPr>
           <w:p>
-            <w:proofErr w:type="gramStart"/>
-            <w:r>
-              <w:t>TINYINT(</w:t>
-            </w:r>
-            <w:proofErr w:type="gramEnd"/>
-            <w:r>
-              <w:t>1)</w:t>
+            <w:r>
+              <w:t>TINYINT(1)</w:t>
             </w:r>
           </w:p>
         </w:tc>
@@ -14131,12 +14062,10 @@
               <w:jc w:val="center"/>
             </w:pPr>
             <w:proofErr w:type="spellStart"/>
-            <w:proofErr w:type="gramStart"/>
             <w:r>
               <w:t>comments</w:t>
             </w:r>
             <w:proofErr w:type="spellEnd"/>
-            <w:proofErr w:type="gramEnd"/>
           </w:p>
         </w:tc>
       </w:tr>
@@ -14191,13 +14120,8 @@
             <w:tcW w:w="3071" w:type="dxa"/>
           </w:tcPr>
           <w:p>
-            <w:proofErr w:type="gramStart"/>
-            <w:r>
-              <w:t>INT(</w:t>
-            </w:r>
-            <w:proofErr w:type="gramEnd"/>
-            <w:r>
-              <w:t>11)</w:t>
+            <w:r>
+              <w:t>INT(11)</w:t>
             </w:r>
           </w:p>
         </w:tc>
@@ -14230,13 +14154,8 @@
             <w:tcW w:w="3071" w:type="dxa"/>
           </w:tcPr>
           <w:p>
-            <w:proofErr w:type="gramStart"/>
-            <w:r>
-              <w:t>INT(</w:t>
-            </w:r>
-            <w:proofErr w:type="gramEnd"/>
-            <w:r>
-              <w:t>11)</w:t>
+            <w:r>
+              <w:t>INT(11)</w:t>
             </w:r>
           </w:p>
         </w:tc>
@@ -14269,13 +14188,8 @@
             <w:tcW w:w="3071" w:type="dxa"/>
           </w:tcPr>
           <w:p>
-            <w:proofErr w:type="gramStart"/>
-            <w:r>
-              <w:t>INT(</w:t>
-            </w:r>
-            <w:proofErr w:type="gramEnd"/>
-            <w:r>
-              <w:t>11)</w:t>
+            <w:r>
+              <w:t>INT(11)</w:t>
             </w:r>
           </w:p>
         </w:tc>
@@ -14374,13 +14288,8 @@
             <w:tcW w:w="3071" w:type="dxa"/>
           </w:tcPr>
           <w:p>
-            <w:proofErr w:type="gramStart"/>
-            <w:r>
-              <w:t>TINYINT(</w:t>
-            </w:r>
-            <w:proofErr w:type="gramEnd"/>
-            <w:r>
-              <w:t>1)</w:t>
+            <w:r>
+              <w:t>TINYINT(1)</w:t>
             </w:r>
           </w:p>
         </w:tc>
@@ -14411,13 +14320,8 @@
             <w:tcW w:w="3071" w:type="dxa"/>
           </w:tcPr>
           <w:p>
-            <w:proofErr w:type="gramStart"/>
-            <w:r>
-              <w:t>TINYINT(</w:t>
-            </w:r>
-            <w:proofErr w:type="gramEnd"/>
-            <w:r>
-              <w:t>1)</w:t>
+            <w:r>
+              <w:t>TINYINT(1)</w:t>
             </w:r>
           </w:p>
         </w:tc>
@@ -14529,13 +14433,8 @@
             <w:tcW w:w="3071" w:type="dxa"/>
           </w:tcPr>
           <w:p>
-            <w:proofErr w:type="gramStart"/>
-            <w:r>
-              <w:t>VARCHAR(</w:t>
-            </w:r>
-            <w:proofErr w:type="gramEnd"/>
-            <w:r>
-              <w:t>2)</w:t>
+            <w:r>
+              <w:t>VARCHAR(2)</w:t>
             </w:r>
           </w:p>
         </w:tc>
@@ -14566,13 +14465,8 @@
             <w:tcW w:w="3071" w:type="dxa"/>
           </w:tcPr>
           <w:p>
-            <w:proofErr w:type="gramStart"/>
-            <w:r>
-              <w:t>VARCHAR(</w:t>
-            </w:r>
-            <w:proofErr w:type="gramEnd"/>
-            <w:r>
-              <w:t>50)</w:t>
+            <w:r>
+              <w:t>VARCHAR(50)</w:t>
             </w:r>
           </w:p>
         </w:tc>
@@ -14627,11 +14521,9 @@
             <w:pPr>
               <w:jc w:val="center"/>
             </w:pPr>
-            <w:proofErr w:type="gramStart"/>
             <w:r>
               <w:t>images</w:t>
             </w:r>
-            <w:proofErr w:type="gramEnd"/>
           </w:p>
         </w:tc>
       </w:tr>
@@ -14686,13 +14578,8 @@
             <w:tcW w:w="3071" w:type="dxa"/>
           </w:tcPr>
           <w:p>
-            <w:proofErr w:type="gramStart"/>
-            <w:r>
-              <w:t>INT(</w:t>
-            </w:r>
-            <w:proofErr w:type="gramEnd"/>
-            <w:r>
-              <w:t>11)</w:t>
+            <w:r>
+              <w:t>INT(11)</w:t>
             </w:r>
           </w:p>
         </w:tc>
@@ -14723,13 +14610,8 @@
             <w:tcW w:w="3071" w:type="dxa"/>
           </w:tcPr>
           <w:p>
-            <w:proofErr w:type="gramStart"/>
-            <w:r>
-              <w:t>VARCHAR(</w:t>
-            </w:r>
-            <w:proofErr w:type="gramEnd"/>
-            <w:r>
-              <w:t>100)</w:t>
+            <w:r>
+              <w:t>VARCHAR(100)</w:t>
             </w:r>
           </w:p>
         </w:tc>
@@ -14762,13 +14644,8 @@
             <w:tcW w:w="3071" w:type="dxa"/>
           </w:tcPr>
           <w:p>
-            <w:proofErr w:type="gramStart"/>
-            <w:r>
-              <w:t>INT(</w:t>
-            </w:r>
-            <w:proofErr w:type="gramEnd"/>
-            <w:r>
-              <w:t>11)</w:t>
+            <w:r>
+              <w:t>INT(11)</w:t>
             </w:r>
           </w:p>
         </w:tc>
@@ -14889,13 +14766,8 @@
             <w:tcW w:w="3071" w:type="dxa"/>
           </w:tcPr>
           <w:p>
-            <w:proofErr w:type="gramStart"/>
-            <w:r>
-              <w:t>INT(</w:t>
-            </w:r>
-            <w:proofErr w:type="gramEnd"/>
-            <w:r>
-              <w:t>11)</w:t>
+            <w:r>
+              <w:t>INT(11)</w:t>
             </w:r>
           </w:p>
         </w:tc>
@@ -14917,12 +14789,10 @@
           </w:tcPr>
           <w:p>
             <w:proofErr w:type="spellStart"/>
-            <w:proofErr w:type="gramStart"/>
             <w:r>
               <w:t>firstname</w:t>
             </w:r>
             <w:proofErr w:type="spellEnd"/>
-            <w:proofErr w:type="gramEnd"/>
           </w:p>
         </w:tc>
         <w:tc>
@@ -14930,13 +14800,8 @@
             <w:tcW w:w="3071" w:type="dxa"/>
           </w:tcPr>
           <w:p>
-            <w:proofErr w:type="gramStart"/>
-            <w:r>
-              <w:t>VARCHAR(</w:t>
-            </w:r>
-            <w:proofErr w:type="gramEnd"/>
-            <w:r>
-              <w:t>25)</w:t>
+            <w:r>
+              <w:t>VARCHAR(25)</w:t>
             </w:r>
           </w:p>
         </w:tc>
@@ -14958,12 +14823,10 @@
           </w:tcPr>
           <w:p>
             <w:proofErr w:type="spellStart"/>
-            <w:proofErr w:type="gramStart"/>
             <w:r>
               <w:t>lastname</w:t>
             </w:r>
             <w:proofErr w:type="spellEnd"/>
-            <w:proofErr w:type="gramEnd"/>
           </w:p>
         </w:tc>
         <w:tc>
@@ -14971,13 +14834,8 @@
             <w:tcW w:w="3071" w:type="dxa"/>
           </w:tcPr>
           <w:p>
-            <w:proofErr w:type="gramStart"/>
-            <w:r>
-              <w:t>VARCHAR(</w:t>
-            </w:r>
-            <w:proofErr w:type="gramEnd"/>
-            <w:r>
-              <w:t>25)</w:t>
+            <w:r>
+              <w:t>VARCHAR(25)</w:t>
             </w:r>
           </w:p>
         </w:tc>
@@ -14999,12 +14857,10 @@
           </w:tcPr>
           <w:p>
             <w:proofErr w:type="spellStart"/>
-            <w:proofErr w:type="gramStart"/>
             <w:r>
               <w:t>gender</w:t>
             </w:r>
             <w:proofErr w:type="spellEnd"/>
-            <w:proofErr w:type="gramEnd"/>
           </w:p>
         </w:tc>
         <w:tc>
@@ -15012,13 +14868,8 @@
             <w:tcW w:w="3071" w:type="dxa"/>
           </w:tcPr>
           <w:p>
-            <w:proofErr w:type="gramStart"/>
-            <w:r>
-              <w:t>TINYINT(</w:t>
-            </w:r>
-            <w:proofErr w:type="gramEnd"/>
-            <w:r>
-              <w:t>1)</w:t>
+            <w:r>
+              <w:t>TINYINT(1)</w:t>
             </w:r>
           </w:p>
         </w:tc>
@@ -15039,11 +14890,9 @@
             <w:tcW w:w="3070" w:type="dxa"/>
           </w:tcPr>
           <w:p>
-            <w:proofErr w:type="gramStart"/>
             <w:r>
               <w:t>mail</w:t>
             </w:r>
-            <w:proofErr w:type="gramEnd"/>
           </w:p>
         </w:tc>
         <w:tc>
@@ -15051,13 +14900,8 @@
             <w:tcW w:w="3071" w:type="dxa"/>
           </w:tcPr>
           <w:p>
-            <w:proofErr w:type="gramStart"/>
-            <w:r>
-              <w:t>VARCHAR(</w:t>
-            </w:r>
-            <w:proofErr w:type="gramEnd"/>
-            <w:r>
-              <w:t>100)</w:t>
+            <w:r>
+              <w:t>VARCHAR(100)</w:t>
             </w:r>
           </w:p>
         </w:tc>
@@ -15078,11 +14922,9 @@
             <w:tcW w:w="3070" w:type="dxa"/>
           </w:tcPr>
           <w:p>
-            <w:proofErr w:type="gramStart"/>
             <w:r>
               <w:t>phone</w:t>
             </w:r>
-            <w:proofErr w:type="gramEnd"/>
           </w:p>
         </w:tc>
         <w:tc>
@@ -15090,13 +14932,8 @@
             <w:tcW w:w="3071" w:type="dxa"/>
           </w:tcPr>
           <w:p>
-            <w:proofErr w:type="gramStart"/>
-            <w:r>
-              <w:t>VARCHAR(</w:t>
-            </w:r>
-            <w:proofErr w:type="gramEnd"/>
-            <w:r>
-              <w:t>20)</w:t>
+            <w:r>
+              <w:t>VARCHAR(20)</w:t>
             </w:r>
           </w:p>
         </w:tc>
@@ -15127,13 +14964,8 @@
             <w:tcW w:w="3071" w:type="dxa"/>
           </w:tcPr>
           <w:p>
-            <w:proofErr w:type="gramStart"/>
-            <w:r>
-              <w:t>TINYINT(</w:t>
-            </w:r>
-            <w:proofErr w:type="gramEnd"/>
-            <w:r>
-              <w:t>1)</w:t>
+            <w:r>
+              <w:t>TINYINT(1)</w:t>
             </w:r>
           </w:p>
         </w:tc>
@@ -15155,12 +14987,10 @@
           </w:tcPr>
           <w:p>
             <w:proofErr w:type="spellStart"/>
-            <w:proofErr w:type="gramStart"/>
             <w:r>
               <w:t>password</w:t>
             </w:r>
             <w:proofErr w:type="spellEnd"/>
-            <w:proofErr w:type="gramEnd"/>
           </w:p>
         </w:tc>
         <w:tc>
@@ -15168,13 +14998,8 @@
             <w:tcW w:w="3071" w:type="dxa"/>
           </w:tcPr>
           <w:p>
-            <w:proofErr w:type="gramStart"/>
-            <w:r>
-              <w:t>VARCHAR(</w:t>
-            </w:r>
-            <w:proofErr w:type="gramEnd"/>
-            <w:r>
-              <w:t>50)</w:t>
+            <w:r>
+              <w:t>VARCHAR(50)</w:t>
             </w:r>
           </w:p>
         </w:tc>
@@ -15207,13 +15032,8 @@
             <w:tcW w:w="3071" w:type="dxa"/>
           </w:tcPr>
           <w:p>
-            <w:proofErr w:type="gramStart"/>
-            <w:r>
-              <w:t>INT(</w:t>
-            </w:r>
-            <w:proofErr w:type="gramEnd"/>
-            <w:r>
-              <w:t>11)</w:t>
+            <w:r>
+              <w:t>INT(11)</w:t>
             </w:r>
           </w:p>
         </w:tc>
@@ -15246,13 +15066,8 @@
             <w:tcW w:w="3071" w:type="dxa"/>
           </w:tcPr>
           <w:p>
-            <w:proofErr w:type="gramStart"/>
-            <w:r>
-              <w:t>INT(</w:t>
-            </w:r>
-            <w:proofErr w:type="gramEnd"/>
-            <w:r>
-              <w:t>11)</w:t>
+            <w:r>
+              <w:t>INT(11)</w:t>
             </w:r>
           </w:p>
         </w:tc>
@@ -15274,12 +15089,10 @@
           </w:tcPr>
           <w:p>
             <w:proofErr w:type="spellStart"/>
-            <w:proofErr w:type="gramStart"/>
             <w:r>
               <w:t>privilege</w:t>
             </w:r>
             <w:proofErr w:type="spellEnd"/>
-            <w:proofErr w:type="gramEnd"/>
           </w:p>
         </w:tc>
         <w:tc>
@@ -15287,13 +15100,8 @@
             <w:tcW w:w="3071" w:type="dxa"/>
           </w:tcPr>
           <w:p>
-            <w:proofErr w:type="gramStart"/>
-            <w:r>
-              <w:t>INT(</w:t>
-            </w:r>
-            <w:proofErr w:type="gramEnd"/>
-            <w:r>
-              <w:t>11)</w:t>
+            <w:r>
+              <w:t>INT(11)</w:t>
             </w:r>
           </w:p>
         </w:tc>
@@ -15350,29 +15158,8 @@
         <w:t>Le projet est installé dans le dossier par défaut d’EasyPHP soi « </w:t>
       </w:r>
       <w:r>
-        <w:t>EasyPHP-DevServer-14.1VC9\data\</w:t>
-      </w:r>
-      <w:proofErr w:type="spellStart"/>
-      <w:r>
-        <w:t>localweb</w:t>
-      </w:r>
-      <w:proofErr w:type="spellEnd"/>
-      <w:r>
-        <w:t>\</w:t>
-      </w:r>
-      <w:proofErr w:type="spellStart"/>
-      <w:r>
-        <w:t>projects</w:t>
-      </w:r>
-      <w:proofErr w:type="spellEnd"/>
-      <w:r>
-        <w:t>\</w:t>
-      </w:r>
-      <w:proofErr w:type="spellStart"/>
-      <w:r>
-        <w:t>jannonce</w:t>
-      </w:r>
-      <w:proofErr w:type="spellEnd"/>
+        <w:t>EasyPHP-DevServer-14.1VC9\data\localweb\projects\jannonce</w:t>
+      </w:r>
       <w:r>
         <w:t> ».</w:t>
       </w:r>
@@ -15405,11 +15192,9 @@
           <w:numId w:val="3"/>
         </w:numPr>
       </w:pPr>
-      <w:proofErr w:type="spellStart"/>
       <w:r>
         <w:t>about.php</w:t>
       </w:r>
-      <w:proofErr w:type="spellEnd"/>
     </w:p>
     <w:p>
       <w:pPr>
@@ -15432,11 +15217,9 @@
           <w:numId w:val="3"/>
         </w:numPr>
       </w:pPr>
-      <w:proofErr w:type="spellStart"/>
       <w:r>
         <w:t>administration.php</w:t>
       </w:r>
-      <w:proofErr w:type="spellEnd"/>
     </w:p>
     <w:p>
       <w:pPr>
@@ -15459,11 +15242,9 @@
           <w:numId w:val="3"/>
         </w:numPr>
       </w:pPr>
-      <w:proofErr w:type="spellStart"/>
       <w:r>
         <w:t>articleImages.php</w:t>
       </w:r>
-      <w:proofErr w:type="spellEnd"/>
     </w:p>
     <w:p>
       <w:pPr>
@@ -15519,11 +15300,9 @@
           <w:numId w:val="3"/>
         </w:numPr>
       </w:pPr>
-      <w:proofErr w:type="spellStart"/>
       <w:r>
         <w:t>editArticle.php</w:t>
       </w:r>
-      <w:proofErr w:type="spellEnd"/>
     </w:p>
     <w:p>
       <w:pPr>
@@ -15546,11 +15325,9 @@
           <w:numId w:val="3"/>
         </w:numPr>
       </w:pPr>
-      <w:proofErr w:type="spellStart"/>
       <w:r>
         <w:t>index.php</w:t>
       </w:r>
-      <w:proofErr w:type="spellEnd"/>
     </w:p>
     <w:p>
       <w:pPr>
@@ -15573,11 +15350,9 @@
           <w:numId w:val="3"/>
         </w:numPr>
       </w:pPr>
-      <w:proofErr w:type="spellStart"/>
       <w:r>
         <w:t>login.php</w:t>
       </w:r>
-      <w:proofErr w:type="spellEnd"/>
     </w:p>
     <w:p>
       <w:pPr>
@@ -15600,11 +15375,9 @@
           <w:numId w:val="3"/>
         </w:numPr>
       </w:pPr>
-      <w:proofErr w:type="spellStart"/>
       <w:r>
         <w:t>modification.php</w:t>
       </w:r>
-      <w:proofErr w:type="spellEnd"/>
     </w:p>
     <w:p>
       <w:pPr>
@@ -15627,11 +15400,9 @@
           <w:numId w:val="3"/>
         </w:numPr>
       </w:pPr>
-      <w:proofErr w:type="spellStart"/>
       <w:r>
         <w:t>newArticle.php</w:t>
       </w:r>
-      <w:proofErr w:type="spellEnd"/>
     </w:p>
     <w:p>
       <w:pPr>
@@ -15654,11 +15425,9 @@
           <w:numId w:val="3"/>
         </w:numPr>
       </w:pPr>
-      <w:proofErr w:type="spellStart"/>
       <w:r>
         <w:t>register.php</w:t>
       </w:r>
-      <w:proofErr w:type="spellEnd"/>
     </w:p>
     <w:p>
       <w:pPr>
@@ -15681,11 +15450,9 @@
           <w:numId w:val="3"/>
         </w:numPr>
       </w:pPr>
-      <w:proofErr w:type="spellStart"/>
       <w:r>
         <w:t>userPage.php</w:t>
       </w:r>
-      <w:proofErr w:type="spellEnd"/>
     </w:p>
     <w:p>
       <w:pPr>
@@ -15717,12 +15484,10 @@
           <w:numId w:val="3"/>
         </w:numPr>
       </w:pPr>
-      <w:proofErr w:type="spellStart"/>
       <w:r>
         <w:lastRenderedPageBreak/>
         <w:t>constants.php</w:t>
       </w:r>
-      <w:proofErr w:type="spellEnd"/>
     </w:p>
     <w:p>
       <w:pPr>
@@ -15754,11 +15519,9 @@
           <w:numId w:val="3"/>
         </w:numPr>
       </w:pPr>
-      <w:proofErr w:type="spellStart"/>
       <w:r>
         <w:t>function.php</w:t>
       </w:r>
-      <w:proofErr w:type="spellEnd"/>
     </w:p>
     <w:p>
       <w:pPr>
@@ -15787,11 +15550,9 @@
           <w:numId w:val="3"/>
         </w:numPr>
       </w:pPr>
-      <w:proofErr w:type="spellStart"/>
       <w:r>
         <w:t>functiondisp.php</w:t>
       </w:r>
-      <w:proofErr w:type="spellEnd"/>
     </w:p>
     <w:p>
       <w:pPr>
@@ -15814,26 +15575,16 @@
           <w:numId w:val="3"/>
         </w:numPr>
       </w:pPr>
-      <w:proofErr w:type="spellStart"/>
       <w:r>
         <w:t>inc.all.php</w:t>
       </w:r>
-      <w:proofErr w:type="spellEnd"/>
     </w:p>
     <w:p>
       <w:pPr>
         <w:pStyle w:val="Paragraphedeliste"/>
       </w:pPr>
       <w:r>
-        <w:t>Contient tous les « </w:t>
-      </w:r>
-      <w:proofErr w:type="spellStart"/>
-      <w:r>
-        <w:t>require</w:t>
-      </w:r>
-      <w:proofErr w:type="spellEnd"/>
-      <w:r>
-        <w:t xml:space="preserve"> » </w:t>
+        <w:t xml:space="preserve">Contient tous les « require » </w:t>
       </w:r>
       <w:r>
         <w:t>nécessaire</w:t>
@@ -15855,11 +15606,9 @@
           <w:numId w:val="3"/>
         </w:numPr>
       </w:pPr>
-      <w:proofErr w:type="spellStart"/>
       <w:r>
         <w:t>mysql.inc.php</w:t>
       </w:r>
-      <w:proofErr w:type="spellEnd"/>
     </w:p>
     <w:p>
       <w:pPr>
@@ -15882,11 +15631,9 @@
           <w:numId w:val="3"/>
         </w:numPr>
       </w:pPr>
-      <w:proofErr w:type="spellStart"/>
       <w:r>
         <w:t>sessions.php</w:t>
       </w:r>
-      <w:proofErr w:type="spellEnd"/>
     </w:p>
     <w:p>
       <w:pPr>
@@ -15915,11 +15662,9 @@
           <w:numId w:val="3"/>
         </w:numPr>
       </w:pPr>
-      <w:proofErr w:type="spellStart"/>
       <w:r>
         <w:t>showmenu.php</w:t>
       </w:r>
-      <w:proofErr w:type="spellEnd"/>
     </w:p>
     <w:p>
       <w:pPr>
@@ -15944,14 +15689,12 @@
         <w:spacing w:after="0" w:line="240" w:lineRule="auto"/>
         <w:ind w:left="714" w:hanging="357"/>
       </w:pPr>
-      <w:proofErr w:type="spellStart"/>
       <w:r>
         <w:t>c</w:t>
       </w:r>
       <w:r>
         <w:t>ontroller.php</w:t>
       </w:r>
-      <w:proofErr w:type="spellEnd"/>
     </w:p>
     <w:p>
       <w:pPr>
@@ -16071,19 +15814,11 @@
       </w:r>
       <w:proofErr w:type="gramStart"/>
       <w:r>
-        <w:t>« .</w:t>
+        <w:t>« ./</w:t>
       </w:r>
       <w:proofErr w:type="gramEnd"/>
       <w:r>
-        <w:t>/</w:t>
-      </w:r>
-      <w:proofErr w:type="spellStart"/>
-      <w:r>
-        <w:t>bootstrap</w:t>
-      </w:r>
-      <w:proofErr w:type="spellEnd"/>
-      <w:r>
-        <w:t> »</w:t>
+        <w:t>bootstrap »</w:t>
       </w:r>
     </w:p>
     <w:p>
@@ -16637,21 +16372,18 @@
       </w:r>
       <w:bookmarkEnd w:id="64"/>
     </w:p>
-    <w:p>
-      <w:bookmarkStart w:id="65" w:name="_GoBack"/>
+    <w:p/>
+    <w:p>
+      <w:pPr>
+        <w:pStyle w:val="Titre2"/>
+      </w:pPr>
+      <w:bookmarkStart w:id="65" w:name="_Toc453417931"/>
+      <w:r>
+        <w:t>Amélioration possible</w:t>
+      </w:r>
       <w:bookmarkEnd w:id="65"/>
     </w:p>
     <w:p>
-      <w:pPr>
-        <w:pStyle w:val="Titre2"/>
-      </w:pPr>
-      <w:bookmarkStart w:id="66" w:name="_Toc453417931"/>
-      <w:r>
-        <w:t>Amélioration possible</w:t>
-      </w:r>
-      <w:bookmarkEnd w:id="66"/>
-    </w:p>
-    <w:p>
       <w:r>
         <w:t xml:space="preserve">Messagerie </w:t>
       </w:r>
@@ -16666,13 +16398,8 @@
     </w:p>
     <w:p>
       <w:r>
-        <w:t>Utilisation d’autre technique (</w:t>
-      </w:r>
-      <w:proofErr w:type="spellStart"/>
-      <w:r>
-        <w:t>javascript</w:t>
-      </w:r>
-      <w:proofErr w:type="spellEnd"/>
+        <w:t>Utilisation d’autre technique (javascript</w:t>
+      </w:r>
       <w:r>
         <w:t>…</w:t>
       </w:r>
@@ -16687,11 +16414,11 @@
       <w:pPr>
         <w:pStyle w:val="Titre2"/>
       </w:pPr>
-      <w:bookmarkStart w:id="67" w:name="_Toc453417932"/>
+      <w:bookmarkStart w:id="66" w:name="_Toc453417932"/>
       <w:r>
         <w:t>Bilan personnel</w:t>
       </w:r>
-      <w:bookmarkEnd w:id="67"/>
+      <w:bookmarkEnd w:id="66"/>
     </w:p>
     <w:p/>
     <w:p>
@@ -16706,12 +16433,12 @@
       <w:pPr>
         <w:pStyle w:val="Titre1"/>
       </w:pPr>
-      <w:bookmarkStart w:id="68" w:name="_Toc453417933"/>
+      <w:bookmarkStart w:id="67" w:name="_Toc453417933"/>
       <w:r>
         <w:lastRenderedPageBreak/>
         <w:t>Table des illustrations</w:t>
       </w:r>
-      <w:bookmarkEnd w:id="68"/>
+      <w:bookmarkEnd w:id="67"/>
     </w:p>
     <w:p>
       <w:pPr>
@@ -17615,24 +17342,24 @@
       <w:pPr>
         <w:pStyle w:val="Titre1"/>
       </w:pPr>
-      <w:bookmarkStart w:id="69" w:name="_Toc453417934"/>
+      <w:bookmarkStart w:id="68" w:name="_Toc453417934"/>
       <w:r>
         <w:t>Annexes</w:t>
       </w:r>
+      <w:bookmarkEnd w:id="68"/>
+    </w:p>
+    <w:p>
+      <w:pPr>
+        <w:pStyle w:val="Titre3"/>
+      </w:pPr>
+      <w:bookmarkStart w:id="69" w:name="_Toc453417935"/>
+      <w:r>
+        <w:t>Liste des différents types d’images :</w:t>
+      </w:r>
       <w:bookmarkEnd w:id="69"/>
     </w:p>
     <w:p>
-      <w:pPr>
-        <w:pStyle w:val="Titre3"/>
-      </w:pPr>
-      <w:bookmarkStart w:id="70" w:name="_Toc453417935"/>
-      <w:r>
-        <w:t>Liste des différents types d’images :</w:t>
-      </w:r>
-      <w:bookmarkEnd w:id="70"/>
-    </w:p>
-    <w:p>
-      <w:hyperlink r:id="rId21" w:history="1">
+      <w:hyperlink r:id="rId22" w:history="1">
         <w:r>
           <w:rPr>
             <w:rStyle w:val="Lienhypertexte"/>
@@ -17643,7 +17370,12 @@
     </w:p>
     <w:p/>
     <w:sectPr>
-      <w:headerReference w:type="default" r:id="rId22"/>
+      <w:headerReference w:type="even" r:id="rId23"/>
+      <w:headerReference w:type="default" r:id="rId24"/>
+      <w:footerReference w:type="even" r:id="rId25"/>
+      <w:footerReference w:type="default" r:id="rId26"/>
+      <w:headerReference w:type="first" r:id="rId27"/>
+      <w:footerReference w:type="first" r:id="rId28"/>
       <w:pgSz w:w="11906" w:h="16838"/>
       <w:pgMar w:top="1417" w:right="1417" w:bottom="1417" w:left="1417" w:header="708" w:footer="708" w:gutter="0"/>
       <w:cols w:space="708"/>
@@ -17654,7 +17386,7 @@
 </file>
 
 <file path=word/endnotes.xml><?xml version="1.0" encoding="utf-8"?>
-<w:endnotes xmlns:wpc="http://schemas.microsoft.com/office/word/2010/wordprocessingCanvas" xmlns:cx="http://schemas.microsoft.com/office/drawing/2014/chartex" xmlns:cx1="http://schemas.microsoft.com/office/drawing/2015/9/8/chartex" xmlns:cx2="http://schemas.microsoft.com/office/drawing/2015/10/21/chartex" xmlns:mc="http://schemas.openxmlformats.org/markup-compatibility/2006" xmlns:o="urn:schemas-microsoft-com:office:office" xmlns:r="http://schemas.openxmlformats.org/officeDocument/2006/relationships" xmlns:m="http://schemas.openxmlformats.org/officeDocument/2006/math" xmlns:v="urn:schemas-microsoft-com:vml" xmlns:wp14="http://schemas.microsoft.com/office/word/2010/wordprocessingDrawing" xmlns:wp="http://schemas.openxmlformats.org/drawingml/2006/wordprocessingDrawing" xmlns:w10="urn:schemas-microsoft-com:office:word" xmlns:w="http://schemas.openxmlformats.org/wordprocessingml/2006/main" xmlns:w14="http://schemas.microsoft.com/office/word/2010/wordml" xmlns:w15="http://schemas.microsoft.com/office/word/2012/wordml" xmlns:w16se="http://schemas.microsoft.com/office/word/2015/wordml/symex" xmlns:wpg="http://schemas.microsoft.com/office/word/2010/wordprocessingGroup" xmlns:wpi="http://schemas.microsoft.com/office/word/2010/wordprocessingInk" xmlns:wne="http://schemas.microsoft.com/office/word/2006/wordml" xmlns:wps="http://schemas.microsoft.com/office/word/2010/wordprocessingShape" mc:Ignorable="w14 w15 w16se wp14">
+<w:endnotes xmlns:wpc="http://schemas.microsoft.com/office/word/2010/wordprocessingCanvas" xmlns:mc="http://schemas.openxmlformats.org/markup-compatibility/2006" xmlns:o="urn:schemas-microsoft-com:office:office" xmlns:r="http://schemas.openxmlformats.org/officeDocument/2006/relationships" xmlns:m="http://schemas.openxmlformats.org/officeDocument/2006/math" xmlns:v="urn:schemas-microsoft-com:vml" xmlns:wp14="http://schemas.microsoft.com/office/word/2010/wordprocessingDrawing" xmlns:wp="http://schemas.openxmlformats.org/drawingml/2006/wordprocessingDrawing" xmlns:w10="urn:schemas-microsoft-com:office:word" xmlns:w="http://schemas.openxmlformats.org/wordprocessingml/2006/main" xmlns:w14="http://schemas.microsoft.com/office/word/2010/wordml" xmlns:wpg="http://schemas.microsoft.com/office/word/2010/wordprocessingGroup" xmlns:wpi="http://schemas.microsoft.com/office/word/2010/wordprocessingInk" xmlns:wne="http://schemas.microsoft.com/office/word/2006/wordml" xmlns:wps="http://schemas.microsoft.com/office/word/2010/wordprocessingShape" mc:Ignorable="w14 wp14">
   <w:endnote w:type="separator" w:id="-1">
     <w:p>
       <w:pPr>
@@ -17678,8 +17410,38 @@
 </w:endnotes>
 </file>
 
+<file path=word/footer1.xml><?xml version="1.0" encoding="utf-8"?>
+<w:ftr xmlns:wpc="http://schemas.microsoft.com/office/word/2010/wordprocessingCanvas" xmlns:mc="http://schemas.openxmlformats.org/markup-compatibility/2006" xmlns:o="urn:schemas-microsoft-com:office:office" xmlns:r="http://schemas.openxmlformats.org/officeDocument/2006/relationships" xmlns:m="http://schemas.openxmlformats.org/officeDocument/2006/math" xmlns:v="urn:schemas-microsoft-com:vml" xmlns:wp14="http://schemas.microsoft.com/office/word/2010/wordprocessingDrawing" xmlns:wp="http://schemas.openxmlformats.org/drawingml/2006/wordprocessingDrawing" xmlns:w10="urn:schemas-microsoft-com:office:word" xmlns:w="http://schemas.openxmlformats.org/wordprocessingml/2006/main" xmlns:w14="http://schemas.microsoft.com/office/word/2010/wordml" xmlns:wpg="http://schemas.microsoft.com/office/word/2010/wordprocessingGroup" xmlns:wpi="http://schemas.microsoft.com/office/word/2010/wordprocessingInk" xmlns:wne="http://schemas.microsoft.com/office/word/2006/wordml" xmlns:wps="http://schemas.microsoft.com/office/word/2010/wordprocessingShape" mc:Ignorable="w14 wp14">
+  <w:p>
+    <w:pPr>
+      <w:pStyle w:val="Pieddepage"/>
+    </w:pPr>
+  </w:p>
+</w:ftr>
+</file>
+
+<file path=word/footer2.xml><?xml version="1.0" encoding="utf-8"?>
+<w:ftr xmlns:wpc="http://schemas.microsoft.com/office/word/2010/wordprocessingCanvas" xmlns:mc="http://schemas.openxmlformats.org/markup-compatibility/2006" xmlns:o="urn:schemas-microsoft-com:office:office" xmlns:r="http://schemas.openxmlformats.org/officeDocument/2006/relationships" xmlns:m="http://schemas.openxmlformats.org/officeDocument/2006/math" xmlns:v="urn:schemas-microsoft-com:vml" xmlns:wp14="http://schemas.microsoft.com/office/word/2010/wordprocessingDrawing" xmlns:wp="http://schemas.openxmlformats.org/drawingml/2006/wordprocessingDrawing" xmlns:w10="urn:schemas-microsoft-com:office:word" xmlns:w="http://schemas.openxmlformats.org/wordprocessingml/2006/main" xmlns:w14="http://schemas.microsoft.com/office/word/2010/wordml" xmlns:wpg="http://schemas.microsoft.com/office/word/2010/wordprocessingGroup" xmlns:wpi="http://schemas.microsoft.com/office/word/2010/wordprocessingInk" xmlns:wne="http://schemas.microsoft.com/office/word/2006/wordml" xmlns:wps="http://schemas.microsoft.com/office/word/2010/wordprocessingShape" mc:Ignorable="w14 wp14">
+  <w:p>
+    <w:pPr>
+      <w:pStyle w:val="Pieddepage"/>
+    </w:pPr>
+  </w:p>
+</w:ftr>
+</file>
+
+<file path=word/footer3.xml><?xml version="1.0" encoding="utf-8"?>
+<w:ftr xmlns:wpc="http://schemas.microsoft.com/office/word/2010/wordprocessingCanvas" xmlns:mc="http://schemas.openxmlformats.org/markup-compatibility/2006" xmlns:o="urn:schemas-microsoft-com:office:office" xmlns:r="http://schemas.openxmlformats.org/officeDocument/2006/relationships" xmlns:m="http://schemas.openxmlformats.org/officeDocument/2006/math" xmlns:v="urn:schemas-microsoft-com:vml" xmlns:wp14="http://schemas.microsoft.com/office/word/2010/wordprocessingDrawing" xmlns:wp="http://schemas.openxmlformats.org/drawingml/2006/wordprocessingDrawing" xmlns:w10="urn:schemas-microsoft-com:office:word" xmlns:w="http://schemas.openxmlformats.org/wordprocessingml/2006/main" xmlns:w14="http://schemas.microsoft.com/office/word/2010/wordml" xmlns:wpg="http://schemas.microsoft.com/office/word/2010/wordprocessingGroup" xmlns:wpi="http://schemas.microsoft.com/office/word/2010/wordprocessingInk" xmlns:wne="http://schemas.microsoft.com/office/word/2006/wordml" xmlns:wps="http://schemas.microsoft.com/office/word/2010/wordprocessingShape" mc:Ignorable="w14 wp14">
+  <w:p>
+    <w:pPr>
+      <w:pStyle w:val="Pieddepage"/>
+    </w:pPr>
+  </w:p>
+</w:ftr>
+</file>
+
 <file path=word/footnotes.xml><?xml version="1.0" encoding="utf-8"?>
-<w:footnotes xmlns:wpc="http://schemas.microsoft.com/office/word/2010/wordprocessingCanvas" xmlns:cx="http://schemas.microsoft.com/office/drawing/2014/chartex" xmlns:cx1="http://schemas.microsoft.com/office/drawing/2015/9/8/chartex" xmlns:cx2="http://schemas.microsoft.com/office/drawing/2015/10/21/chartex" xmlns:mc="http://schemas.openxmlformats.org/markup-compatibility/2006" xmlns:o="urn:schemas-microsoft-com:office:office" xmlns:r="http://schemas.openxmlformats.org/officeDocument/2006/relationships" xmlns:m="http://schemas.openxmlformats.org/officeDocument/2006/math" xmlns:v="urn:schemas-microsoft-com:vml" xmlns:wp14="http://schemas.microsoft.com/office/word/2010/wordprocessingDrawing" xmlns:wp="http://schemas.openxmlformats.org/drawingml/2006/wordprocessingDrawing" xmlns:w10="urn:schemas-microsoft-com:office:word" xmlns:w="http://schemas.openxmlformats.org/wordprocessingml/2006/main" xmlns:w14="http://schemas.microsoft.com/office/word/2010/wordml" xmlns:w15="http://schemas.microsoft.com/office/word/2012/wordml" xmlns:w16se="http://schemas.microsoft.com/office/word/2015/wordml/symex" xmlns:wpg="http://schemas.microsoft.com/office/word/2010/wordprocessingGroup" xmlns:wpi="http://schemas.microsoft.com/office/word/2010/wordprocessingInk" xmlns:wne="http://schemas.microsoft.com/office/word/2006/wordml" xmlns:wps="http://schemas.microsoft.com/office/word/2010/wordprocessingShape" mc:Ignorable="w14 w15 w16se wp14">
+<w:footnotes xmlns:wpc="http://schemas.microsoft.com/office/word/2010/wordprocessingCanvas" xmlns:mc="http://schemas.openxmlformats.org/markup-compatibility/2006" xmlns:o="urn:schemas-microsoft-com:office:office" xmlns:r="http://schemas.openxmlformats.org/officeDocument/2006/relationships" xmlns:m="http://schemas.openxmlformats.org/officeDocument/2006/math" xmlns:v="urn:schemas-microsoft-com:vml" xmlns:wp14="http://schemas.microsoft.com/office/word/2010/wordprocessingDrawing" xmlns:wp="http://schemas.openxmlformats.org/drawingml/2006/wordprocessingDrawing" xmlns:w10="urn:schemas-microsoft-com:office:word" xmlns:w="http://schemas.openxmlformats.org/wordprocessingml/2006/main" xmlns:w14="http://schemas.microsoft.com/office/word/2010/wordml" xmlns:wpg="http://schemas.microsoft.com/office/word/2010/wordprocessingGroup" xmlns:wpi="http://schemas.microsoft.com/office/word/2010/wordprocessingInk" xmlns:wne="http://schemas.microsoft.com/office/word/2006/wordml" xmlns:wps="http://schemas.microsoft.com/office/word/2010/wordprocessingShape" mc:Ignorable="w14 wp14">
   <w:footnote w:type="separator" w:id="-1">
     <w:p>
       <w:pPr>
@@ -17704,17 +17466,28 @@
 </file>
 
 <file path=word/header1.xml><?xml version="1.0" encoding="utf-8"?>
-<w:hdr xmlns:wpc="http://schemas.microsoft.com/office/word/2010/wordprocessingCanvas" xmlns:cx="http://schemas.microsoft.com/office/drawing/2014/chartex" xmlns:cx1="http://schemas.microsoft.com/office/drawing/2015/9/8/chartex" xmlns:cx2="http://schemas.microsoft.com/office/drawing/2015/10/21/chartex" xmlns:mc="http://schemas.openxmlformats.org/markup-compatibility/2006" xmlns:o="urn:schemas-microsoft-com:office:office" xmlns:r="http://schemas.openxmlformats.org/officeDocument/2006/relationships" xmlns:m="http://schemas.openxmlformats.org/officeDocument/2006/math" xmlns:v="urn:schemas-microsoft-com:vml" xmlns:wp14="http://schemas.microsoft.com/office/word/2010/wordprocessingDrawing" xmlns:wp="http://schemas.openxmlformats.org/drawingml/2006/wordprocessingDrawing" xmlns:w10="urn:schemas-microsoft-com:office:word" xmlns:w="http://schemas.openxmlformats.org/wordprocessingml/2006/main" xmlns:w14="http://schemas.microsoft.com/office/word/2010/wordml" xmlns:w15="http://schemas.microsoft.com/office/word/2012/wordml" xmlns:w16se="http://schemas.microsoft.com/office/word/2015/wordml/symex" xmlns:wpg="http://schemas.microsoft.com/office/word/2010/wordprocessingGroup" xmlns:wpi="http://schemas.microsoft.com/office/word/2010/wordprocessingInk" xmlns:wne="http://schemas.microsoft.com/office/word/2006/wordml" xmlns:wps="http://schemas.microsoft.com/office/word/2010/wordprocessingShape" mc:Ignorable="w14 w15 w16se wp14">
+<w:hdr xmlns:wpc="http://schemas.microsoft.com/office/word/2010/wordprocessingCanvas" xmlns:mc="http://schemas.openxmlformats.org/markup-compatibility/2006" xmlns:o="urn:schemas-microsoft-com:office:office" xmlns:r="http://schemas.openxmlformats.org/officeDocument/2006/relationships" xmlns:m="http://schemas.openxmlformats.org/officeDocument/2006/math" xmlns:v="urn:schemas-microsoft-com:vml" xmlns:wp14="http://schemas.microsoft.com/office/word/2010/wordprocessingDrawing" xmlns:wp="http://schemas.openxmlformats.org/drawingml/2006/wordprocessingDrawing" xmlns:w10="urn:schemas-microsoft-com:office:word" xmlns:w="http://schemas.openxmlformats.org/wordprocessingml/2006/main" xmlns:w14="http://schemas.microsoft.com/office/word/2010/wordml" xmlns:wpg="http://schemas.microsoft.com/office/word/2010/wordprocessingGroup" xmlns:wpi="http://schemas.microsoft.com/office/word/2010/wordprocessingInk" xmlns:wne="http://schemas.microsoft.com/office/word/2006/wordml" xmlns:wps="http://schemas.microsoft.com/office/word/2010/wordprocessingShape" mc:Ignorable="w14 wp14">
   <w:p>
     <w:pPr>
       <w:pStyle w:val="En-tte"/>
     </w:pPr>
+  </w:p>
+</w:hdr>
+</file>
+
+<file path=word/header2.xml><?xml version="1.0" encoding="utf-8"?>
+<w:hdr xmlns:wpc="http://schemas.microsoft.com/office/word/2010/wordprocessingCanvas" xmlns:mc="http://schemas.openxmlformats.org/markup-compatibility/2006" xmlns:o="urn:schemas-microsoft-com:office:office" xmlns:r="http://schemas.openxmlformats.org/officeDocument/2006/relationships" xmlns:m="http://schemas.openxmlformats.org/officeDocument/2006/math" xmlns:v="urn:schemas-microsoft-com:vml" xmlns:wp14="http://schemas.microsoft.com/office/word/2010/wordprocessingDrawing" xmlns:wp="http://schemas.openxmlformats.org/drawingml/2006/wordprocessingDrawing" xmlns:w10="urn:schemas-microsoft-com:office:word" xmlns:w="http://schemas.openxmlformats.org/wordprocessingml/2006/main" xmlns:w14="http://schemas.microsoft.com/office/word/2010/wordml" xmlns:wpg="http://schemas.microsoft.com/office/word/2010/wordprocessingGroup" xmlns:wpi="http://schemas.microsoft.com/office/word/2010/wordprocessingInk" xmlns:wne="http://schemas.microsoft.com/office/word/2006/wordml" xmlns:wps="http://schemas.microsoft.com/office/word/2010/wordprocessingShape" mc:Ignorable="w14 wp14">
+  <w:p>
+    <w:pPr>
+      <w:pStyle w:val="En-tte"/>
+    </w:pPr>
+    <w:bookmarkStart w:id="70" w:name="_GoBack"/>
     <w:r>
       <w:t>Zaffino</w:t>
     </w:r>
     <w:r>
       <w:tab/>
-      <w:t>TPI 2016</w:t>
+      <w:t>Documentation technique</w:t>
     </w:r>
     <w:r>
       <w:tab/>
@@ -17733,15 +17506,26 @@
     </w:r>
     <w:r>
       <w:tab/>
-      <w:t>jannonce.ch</w:t>
+      <w:t>TPI 2016</w:t>
     </w:r>
+    <w:bookmarkEnd w:id="70"/>
+  </w:p>
+</w:hdr>
+</file>
+
+<file path=word/header3.xml><?xml version="1.0" encoding="utf-8"?>
+<w:hdr xmlns:wpc="http://schemas.microsoft.com/office/word/2010/wordprocessingCanvas" xmlns:mc="http://schemas.openxmlformats.org/markup-compatibility/2006" xmlns:o="urn:schemas-microsoft-com:office:office" xmlns:r="http://schemas.openxmlformats.org/officeDocument/2006/relationships" xmlns:m="http://schemas.openxmlformats.org/officeDocument/2006/math" xmlns:v="urn:schemas-microsoft-com:vml" xmlns:wp14="http://schemas.microsoft.com/office/word/2010/wordprocessingDrawing" xmlns:wp="http://schemas.openxmlformats.org/drawingml/2006/wordprocessingDrawing" xmlns:w10="urn:schemas-microsoft-com:office:word" xmlns:w="http://schemas.openxmlformats.org/wordprocessingml/2006/main" xmlns:w14="http://schemas.microsoft.com/office/word/2010/wordml" xmlns:wpg="http://schemas.microsoft.com/office/word/2010/wordprocessingGroup" xmlns:wpi="http://schemas.microsoft.com/office/word/2010/wordprocessingInk" xmlns:wne="http://schemas.microsoft.com/office/word/2006/wordml" xmlns:wps="http://schemas.microsoft.com/office/word/2010/wordprocessingShape" mc:Ignorable="w14 wp14">
+  <w:p>
+    <w:pPr>
+      <w:pStyle w:val="En-tte"/>
+    </w:pPr>
   </w:p>
 </w:hdr>
 </file>
 
 <file path=word/numbering.xml><?xml version="1.0" encoding="utf-8"?>
-<w:numbering xmlns:wpc="http://schemas.microsoft.com/office/word/2010/wordprocessingCanvas" xmlns:cx="http://schemas.microsoft.com/office/drawing/2014/chartex" xmlns:cx1="http://schemas.microsoft.com/office/drawing/2015/9/8/chartex" xmlns:cx2="http://schemas.microsoft.com/office/drawing/2015/10/21/chartex" xmlns:mc="http://schemas.openxmlformats.org/markup-compatibility/2006" xmlns:o="urn:schemas-microsoft-com:office:office" xmlns:r="http://schemas.openxmlformats.org/officeDocument/2006/relationships" xmlns:m="http://schemas.openxmlformats.org/officeDocument/2006/math" xmlns:v="urn:schemas-microsoft-com:vml" xmlns:wp14="http://schemas.microsoft.com/office/word/2010/wordprocessingDrawing" xmlns:wp="http://schemas.openxmlformats.org/drawingml/2006/wordprocessingDrawing" xmlns:w10="urn:schemas-microsoft-com:office:word" xmlns:w="http://schemas.openxmlformats.org/wordprocessingml/2006/main" xmlns:w14="http://schemas.microsoft.com/office/word/2010/wordml" xmlns:w15="http://schemas.microsoft.com/office/word/2012/wordml" xmlns:w16se="http://schemas.microsoft.com/office/word/2015/wordml/symex" xmlns:wpg="http://schemas.microsoft.com/office/word/2010/wordprocessingGroup" xmlns:wpi="http://schemas.microsoft.com/office/word/2010/wordprocessingInk" xmlns:wne="http://schemas.microsoft.com/office/word/2006/wordml" xmlns:wps="http://schemas.microsoft.com/office/word/2010/wordprocessingShape" mc:Ignorable="w14 w15 w16se wp14">
-  <w:abstractNum w:abstractNumId="0" w15:restartNumberingAfterBreak="0">
+<w:numbering xmlns:wpc="http://schemas.microsoft.com/office/word/2010/wordprocessingCanvas" xmlns:mc="http://schemas.openxmlformats.org/markup-compatibility/2006" xmlns:o="urn:schemas-microsoft-com:office:office" xmlns:r="http://schemas.openxmlformats.org/officeDocument/2006/relationships" xmlns:m="http://schemas.openxmlformats.org/officeDocument/2006/math" xmlns:v="urn:schemas-microsoft-com:vml" xmlns:wp14="http://schemas.microsoft.com/office/word/2010/wordprocessingDrawing" xmlns:wp="http://schemas.openxmlformats.org/drawingml/2006/wordprocessingDrawing" xmlns:w10="urn:schemas-microsoft-com:office:word" xmlns:w="http://schemas.openxmlformats.org/wordprocessingml/2006/main" xmlns:w14="http://schemas.microsoft.com/office/word/2010/wordml" xmlns:wpg="http://schemas.microsoft.com/office/word/2010/wordprocessingGroup" xmlns:wpi="http://schemas.microsoft.com/office/word/2010/wordprocessingInk" xmlns:wne="http://schemas.microsoft.com/office/word/2006/wordml" xmlns:wps="http://schemas.microsoft.com/office/word/2010/wordprocessingShape" mc:Ignorable="w14 wp14">
+  <w:abstractNum w:abstractNumId="0">
     <w:nsid w:val="01967F5B"/>
     <w:multiLevelType w:val="hybridMultilevel"/>
     <w:tmpl w:val="3BB280FC"/>
@@ -17827,7 +17611,7 @@
       </w:pPr>
     </w:lvl>
   </w:abstractNum>
-  <w:abstractNum w:abstractNumId="1" w15:restartNumberingAfterBreak="0">
+  <w:abstractNum w:abstractNumId="1">
     <w:nsid w:val="02BD45E8"/>
     <w:multiLevelType w:val="hybridMultilevel"/>
     <w:tmpl w:val="3B80E6D2"/>
@@ -17913,7 +17697,7 @@
       </w:pPr>
     </w:lvl>
   </w:abstractNum>
-  <w:abstractNum w:abstractNumId="2" w15:restartNumberingAfterBreak="0">
+  <w:abstractNum w:abstractNumId="2">
     <w:nsid w:val="0CFB3D53"/>
     <w:multiLevelType w:val="hybridMultilevel"/>
     <w:tmpl w:val="86A29D00"/>
@@ -17999,7 +17783,7 @@
       </w:pPr>
     </w:lvl>
   </w:abstractNum>
-  <w:abstractNum w:abstractNumId="3" w15:restartNumberingAfterBreak="0">
+  <w:abstractNum w:abstractNumId="3">
     <w:nsid w:val="18B34F9B"/>
     <w:multiLevelType w:val="hybridMultilevel"/>
     <w:tmpl w:val="59FA3472"/>
@@ -18085,7 +17869,7 @@
       </w:pPr>
     </w:lvl>
   </w:abstractNum>
-  <w:abstractNum w:abstractNumId="4" w15:restartNumberingAfterBreak="0">
+  <w:abstractNum w:abstractNumId="4">
     <w:nsid w:val="286E4323"/>
     <w:multiLevelType w:val="hybridMultilevel"/>
     <w:tmpl w:val="98A0B476"/>
@@ -18198,7 +17982,7 @@
       </w:rPr>
     </w:lvl>
   </w:abstractNum>
-  <w:abstractNum w:abstractNumId="5" w15:restartNumberingAfterBreak="0">
+  <w:abstractNum w:abstractNumId="5">
     <w:nsid w:val="2B1509F3"/>
     <w:multiLevelType w:val="hybridMultilevel"/>
     <w:tmpl w:val="D0D64BF8"/>
@@ -18284,7 +18068,7 @@
       </w:pPr>
     </w:lvl>
   </w:abstractNum>
-  <w:abstractNum w:abstractNumId="6" w15:restartNumberingAfterBreak="0">
+  <w:abstractNum w:abstractNumId="6">
     <w:nsid w:val="36075F1D"/>
     <w:multiLevelType w:val="hybridMultilevel"/>
     <w:tmpl w:val="6FF20FA6"/>
@@ -18397,7 +18181,7 @@
       </w:rPr>
     </w:lvl>
   </w:abstractNum>
-  <w:abstractNum w:abstractNumId="7" w15:restartNumberingAfterBreak="0">
+  <w:abstractNum w:abstractNumId="7">
     <w:nsid w:val="3A7678E0"/>
     <w:multiLevelType w:val="hybridMultilevel"/>
     <w:tmpl w:val="E77CFD8A"/>
@@ -18483,7 +18267,7 @@
       </w:pPr>
     </w:lvl>
   </w:abstractNum>
-  <w:abstractNum w:abstractNumId="8" w15:restartNumberingAfterBreak="0">
+  <w:abstractNum w:abstractNumId="8">
     <w:nsid w:val="3CE138B2"/>
     <w:multiLevelType w:val="hybridMultilevel"/>
     <w:tmpl w:val="1B7CDEA2"/>
@@ -18569,7 +18353,7 @@
       </w:pPr>
     </w:lvl>
   </w:abstractNum>
-  <w:abstractNum w:abstractNumId="9" w15:restartNumberingAfterBreak="0">
+  <w:abstractNum w:abstractNumId="9">
     <w:nsid w:val="3CE37DEE"/>
     <w:multiLevelType w:val="multilevel"/>
     <w:tmpl w:val="100C0025"/>
@@ -18664,7 +18448,7 @@
       </w:pPr>
     </w:lvl>
   </w:abstractNum>
-  <w:abstractNum w:abstractNumId="10" w15:restartNumberingAfterBreak="0">
+  <w:abstractNum w:abstractNumId="10">
     <w:nsid w:val="402D3E7B"/>
     <w:multiLevelType w:val="hybridMultilevel"/>
     <w:tmpl w:val="912CD5B8"/>
@@ -18750,7 +18534,7 @@
       </w:pPr>
     </w:lvl>
   </w:abstractNum>
-  <w:abstractNum w:abstractNumId="11" w15:restartNumberingAfterBreak="0">
+  <w:abstractNum w:abstractNumId="11">
     <w:nsid w:val="439611A4"/>
     <w:multiLevelType w:val="hybridMultilevel"/>
     <w:tmpl w:val="DADE18DC"/>
@@ -18836,7 +18620,7 @@
       </w:pPr>
     </w:lvl>
   </w:abstractNum>
-  <w:abstractNum w:abstractNumId="12" w15:restartNumberingAfterBreak="0">
+  <w:abstractNum w:abstractNumId="12">
     <w:nsid w:val="4A2D6CE1"/>
     <w:multiLevelType w:val="hybridMultilevel"/>
     <w:tmpl w:val="9C04CD7C"/>
@@ -18922,7 +18706,7 @@
       </w:pPr>
     </w:lvl>
   </w:abstractNum>
-  <w:abstractNum w:abstractNumId="13" w15:restartNumberingAfterBreak="0">
+  <w:abstractNum w:abstractNumId="13">
     <w:nsid w:val="4F5123AB"/>
     <w:multiLevelType w:val="hybridMultilevel"/>
     <w:tmpl w:val="1EFE5AC2"/>
@@ -19008,7 +18792,7 @@
       </w:pPr>
     </w:lvl>
   </w:abstractNum>
-  <w:abstractNum w:abstractNumId="14" w15:restartNumberingAfterBreak="0">
+  <w:abstractNum w:abstractNumId="14">
     <w:nsid w:val="5A7C09C8"/>
     <w:multiLevelType w:val="hybridMultilevel"/>
     <w:tmpl w:val="FFD677C8"/>
@@ -19094,7 +18878,7 @@
       </w:pPr>
     </w:lvl>
   </w:abstractNum>
-  <w:abstractNum w:abstractNumId="15" w15:restartNumberingAfterBreak="0">
+  <w:abstractNum w:abstractNumId="15">
     <w:nsid w:val="690B12A9"/>
     <w:multiLevelType w:val="hybridMultilevel"/>
     <w:tmpl w:val="43709BDA"/>
@@ -19180,7 +18964,7 @@
       </w:pPr>
     </w:lvl>
   </w:abstractNum>
-  <w:abstractNum w:abstractNumId="16" w15:restartNumberingAfterBreak="0">
+  <w:abstractNum w:abstractNumId="16">
     <w:nsid w:val="6A1C761B"/>
     <w:multiLevelType w:val="hybridMultilevel"/>
     <w:tmpl w:val="D6AAEED4"/>
@@ -19266,7 +19050,7 @@
       </w:pPr>
     </w:lvl>
   </w:abstractNum>
-  <w:abstractNum w:abstractNumId="17" w15:restartNumberingAfterBreak="0">
+  <w:abstractNum w:abstractNumId="17">
     <w:nsid w:val="6D0657F4"/>
     <w:multiLevelType w:val="hybridMultilevel"/>
     <w:tmpl w:val="C7A4691C"/>
@@ -19352,7 +19136,7 @@
       </w:pPr>
     </w:lvl>
   </w:abstractNum>
-  <w:abstractNum w:abstractNumId="18" w15:restartNumberingAfterBreak="0">
+  <w:abstractNum w:abstractNumId="18">
     <w:nsid w:val="73293E07"/>
     <w:multiLevelType w:val="hybridMultilevel"/>
     <w:tmpl w:val="D1C866B4"/>
@@ -19465,7 +19249,7 @@
       </w:rPr>
     </w:lvl>
   </w:abstractNum>
-  <w:abstractNum w:abstractNumId="19" w15:restartNumberingAfterBreak="0">
+  <w:abstractNum w:abstractNumId="19">
     <w:nsid w:val="7D9646A4"/>
     <w:multiLevelType w:val="hybridMultilevel"/>
     <w:tmpl w:val="8676C732"/>
@@ -19648,7 +19432,7 @@
 </file>
 
 <file path=word/styles.xml><?xml version="1.0" encoding="utf-8"?>
-<w:styles xmlns:mc="http://schemas.openxmlformats.org/markup-compatibility/2006" xmlns:r="http://schemas.openxmlformats.org/officeDocument/2006/relationships" xmlns:w="http://schemas.openxmlformats.org/wordprocessingml/2006/main" xmlns:w14="http://schemas.microsoft.com/office/word/2010/wordml" xmlns:w15="http://schemas.microsoft.com/office/word/2012/wordml" xmlns:w16se="http://schemas.microsoft.com/office/word/2015/wordml/symex" mc:Ignorable="w14 w15 w16se">
+<w:styles xmlns:mc="http://schemas.openxmlformats.org/markup-compatibility/2006" xmlns:r="http://schemas.openxmlformats.org/officeDocument/2006/relationships" xmlns:w="http://schemas.openxmlformats.org/wordprocessingml/2006/main" xmlns:w14="http://schemas.microsoft.com/office/word/2010/wordml" mc:Ignorable="w14">
   <w:docDefaults>
     <w:rPrDefault>
       <w:rPr>
@@ -19664,379 +19448,916 @@
       </w:pPr>
     </w:pPrDefault>
   </w:docDefaults>
-  <w:latentStyles w:defLockedState="0" w:defUIPriority="99" w:defSemiHidden="0" w:defUnhideWhenUsed="0" w:defQFormat="0" w:count="372">
-    <w:lsdException w:name="Normal" w:uiPriority="0" w:qFormat="1"/>
-    <w:lsdException w:name="heading 1" w:uiPriority="9" w:qFormat="1"/>
-    <w:lsdException w:name="heading 2" w:semiHidden="1" w:uiPriority="9" w:unhideWhenUsed="1" w:qFormat="1"/>
-    <w:lsdException w:name="heading 3" w:semiHidden="1" w:uiPriority="9" w:unhideWhenUsed="1" w:qFormat="1"/>
-    <w:lsdException w:name="heading 4" w:semiHidden="1" w:uiPriority="9" w:unhideWhenUsed="1" w:qFormat="1"/>
-    <w:lsdException w:name="heading 5" w:semiHidden="1" w:uiPriority="9" w:unhideWhenUsed="1" w:qFormat="1"/>
-    <w:lsdException w:name="heading 6" w:semiHidden="1" w:uiPriority="9" w:unhideWhenUsed="1" w:qFormat="1"/>
-    <w:lsdException w:name="heading 7" w:semiHidden="1" w:uiPriority="9" w:unhideWhenUsed="1" w:qFormat="1"/>
-    <w:lsdException w:name="heading 8" w:semiHidden="1" w:uiPriority="9" w:unhideWhenUsed="1" w:qFormat="1"/>
-    <w:lsdException w:name="heading 9" w:semiHidden="1" w:uiPriority="9" w:unhideWhenUsed="1" w:qFormat="1"/>
-    <w:lsdException w:name="index 1" w:semiHidden="1" w:unhideWhenUsed="1"/>
-    <w:lsdException w:name="index 2" w:semiHidden="1" w:unhideWhenUsed="1"/>
-    <w:lsdException w:name="index 3" w:semiHidden="1" w:unhideWhenUsed="1"/>
-    <w:lsdException w:name="index 4" w:semiHidden="1" w:unhideWhenUsed="1"/>
-    <w:lsdException w:name="index 5" w:semiHidden="1" w:unhideWhenUsed="1"/>
-    <w:lsdException w:name="index 6" w:semiHidden="1" w:unhideWhenUsed="1"/>
-    <w:lsdException w:name="index 7" w:semiHidden="1" w:unhideWhenUsed="1"/>
-    <w:lsdException w:name="index 8" w:semiHidden="1" w:unhideWhenUsed="1"/>
-    <w:lsdException w:name="index 9" w:semiHidden="1" w:unhideWhenUsed="1"/>
-    <w:lsdException w:name="toc 1" w:semiHidden="1" w:uiPriority="39" w:unhideWhenUsed="1"/>
-    <w:lsdException w:name="toc 2" w:semiHidden="1" w:uiPriority="39" w:unhideWhenUsed="1"/>
-    <w:lsdException w:name="toc 3" w:semiHidden="1" w:uiPriority="39" w:unhideWhenUsed="1"/>
-    <w:lsdException w:name="toc 4" w:semiHidden="1" w:uiPriority="39" w:unhideWhenUsed="1"/>
-    <w:lsdException w:name="toc 5" w:semiHidden="1" w:uiPriority="39" w:unhideWhenUsed="1"/>
-    <w:lsdException w:name="toc 6" w:semiHidden="1" w:uiPriority="39" w:unhideWhenUsed="1"/>
-    <w:lsdException w:name="toc 7" w:semiHidden="1" w:uiPriority="39" w:unhideWhenUsed="1"/>
-    <w:lsdException w:name="toc 8" w:semiHidden="1" w:uiPriority="39" w:unhideWhenUsed="1"/>
-    <w:lsdException w:name="toc 9" w:semiHidden="1" w:uiPriority="39" w:unhideWhenUsed="1"/>
-    <w:lsdException w:name="Normal Indent" w:semiHidden="1" w:unhideWhenUsed="1"/>
-    <w:lsdException w:name="footnote text" w:semiHidden="1" w:unhideWhenUsed="1"/>
-    <w:lsdException w:name="annotation text" w:semiHidden="1" w:unhideWhenUsed="1"/>
-    <w:lsdException w:name="header" w:semiHidden="1" w:unhideWhenUsed="1"/>
-    <w:lsdException w:name="footer" w:semiHidden="1" w:unhideWhenUsed="1"/>
-    <w:lsdException w:name="index heading" w:semiHidden="1" w:unhideWhenUsed="1"/>
-    <w:lsdException w:name="caption" w:semiHidden="1" w:uiPriority="35" w:unhideWhenUsed="1" w:qFormat="1"/>
-    <w:lsdException w:name="table of figures" w:semiHidden="1" w:unhideWhenUsed="1"/>
-    <w:lsdException w:name="envelope address" w:semiHidden="1" w:unhideWhenUsed="1"/>
-    <w:lsdException w:name="envelope return" w:semiHidden="1" w:unhideWhenUsed="1"/>
-    <w:lsdException w:name="footnote reference" w:semiHidden="1" w:unhideWhenUsed="1"/>
-    <w:lsdException w:name="annotation reference" w:semiHidden="1" w:unhideWhenUsed="1"/>
-    <w:lsdException w:name="line number" w:semiHidden="1" w:unhideWhenUsed="1"/>
-    <w:lsdException w:name="page number" w:semiHidden="1" w:unhideWhenUsed="1"/>
-    <w:lsdException w:name="endnote reference" w:semiHidden="1" w:unhideWhenUsed="1"/>
-    <w:lsdException w:name="endnote text" w:semiHidden="1" w:unhideWhenUsed="1"/>
-    <w:lsdException w:name="table of authorities" w:semiHidden="1" w:unhideWhenUsed="1"/>
-    <w:lsdException w:name="macro" w:semiHidden="1" w:unhideWhenUsed="1"/>
-    <w:lsdException w:name="toa heading" w:semiHidden="1" w:unhideWhenUsed="1"/>
-    <w:lsdException w:name="List" w:semiHidden="1" w:unhideWhenUsed="1"/>
-    <w:lsdException w:name="List Bullet" w:semiHidden="1" w:unhideWhenUsed="1"/>
-    <w:lsdException w:name="List Number" w:semiHidden="1" w:unhideWhenUsed="1"/>
-    <w:lsdException w:name="List 2" w:semiHidden="1" w:unhideWhenUsed="1"/>
-    <w:lsdException w:name="List 3" w:semiHidden="1" w:unhideWhenUsed="1"/>
-    <w:lsdException w:name="List 4" w:semiHidden="1" w:unhideWhenUsed="1"/>
-    <w:lsdException w:name="List 5" w:semiHidden="1" w:unhideWhenUsed="1"/>
-    <w:lsdException w:name="List Bullet 2" w:semiHidden="1" w:unhideWhenUsed="1"/>
-    <w:lsdException w:name="List Bullet 3" w:semiHidden="1" w:unhideWhenUsed="1"/>
-    <w:lsdException w:name="List Bullet 4" w:semiHidden="1" w:unhideWhenUsed="1"/>
-    <w:lsdException w:name="List Bullet 5" w:semiHidden="1" w:unhideWhenUsed="1"/>
-    <w:lsdException w:name="List Number 2" w:semiHidden="1" w:unhideWhenUsed="1"/>
-    <w:lsdException w:name="List Number 3" w:semiHidden="1" w:unhideWhenUsed="1"/>
-    <w:lsdException w:name="List Number 4" w:semiHidden="1" w:unhideWhenUsed="1"/>
-    <w:lsdException w:name="List Number 5" w:semiHidden="1" w:unhideWhenUsed="1"/>
-    <w:lsdException w:name="Title" w:uiPriority="10" w:qFormat="1"/>
-    <w:lsdException w:name="Closing" w:semiHidden="1" w:unhideWhenUsed="1"/>
-    <w:lsdException w:name="Signature" w:semiHidden="1" w:unhideWhenUsed="1"/>
-    <w:lsdException w:name="Default Paragraph Font" w:semiHidden="1" w:uiPriority="1" w:unhideWhenUsed="1"/>
-    <w:lsdException w:name="Body Text" w:semiHidden="1" w:unhideWhenUsed="1"/>
-    <w:lsdException w:name="Body Text Indent" w:semiHidden="1" w:unhideWhenUsed="1"/>
-    <w:lsdException w:name="List Continue" w:semiHidden="1" w:unhideWhenUsed="1"/>
-    <w:lsdException w:name="List Continue 2" w:semiHidden="1" w:unhideWhenUsed="1"/>
-    <w:lsdException w:name="List Continue 3" w:semiHidden="1" w:unhideWhenUsed="1"/>
-    <w:lsdException w:name="List Continue 4" w:semiHidden="1" w:unhideWhenUsed="1"/>
-    <w:lsdException w:name="List Continue 5" w:semiHidden="1" w:unhideWhenUsed="1"/>
-    <w:lsdException w:name="Message Header" w:semiHidden="1" w:unhideWhenUsed="1"/>
-    <w:lsdException w:name="Subtitle" w:uiPriority="11" w:qFormat="1"/>
-    <w:lsdException w:name="Salutation" w:semiHidden="1" w:unhideWhenUsed="1"/>
-    <w:lsdException w:name="Date" w:semiHidden="1" w:unhideWhenUsed="1"/>
-    <w:lsdException w:name="Body Text First Indent" w:semiHidden="1" w:unhideWhenUsed="1"/>
-    <w:lsdException w:name="Body Text First Indent 2" w:semiHidden="1" w:unhideWhenUsed="1"/>
-    <w:lsdException w:name="Note Heading" w:semiHidden="1" w:unhideWhenUsed="1"/>
-    <w:lsdException w:name="Body Text 2" w:semiHidden="1" w:unhideWhenUsed="1"/>
-    <w:lsdException w:name="Body Text 3" w:semiHidden="1" w:unhideWhenUsed="1"/>
-    <w:lsdException w:name="Body Text Indent 2" w:semiHidden="1" w:unhideWhenUsed="1"/>
-    <w:lsdException w:name="Body Text Indent 3" w:semiHidden="1" w:unhideWhenUsed="1"/>
-    <w:lsdException w:name="Block Text" w:semiHidden="1" w:unhideWhenUsed="1"/>
-    <w:lsdException w:name="Hyperlink" w:semiHidden="1" w:unhideWhenUsed="1"/>
-    <w:lsdException w:name="FollowedHyperlink" w:semiHidden="1" w:unhideWhenUsed="1"/>
-    <w:lsdException w:name="Strong" w:uiPriority="22" w:qFormat="1"/>
-    <w:lsdException w:name="Emphasis" w:uiPriority="20" w:qFormat="1"/>
-    <w:lsdException w:name="Document Map" w:semiHidden="1" w:unhideWhenUsed="1"/>
-    <w:lsdException w:name="Plain Text" w:semiHidden="1" w:unhideWhenUsed="1"/>
-    <w:lsdException w:name="E-mail Signature" w:semiHidden="1" w:unhideWhenUsed="1"/>
-    <w:lsdException w:name="HTML Top of Form" w:semiHidden="1" w:unhideWhenUsed="1"/>
-    <w:lsdException w:name="HTML Bottom of Form" w:semiHidden="1" w:unhideWhenUsed="1"/>
-    <w:lsdException w:name="Normal (Web)" w:semiHidden="1" w:unhideWhenUsed="1"/>
-    <w:lsdException w:name="HTML Acronym" w:semiHidden="1" w:unhideWhenUsed="1"/>
-    <w:lsdException w:name="HTML Address" w:semiHidden="1" w:unhideWhenUsed="1"/>
-    <w:lsdException w:name="HTML Cite" w:semiHidden="1" w:unhideWhenUsed="1"/>
-    <w:lsdException w:name="HTML Code" w:semiHidden="1" w:unhideWhenUsed="1"/>
-    <w:lsdException w:name="HTML Definition" w:semiHidden="1" w:unhideWhenUsed="1"/>
-    <w:lsdException w:name="HTML Keyboard" w:semiHidden="1" w:unhideWhenUsed="1"/>
-    <w:lsdException w:name="HTML Preformatted" w:semiHidden="1" w:unhideWhenUsed="1"/>
-    <w:lsdException w:name="HTML Sample" w:semiHidden="1" w:unhideWhenUsed="1"/>
-    <w:lsdException w:name="HTML Typewriter" w:semiHidden="1" w:unhideWhenUsed="1"/>
-    <w:lsdException w:name="HTML Variable" w:semiHidden="1" w:unhideWhenUsed="1"/>
-    <w:lsdException w:name="Normal Table" w:semiHidden="1" w:unhideWhenUsed="1"/>
-    <w:lsdException w:name="annotation subject" w:semiHidden="1" w:unhideWhenUsed="1"/>
-    <w:lsdException w:name="No List" w:semiHidden="1" w:unhideWhenUsed="1"/>
-    <w:lsdException w:name="Outline List 1" w:semiHidden="1" w:unhideWhenUsed="1"/>
-    <w:lsdException w:name="Outline List 2" w:semiHidden="1" w:unhideWhenUsed="1"/>
-    <w:lsdException w:name="Outline List 3" w:semiHidden="1" w:unhideWhenUsed="1"/>
-    <w:lsdException w:name="Table Simple 1" w:semiHidden="1" w:unhideWhenUsed="1"/>
-    <w:lsdException w:name="Table Simple 2" w:semiHidden="1" w:unhideWhenUsed="1"/>
-    <w:lsdException w:name="Table Simple 3" w:semiHidden="1" w:unhideWhenUsed="1"/>
-    <w:lsdException w:name="Table Classic 1" w:semiHidden="1" w:unhideWhenUsed="1"/>
-    <w:lsdException w:name="Table Classic 2" w:semiHidden="1" w:unhideWhenUsed="1"/>
-    <w:lsdException w:name="Table Classic 3" w:semiHidden="1" w:unhideWhenUsed="1"/>
-    <w:lsdException w:name="Table Classic 4" w:semiHidden="1" w:unhideWhenUsed="1"/>
-    <w:lsdException w:name="Table Colorful 1" w:semiHidden="1" w:unhideWhenUsed="1"/>
-    <w:lsdException w:name="Table Colorful 2" w:semiHidden="1" w:unhideWhenUsed="1"/>
-    <w:lsdException w:name="Table Colorful 3" w:semiHidden="1" w:unhideWhenUsed="1"/>
-    <w:lsdException w:name="Table Columns 1" w:semiHidden="1" w:unhideWhenUsed="1"/>
-    <w:lsdException w:name="Table Columns 2" w:semiHidden="1" w:unhideWhenUsed="1"/>
-    <w:lsdException w:name="Table Columns 3" w:semiHidden="1" w:unhideWhenUsed="1"/>
-    <w:lsdException w:name="Table Columns 4" w:semiHidden="1" w:unhideWhenUsed="1"/>
-    <w:lsdException w:name="Table Columns 5" w:semiHidden="1" w:unhideWhenUsed="1"/>
-    <w:lsdException w:name="Table Grid 1" w:semiHidden="1" w:unhideWhenUsed="1"/>
-    <w:lsdException w:name="Table Grid 2" w:semiHidden="1" w:unhideWhenUsed="1"/>
-    <w:lsdException w:name="Table Grid 3" w:semiHidden="1" w:unhideWhenUsed="1"/>
-    <w:lsdException w:name="Table Grid 4" w:semiHidden="1" w:unhideWhenUsed="1"/>
-    <w:lsdException w:name="Table Grid 5" w:semiHidden="1" w:unhideWhenUsed="1"/>
-    <w:lsdException w:name="Table Grid 6" w:semiHidden="1" w:unhideWhenUsed="1"/>
-    <w:lsdException w:name="Table Grid 7" w:semiHidden="1" w:unhideWhenUsed="1"/>
-    <w:lsdException w:name="Table Grid 8" w:semiHidden="1" w:unhideWhenUsed="1"/>
-    <w:lsdException w:name="Table List 1" w:semiHidden="1" w:unhideWhenUsed="1"/>
-    <w:lsdException w:name="Table List 2" w:semiHidden="1" w:unhideWhenUsed="1"/>
-    <w:lsdException w:name="Table List 3" w:semiHidden="1" w:unhideWhenUsed="1"/>
-    <w:lsdException w:name="Table List 4" w:semiHidden="1" w:unhideWhenUsed="1"/>
-    <w:lsdException w:name="Table List 5" w:semiHidden="1" w:unhideWhenUsed="1"/>
-    <w:lsdException w:name="Table List 6" w:semiHidden="1" w:unhideWhenUsed="1"/>
-    <w:lsdException w:name="Table List 7" w:semiHidden="1" w:unhideWhenUsed="1"/>
-    <w:lsdException w:name="Table List 8" w:semiHidden="1" w:unhideWhenUsed="1"/>
-    <w:lsdException w:name="Table 3D effects 1" w:semiHidden="1" w:unhideWhenUsed="1"/>
-    <w:lsdException w:name="Table 3D effects 2" w:semiHidden="1" w:unhideWhenUsed="1"/>
-    <w:lsdException w:name="Table 3D effects 3" w:semiHidden="1" w:unhideWhenUsed="1"/>
-    <w:lsdException w:name="Table Contemporary" w:semiHidden="1" w:unhideWhenUsed="1"/>
-    <w:lsdException w:name="Table Elegant" w:semiHidden="1" w:unhideWhenUsed="1"/>
-    <w:lsdException w:name="Table Professional" w:semiHidden="1" w:unhideWhenUsed="1"/>
-    <w:lsdException w:name="Table Subtle 1" w:semiHidden="1" w:unhideWhenUsed="1"/>
-    <w:lsdException w:name="Table Subtle 2" w:semiHidden="1" w:unhideWhenUsed="1"/>
-    <w:lsdException w:name="Table Web 1" w:semiHidden="1" w:unhideWhenUsed="1"/>
-    <w:lsdException w:name="Table Web 2" w:semiHidden="1" w:unhideWhenUsed="1"/>
-    <w:lsdException w:name="Table Web 3" w:semiHidden="1" w:unhideWhenUsed="1"/>
-    <w:lsdException w:name="Balloon Text" w:semiHidden="1" w:unhideWhenUsed="1"/>
-    <w:lsdException w:name="Table Grid" w:uiPriority="59"/>
-    <w:lsdException w:name="Table Theme" w:semiHidden="1" w:unhideWhenUsed="1"/>
-    <w:lsdException w:name="Placeholder Text" w:semiHidden="1"/>
-    <w:lsdException w:name="No Spacing" w:uiPriority="1" w:qFormat="1"/>
-    <w:lsdException w:name="Light Shading" w:uiPriority="60"/>
-    <w:lsdException w:name="Light List" w:uiPriority="61"/>
-    <w:lsdException w:name="Light Grid" w:uiPriority="62"/>
-    <w:lsdException w:name="Medium Shading 1" w:uiPriority="63"/>
-    <w:lsdException w:name="Medium Shading 2" w:uiPriority="64"/>
-    <w:lsdException w:name="Medium List 1" w:uiPriority="65"/>
-    <w:lsdException w:name="Medium List 2" w:uiPriority="66"/>
-    <w:lsdException w:name="Medium Grid 1" w:uiPriority="67"/>
-    <w:lsdException w:name="Medium Grid 2" w:uiPriority="68"/>
-    <w:lsdException w:name="Medium Grid 3" w:uiPriority="69"/>
-    <w:lsdException w:name="Dark List" w:uiPriority="70"/>
-    <w:lsdException w:name="Colorful Shading" w:uiPriority="71"/>
-    <w:lsdException w:name="Colorful List" w:uiPriority="72"/>
-    <w:lsdException w:name="Colorful Grid" w:uiPriority="73"/>
-    <w:lsdException w:name="Light Shading Accent 1" w:uiPriority="60"/>
-    <w:lsdException w:name="Light List Accent 1" w:uiPriority="61"/>
-    <w:lsdException w:name="Light Grid Accent 1" w:uiPriority="62"/>
-    <w:lsdException w:name="Medium Shading 1 Accent 1" w:uiPriority="63"/>
-    <w:lsdException w:name="Medium Shading 2 Accent 1" w:uiPriority="64"/>
-    <w:lsdException w:name="Medium List 1 Accent 1" w:uiPriority="65"/>
-    <w:lsdException w:name="Revision" w:semiHidden="1"/>
-    <w:lsdException w:name="List Paragraph" w:uiPriority="34" w:qFormat="1"/>
-    <w:lsdException w:name="Quote" w:uiPriority="29" w:qFormat="1"/>
-    <w:lsdException w:name="Intense Quote" w:uiPriority="30" w:qFormat="1"/>
-    <w:lsdException w:name="Medium List 2 Accent 1" w:uiPriority="66"/>
-    <w:lsdException w:name="Medium Grid 1 Accent 1" w:uiPriority="67"/>
-    <w:lsdException w:name="Medium Grid 2 Accent 1" w:uiPriority="68"/>
-    <w:lsdException w:name="Medium Grid 3 Accent 1" w:uiPriority="69"/>
-    <w:lsdException w:name="Dark List Accent 1" w:uiPriority="70"/>
-    <w:lsdException w:name="Colorful Shading Accent 1" w:uiPriority="71"/>
-    <w:lsdException w:name="Colorful List Accent 1" w:uiPriority="72"/>
-    <w:lsdException w:name="Colorful Grid Accent 1" w:uiPriority="73"/>
-    <w:lsdException w:name="Light Shading Accent 2" w:uiPriority="60"/>
-    <w:lsdException w:name="Light List Accent 2" w:uiPriority="61"/>
-    <w:lsdException w:name="Light Grid Accent 2" w:uiPriority="62"/>
-    <w:lsdException w:name="Medium Shading 1 Accent 2" w:uiPriority="63"/>
-    <w:lsdException w:name="Medium Shading 2 Accent 2" w:uiPriority="64"/>
-    <w:lsdException w:name="Medium List 1 Accent 2" w:uiPriority="65"/>
-    <w:lsdException w:name="Medium List 2 Accent 2" w:uiPriority="66"/>
-    <w:lsdException w:name="Medium Grid 1 Accent 2" w:uiPriority="67"/>
-    <w:lsdException w:name="Medium Grid 2 Accent 2" w:uiPriority="68"/>
-    <w:lsdException w:name="Medium Grid 3 Accent 2" w:uiPriority="69"/>
-    <w:lsdException w:name="Dark List Accent 2" w:uiPriority="70"/>
-    <w:lsdException w:name="Colorful Shading Accent 2" w:uiPriority="71"/>
-    <w:lsdException w:name="Colorful List Accent 2" w:uiPriority="72"/>
-    <w:lsdException w:name="Colorful Grid Accent 2" w:uiPriority="73"/>
-    <w:lsdException w:name="Light Shading Accent 3" w:uiPriority="60"/>
-    <w:lsdException w:name="Light List Accent 3" w:uiPriority="61"/>
-    <w:lsdException w:name="Light Grid Accent 3" w:uiPriority="62"/>
-    <w:lsdException w:name="Medium Shading 1 Accent 3" w:uiPriority="63"/>
-    <w:lsdException w:name="Medium Shading 2 Accent 3" w:uiPriority="64"/>
-    <w:lsdException w:name="Medium List 1 Accent 3" w:uiPriority="65"/>
-    <w:lsdException w:name="Medium List 2 Accent 3" w:uiPriority="66"/>
-    <w:lsdException w:name="Medium Grid 1 Accent 3" w:uiPriority="67"/>
-    <w:lsdException w:name="Medium Grid 2 Accent 3" w:uiPriority="68"/>
-    <w:lsdException w:name="Medium Grid 3 Accent 3" w:uiPriority="69"/>
-    <w:lsdException w:name="Dark List Accent 3" w:uiPriority="70"/>
-    <w:lsdException w:name="Colorful Shading Accent 3" w:uiPriority="71"/>
-    <w:lsdException w:name="Colorful List Accent 3" w:uiPriority="72"/>
-    <w:lsdException w:name="Colorful Grid Accent 3" w:uiPriority="73"/>
-    <w:lsdException w:name="Light Shading Accent 4" w:uiPriority="60"/>
-    <w:lsdException w:name="Light List Accent 4" w:uiPriority="61"/>
-    <w:lsdException w:name="Light Grid Accent 4" w:uiPriority="62"/>
-    <w:lsdException w:name="Medium Shading 1 Accent 4" w:uiPriority="63"/>
-    <w:lsdException w:name="Medium Shading 2 Accent 4" w:uiPriority="64"/>
-    <w:lsdException w:name="Medium List 1 Accent 4" w:uiPriority="65"/>
-    <w:lsdException w:name="Medium List 2 Accent 4" w:uiPriority="66"/>
-    <w:lsdException w:name="Medium Grid 1 Accent 4" w:uiPriority="67"/>
-    <w:lsdException w:name="Medium Grid 2 Accent 4" w:uiPriority="68"/>
-    <w:lsdException w:name="Medium Grid 3 Accent 4" w:uiPriority="69"/>
-    <w:lsdException w:name="Dark List Accent 4" w:uiPriority="70"/>
-    <w:lsdException w:name="Colorful Shading Accent 4" w:uiPriority="71"/>
-    <w:lsdException w:name="Colorful List Accent 4" w:uiPriority="72"/>
-    <w:lsdException w:name="Colorful Grid Accent 4" w:uiPriority="73"/>
-    <w:lsdException w:name="Light Shading Accent 5" w:uiPriority="60"/>
-    <w:lsdException w:name="Light List Accent 5" w:uiPriority="61"/>
-    <w:lsdException w:name="Light Grid Accent 5" w:uiPriority="62"/>
-    <w:lsdException w:name="Medium Shading 1 Accent 5" w:uiPriority="63"/>
-    <w:lsdException w:name="Medium Shading 2 Accent 5" w:uiPriority="64"/>
-    <w:lsdException w:name="Medium List 1 Accent 5" w:uiPriority="65"/>
-    <w:lsdException w:name="Medium List 2 Accent 5" w:uiPriority="66"/>
-    <w:lsdException w:name="Medium Grid 1 Accent 5" w:uiPriority="67"/>
-    <w:lsdException w:name="Medium Grid 2 Accent 5" w:uiPriority="68"/>
-    <w:lsdException w:name="Medium Grid 3 Accent 5" w:uiPriority="69"/>
-    <w:lsdException w:name="Dark List Accent 5" w:uiPriority="70"/>
-    <w:lsdException w:name="Colorful Shading Accent 5" w:uiPriority="71"/>
-    <w:lsdException w:name="Colorful List Accent 5" w:uiPriority="72"/>
-    <w:lsdException w:name="Colorful Grid Accent 5" w:uiPriority="73"/>
-    <w:lsdException w:name="Light Shading Accent 6" w:uiPriority="60"/>
-    <w:lsdException w:name="Light List Accent 6" w:uiPriority="61"/>
-    <w:lsdException w:name="Light Grid Accent 6" w:uiPriority="62"/>
-    <w:lsdException w:name="Medium Shading 1 Accent 6" w:uiPriority="63"/>
-    <w:lsdException w:name="Medium Shading 2 Accent 6" w:uiPriority="64"/>
-    <w:lsdException w:name="Medium List 1 Accent 6" w:uiPriority="65"/>
-    <w:lsdException w:name="Medium List 2 Accent 6" w:uiPriority="66"/>
-    <w:lsdException w:name="Medium Grid 1 Accent 6" w:uiPriority="67"/>
-    <w:lsdException w:name="Medium Grid 2 Accent 6" w:uiPriority="68"/>
-    <w:lsdException w:name="Medium Grid 3 Accent 6" w:uiPriority="69"/>
-    <w:lsdException w:name="Dark List Accent 6" w:uiPriority="70"/>
-    <w:lsdException w:name="Colorful Shading Accent 6" w:uiPriority="71"/>
-    <w:lsdException w:name="Colorful List Accent 6" w:uiPriority="72"/>
-    <w:lsdException w:name="Colorful Grid Accent 6" w:uiPriority="73"/>
-    <w:lsdException w:name="Subtle Emphasis" w:uiPriority="19" w:qFormat="1"/>
-    <w:lsdException w:name="Intense Emphasis" w:uiPriority="21" w:qFormat="1"/>
-    <w:lsdException w:name="Subtle Reference" w:uiPriority="31" w:qFormat="1"/>
-    <w:lsdException w:name="Intense Reference" w:uiPriority="32" w:qFormat="1"/>
-    <w:lsdException w:name="Book Title" w:uiPriority="33" w:qFormat="1"/>
-    <w:lsdException w:name="Bibliography" w:semiHidden="1" w:uiPriority="37" w:unhideWhenUsed="1"/>
-    <w:lsdException w:name="TOC Heading" w:semiHidden="1" w:uiPriority="39" w:unhideWhenUsed="1" w:qFormat="1"/>
-    <w:lsdException w:name="Plain Table 1" w:uiPriority="41"/>
-    <w:lsdException w:name="Plain Table 2" w:uiPriority="42"/>
-    <w:lsdException w:name="Plain Table 3" w:uiPriority="43"/>
-    <w:lsdException w:name="Plain Table 4" w:uiPriority="44"/>
-    <w:lsdException w:name="Plain Table 5" w:uiPriority="45"/>
-    <w:lsdException w:name="Grid Table Light" w:uiPriority="40"/>
-    <w:lsdException w:name="Grid Table 1 Light" w:uiPriority="46"/>
-    <w:lsdException w:name="Grid Table 2" w:uiPriority="47"/>
-    <w:lsdException w:name="Grid Table 3" w:uiPriority="48"/>
-    <w:lsdException w:name="Grid Table 4" w:uiPriority="49"/>
-    <w:lsdException w:name="Grid Table 5 Dark" w:uiPriority="50"/>
-    <w:lsdException w:name="Grid Table 6 Colorful" w:uiPriority="51"/>
-    <w:lsdException w:name="Grid Table 7 Colorful" w:uiPriority="52"/>
-    <w:lsdException w:name="Grid Table 1 Light Accent 1" w:uiPriority="46"/>
-    <w:lsdException w:name="Grid Table 2 Accent 1" w:uiPriority="47"/>
-    <w:lsdException w:name="Grid Table 3 Accent 1" w:uiPriority="48"/>
-    <w:lsdException w:name="Grid Table 4 Accent 1" w:uiPriority="49"/>
-    <w:lsdException w:name="Grid Table 5 Dark Accent 1" w:uiPriority="50"/>
-    <w:lsdException w:name="Grid Table 6 Colorful Accent 1" w:uiPriority="51"/>
-    <w:lsdException w:name="Grid Table 7 Colorful Accent 1" w:uiPriority="52"/>
-    <w:lsdException w:name="Grid Table 1 Light Accent 2" w:uiPriority="46"/>
-    <w:lsdException w:name="Grid Table 2 Accent 2" w:uiPriority="47"/>
-    <w:lsdException w:name="Grid Table 3 Accent 2" w:uiPriority="48"/>
-    <w:lsdException w:name="Grid Table 4 Accent 2" w:uiPriority="49"/>
-    <w:lsdException w:name="Grid Table 5 Dark Accent 2" w:uiPriority="50"/>
-    <w:lsdException w:name="Grid Table 6 Colorful Accent 2" w:uiPriority="51"/>
-    <w:lsdException w:name="Grid Table 7 Colorful Accent 2" w:uiPriority="52"/>
-    <w:lsdException w:name="Grid Table 1 Light Accent 3" w:uiPriority="46"/>
-    <w:lsdException w:name="Grid Table 2 Accent 3" w:uiPriority="47"/>
-    <w:lsdException w:name="Grid Table 3 Accent 3" w:uiPriority="48"/>
-    <w:lsdException w:name="Grid Table 4 Accent 3" w:uiPriority="49"/>
-    <w:lsdException w:name="Grid Table 5 Dark Accent 3" w:uiPriority="50"/>
-    <w:lsdException w:name="Grid Table 6 Colorful Accent 3" w:uiPriority="51"/>
-    <w:lsdException w:name="Grid Table 7 Colorful Accent 3" w:uiPriority="52"/>
-    <w:lsdException w:name="Grid Table 1 Light Accent 4" w:uiPriority="46"/>
-    <w:lsdException w:name="Grid Table 2 Accent 4" w:uiPriority="47"/>
-    <w:lsdException w:name="Grid Table 3 Accent 4" w:uiPriority="48"/>
-    <w:lsdException w:name="Grid Table 4 Accent 4" w:uiPriority="49"/>
-    <w:lsdException w:name="Grid Table 5 Dark Accent 4" w:uiPriority="50"/>
-    <w:lsdException w:name="Grid Table 6 Colorful Accent 4" w:uiPriority="51"/>
-    <w:lsdException w:name="Grid Table 7 Colorful Accent 4" w:uiPriority="52"/>
-    <w:lsdException w:name="Grid Table 1 Light Accent 5" w:uiPriority="46"/>
-    <w:lsdException w:name="Grid Table 2 Accent 5" w:uiPriority="47"/>
-    <w:lsdException w:name="Grid Table 3 Accent 5" w:uiPriority="48"/>
-    <w:lsdException w:name="Grid Table 4 Accent 5" w:uiPriority="49"/>
-    <w:lsdException w:name="Grid Table 5 Dark Accent 5" w:uiPriority="50"/>
-    <w:lsdException w:name="Grid Table 6 Colorful Accent 5" w:uiPriority="51"/>
-    <w:lsdException w:name="Grid Table 7 Colorful Accent 5" w:uiPriority="52"/>
-    <w:lsdException w:name="Grid Table 1 Light Accent 6" w:uiPriority="46"/>
-    <w:lsdException w:name="Grid Table 2 Accent 6" w:uiPriority="47"/>
-    <w:lsdException w:name="Grid Table 3 Accent 6" w:uiPriority="48"/>
-    <w:lsdException w:name="Grid Table 4 Accent 6" w:uiPriority="49"/>
-    <w:lsdException w:name="Grid Table 5 Dark Accent 6" w:uiPriority="50"/>
-    <w:lsdException w:name="Grid Table 6 Colorful Accent 6" w:uiPriority="51"/>
-    <w:lsdException w:name="Grid Table 7 Colorful Accent 6" w:uiPriority="52"/>
-    <w:lsdException w:name="List Table 1 Light" w:uiPriority="46"/>
-    <w:lsdException w:name="List Table 2" w:uiPriority="47"/>
-    <w:lsdException w:name="List Table 3" w:uiPriority="48"/>
-    <w:lsdException w:name="List Table 4" w:uiPriority="49"/>
-    <w:lsdException w:name="List Table 5 Dark" w:uiPriority="50"/>
-    <w:lsdException w:name="List Table 6 Colorful" w:uiPriority="51"/>
-    <w:lsdException w:name="List Table 7 Colorful" w:uiPriority="52"/>
-    <w:lsdException w:name="List Table 1 Light Accent 1" w:uiPriority="46"/>
-    <w:lsdException w:name="List Table 2 Accent 1" w:uiPriority="47"/>
-    <w:lsdException w:name="List Table 3 Accent 1" w:uiPriority="48"/>
-    <w:lsdException w:name="List Table 4 Accent 1" w:uiPriority="49"/>
-    <w:lsdException w:name="List Table 5 Dark Accent 1" w:uiPriority="50"/>
-    <w:lsdException w:name="List Table 6 Colorful Accent 1" w:uiPriority="51"/>
-    <w:lsdException w:name="List Table 7 Colorful Accent 1" w:uiPriority="52"/>
-    <w:lsdException w:name="List Table 1 Light Accent 2" w:uiPriority="46"/>
-    <w:lsdException w:name="List Table 2 Accent 2" w:uiPriority="47"/>
-    <w:lsdException w:name="List Table 3 Accent 2" w:uiPriority="48"/>
-    <w:lsdException w:name="List Table 4 Accent 2" w:uiPriority="49"/>
-    <w:lsdException w:name="List Table 5 Dark Accent 2" w:uiPriority="50"/>
-    <w:lsdException w:name="List Table 6 Colorful Accent 2" w:uiPriority="51"/>
-    <w:lsdException w:name="List Table 7 Colorful Accent 2" w:uiPriority="52"/>
-    <w:lsdException w:name="List Table 1 Light Accent 3" w:uiPriority="46"/>
-    <w:lsdException w:name="List Table 2 Accent 3" w:uiPriority="47"/>
-    <w:lsdException w:name="List Table 3 Accent 3" w:uiPriority="48"/>
-    <w:lsdException w:name="List Table 4 Accent 3" w:uiPriority="49"/>
-    <w:lsdException w:name="List Table 5 Dark Accent 3" w:uiPriority="50"/>
-    <w:lsdException w:name="List Table 6 Colorful Accent 3" w:uiPriority="51"/>
-    <w:lsdException w:name="List Table 7 Colorful Accent 3" w:uiPriority="52"/>
-    <w:lsdException w:name="List Table 1 Light Accent 4" w:uiPriority="46"/>
-    <w:lsdException w:name="List Table 2 Accent 4" w:uiPriority="47"/>
-    <w:lsdException w:name="List Table 3 Accent 4" w:uiPriority="48"/>
-    <w:lsdException w:name="List Table 4 Accent 4" w:uiPriority="49"/>
-    <w:lsdException w:name="List Table 5 Dark Accent 4" w:uiPriority="50"/>
-    <w:lsdException w:name="List Table 6 Colorful Accent 4" w:uiPriority="51"/>
-    <w:lsdException w:name="List Table 7 Colorful Accent 4" w:uiPriority="52"/>
-    <w:lsdException w:name="List Table 1 Light Accent 5" w:uiPriority="46"/>
-    <w:lsdException w:name="List Table 2 Accent 5" w:uiPriority="47"/>
-    <w:lsdException w:name="List Table 3 Accent 5" w:uiPriority="48"/>
-    <w:lsdException w:name="List Table 4 Accent 5" w:uiPriority="49"/>
-    <w:lsdException w:name="List Table 5 Dark Accent 5" w:uiPriority="50"/>
-    <w:lsdException w:name="List Table 6 Colorful Accent 5" w:uiPriority="51"/>
-    <w:lsdException w:name="List Table 7 Colorful Accent 5" w:uiPriority="52"/>
-    <w:lsdException w:name="List Table 1 Light Accent 6" w:uiPriority="46"/>
-    <w:lsdException w:name="List Table 2 Accent 6" w:uiPriority="47"/>
-    <w:lsdException w:name="List Table 3 Accent 6" w:uiPriority="48"/>
-    <w:lsdException w:name="List Table 4 Accent 6" w:uiPriority="49"/>
-    <w:lsdException w:name="List Table 5 Dark Accent 6" w:uiPriority="50"/>
-    <w:lsdException w:name="List Table 6 Colorful Accent 6" w:uiPriority="51"/>
-    <w:lsdException w:name="List Table 7 Colorful Accent 6" w:uiPriority="52"/>
-    <w:lsdException w:name="Mention" w:semiHidden="1" w:unhideWhenUsed="1"/>
+  <w:latentStyles w:defLockedState="0" w:defUIPriority="99" w:defSemiHidden="1" w:defUnhideWhenUsed="1" w:defQFormat="0" w:count="267">
+    <w:lsdException w:name="Normal" w:semiHidden="0" w:uiPriority="0" w:unhideWhenUsed="0" w:qFormat="1"/>
+    <w:lsdException w:name="heading 1" w:semiHidden="0" w:uiPriority="9" w:unhideWhenUsed="0" w:qFormat="1"/>
+    <w:lsdException w:name="heading 2" w:uiPriority="9" w:qFormat="1"/>
+    <w:lsdException w:name="heading 3" w:uiPriority="9" w:qFormat="1"/>
+    <w:lsdException w:name="heading 4" w:uiPriority="9" w:qFormat="1"/>
+    <w:lsdException w:name="heading 5" w:uiPriority="9" w:qFormat="1"/>
+    <w:lsdException w:name="heading 6" w:uiPriority="9" w:qFormat="1"/>
+    <w:lsdException w:name="heading 7" w:uiPriority="9" w:qFormat="1"/>
+    <w:lsdException w:name="heading 8" w:uiPriority="9" w:qFormat="1"/>
+    <w:lsdException w:name="heading 9" w:uiPriority="9" w:qFormat="1"/>
+    <w:lsdException w:name="toc 1" w:uiPriority="39"/>
+    <w:lsdException w:name="toc 2" w:uiPriority="39"/>
+    <w:lsdException w:name="toc 3" w:uiPriority="39"/>
+    <w:lsdException w:name="toc 4" w:uiPriority="39"/>
+    <w:lsdException w:name="toc 5" w:uiPriority="39"/>
+    <w:lsdException w:name="toc 6" w:uiPriority="39"/>
+    <w:lsdException w:name="toc 7" w:uiPriority="39"/>
+    <w:lsdException w:name="toc 8" w:uiPriority="39"/>
+    <w:lsdException w:name="toc 9" w:uiPriority="39"/>
+    <w:lsdException w:name="caption" w:uiPriority="35" w:qFormat="1"/>
+    <w:lsdException w:name="Title" w:semiHidden="0" w:uiPriority="10" w:unhideWhenUsed="0" w:qFormat="1"/>
+    <w:lsdException w:name="Default Paragraph Font" w:uiPriority="1"/>
+    <w:lsdException w:name="Subtitle" w:semiHidden="0" w:uiPriority="11" w:unhideWhenUsed="0" w:qFormat="1"/>
+    <w:lsdException w:name="Strong" w:semiHidden="0" w:uiPriority="22" w:unhideWhenUsed="0" w:qFormat="1"/>
+    <w:lsdException w:name="Emphasis" w:semiHidden="0" w:uiPriority="20" w:unhideWhenUsed="0" w:qFormat="1"/>
+    <w:lsdException w:name="Table Grid" w:semiHidden="0" w:uiPriority="59" w:unhideWhenUsed="0"/>
+    <w:lsdException w:name="Placeholder Text" w:unhideWhenUsed="0"/>
+    <w:lsdException w:name="No Spacing" w:semiHidden="0" w:uiPriority="1" w:unhideWhenUsed="0" w:qFormat="1"/>
+    <w:lsdException w:name="Light Shading" w:semiHidden="0" w:uiPriority="60" w:unhideWhenUsed="0"/>
+    <w:lsdException w:name="Light List" w:semiHidden="0" w:uiPriority="61" w:unhideWhenUsed="0"/>
+    <w:lsdException w:name="Light Grid" w:semiHidden="0" w:uiPriority="62" w:unhideWhenUsed="0"/>
+    <w:lsdException w:name="Medium Shading 1" w:semiHidden="0" w:uiPriority="63" w:unhideWhenUsed="0"/>
+    <w:lsdException w:name="Medium Shading 2" w:semiHidden="0" w:uiPriority="64" w:unhideWhenUsed="0"/>
+    <w:lsdException w:name="Medium List 1" w:semiHidden="0" w:uiPriority="65" w:unhideWhenUsed="0"/>
+    <w:lsdException w:name="Medium List 2" w:semiHidden="0" w:uiPriority="66" w:unhideWhenUsed="0"/>
+    <w:lsdException w:name="Medium Grid 1" w:semiHidden="0" w:uiPriority="67" w:unhideWhenUsed="0"/>
+    <w:lsdException w:name="Medium Grid 2" w:semiHidden="0" w:uiPriority="68" w:unhideWhenUsed="0"/>
+    <w:lsdException w:name="Medium Grid 3" w:semiHidden="0" w:uiPriority="69" w:unhideWhenUsed="0"/>
+    <w:lsdException w:name="Dark List" w:semiHidden="0" w:uiPriority="70" w:unhideWhenUsed="0"/>
+    <w:lsdException w:name="Colorful Shading" w:semiHidden="0" w:uiPriority="71" w:unhideWhenUsed="0"/>
+    <w:lsdException w:name="Colorful List" w:semiHidden="0" w:uiPriority="72" w:unhideWhenUsed="0"/>
+    <w:lsdException w:name="Colorful Grid" w:semiHidden="0" w:uiPriority="73" w:unhideWhenUsed="0"/>
+    <w:lsdException w:name="Light Shading Accent 1" w:semiHidden="0" w:uiPriority="60" w:unhideWhenUsed="0"/>
+    <w:lsdException w:name="Light List Accent 1" w:semiHidden="0" w:uiPriority="61" w:unhideWhenUsed="0"/>
+    <w:lsdException w:name="Light Grid Accent 1" w:semiHidden="0" w:uiPriority="62" w:unhideWhenUsed="0"/>
+    <w:lsdException w:name="Medium Shading 1 Accent 1" w:semiHidden="0" w:uiPriority="63" w:unhideWhenUsed="0"/>
+    <w:lsdException w:name="Medium Shading 2 Accent 1" w:semiHidden="0" w:uiPriority="64" w:unhideWhenUsed="0"/>
+    <w:lsdException w:name="Medium List 1 Accent 1" w:semiHidden="0" w:uiPriority="65" w:unhideWhenUsed="0"/>
+    <w:lsdException w:name="Revision" w:unhideWhenUsed="0"/>
+    <w:lsdException w:name="List Paragraph" w:semiHidden="0" w:uiPriority="34" w:unhideWhenUsed="0" w:qFormat="1"/>
+    <w:lsdException w:name="Quote" w:semiHidden="0" w:uiPriority="29" w:unhideWhenUsed="0" w:qFormat="1"/>
+    <w:lsdException w:name="Intense Quote" w:semiHidden="0" w:uiPriority="30" w:unhideWhenUsed="0" w:qFormat="1"/>
+    <w:lsdException w:name="Medium List 2 Accent 1" w:semiHidden="0" w:uiPriority="66" w:unhideWhenUsed="0"/>
+    <w:lsdException w:name="Medium Grid 1 Accent 1" w:semiHidden="0" w:uiPriority="67" w:unhideWhenUsed="0"/>
+    <w:lsdException w:name="Medium Grid 2 Accent 1" w:semiHidden="0" w:uiPriority="68" w:unhideWhenUsed="0"/>
+    <w:lsdException w:name="Medium Grid 3 Accent 1" w:semiHidden="0" w:uiPriority="69" w:unhideWhenUsed="0"/>
+    <w:lsdException w:name="Dark List Accent 1" w:semiHidden="0" w:uiPriority="70" w:unhideWhenUsed="0"/>
+    <w:lsdException w:name="Colorful Shading Accent 1" w:semiHidden="0" w:uiPriority="71" w:unhideWhenUsed="0"/>
+    <w:lsdException w:name="Colorful List Accent 1" w:semiHidden="0" w:uiPriority="72" w:unhideWhenUsed="0"/>
+    <w:lsdException w:name="Colorful Grid Accent 1" w:semiHidden="0" w:uiPriority="73" w:unhideWhenUsed="0"/>
+    <w:lsdException w:name="Light Shading Accent 2" w:semiHidden="0" w:uiPriority="60" w:unhideWhenUsed="0"/>
+    <w:lsdException w:name="Light List Accent 2" w:semiHidden="0" w:uiPriority="61" w:unhideWhenUsed="0"/>
+    <w:lsdException w:name="Light Grid Accent 2" w:semiHidden="0" w:uiPriority="62" w:unhideWhenUsed="0"/>
+    <w:lsdException w:name="Medium Shading 1 Accent 2" w:semiHidden="0" w:uiPriority="63" w:unhideWhenUsed="0"/>
+    <w:lsdException w:name="Medium Shading 2 Accent 2" w:semiHidden="0" w:uiPriority="64" w:unhideWhenUsed="0"/>
+    <w:lsdException w:name="Medium List 1 Accent 2" w:semiHidden="0" w:uiPriority="65" w:unhideWhenUsed="0"/>
+    <w:lsdException w:name="Medium List 2 Accent 2" w:semiHidden="0" w:uiPriority="66" w:unhideWhenUsed="0"/>
+    <w:lsdException w:name="Medium Grid 1 Accent 2" w:semiHidden="0" w:uiPriority="67" w:unhideWhenUsed="0"/>
+    <w:lsdException w:name="Medium Grid 2 Accent 2" w:semiHidden="0" w:uiPriority="68" w:unhideWhenUsed="0"/>
+    <w:lsdException w:name="Medium Grid 3 Accent 2" w:semiHidden="0" w:uiPriority="69" w:unhideWhenUsed="0"/>
+    <w:lsdException w:name="Dark List Accent 2" w:semiHidden="0" w:uiPriority="70" w:unhideWhenUsed="0"/>
+    <w:lsdException w:name="Colorful Shading Accent 2" w:semiHidden="0" w:uiPriority="71" w:unhideWhenUsed="0"/>
+    <w:lsdException w:name="Colorful List Accent 2" w:semiHidden="0" w:uiPriority="72" w:unhideWhenUsed="0"/>
+    <w:lsdException w:name="Colorful Grid Accent 2" w:semiHidden="0" w:uiPriority="73" w:unhideWhenUsed="0"/>
+    <w:lsdException w:name="Light Shading Accent 3" w:semiHidden="0" w:uiPriority="60" w:unhideWhenUsed="0"/>
+    <w:lsdException w:name="Light List Accent 3" w:semiHidden="0" w:uiPriority="61" w:unhideWhenUsed="0"/>
+    <w:lsdException w:name="Light Grid Accent 3" w:semiHidden="0" w:uiPriority="62" w:unhideWhenUsed="0"/>
+    <w:lsdException w:name="Medium Shading 1 Accent 3" w:semiHidden="0" w:uiPriority="63" w:unhideWhenUsed="0"/>
+    <w:lsdException w:name="Medium Shading 2 Accent 3" w:semiHidden="0" w:uiPriority="64" w:unhideWhenUsed="0"/>
+    <w:lsdException w:name="Medium List 1 Accent 3" w:semiHidden="0" w:uiPriority="65" w:unhideWhenUsed="0"/>
+    <w:lsdException w:name="Medium List 2 Accent 3" w:semiHidden="0" w:uiPriority="66" w:unhideWhenUsed="0"/>
+    <w:lsdException w:name="Medium Grid 1 Accent 3" w:semiHidden="0" w:uiPriority="67" w:unhideWhenUsed="0"/>
+    <w:lsdException w:name="Medium Grid 2 Accent 3" w:semiHidden="0" w:uiPriority="68" w:unhideWhenUsed="0"/>
+    <w:lsdException w:name="Medium Grid 3 Accent 3" w:semiHidden="0" w:uiPriority="69" w:unhideWhenUsed="0"/>
+    <w:lsdException w:name="Dark List Accent 3" w:semiHidden="0" w:uiPriority="70" w:unhideWhenUsed="0"/>
+    <w:lsdException w:name="Colorful Shading Accent 3" w:semiHidden="0" w:uiPriority="71" w:unhideWhenUsed="0"/>
+    <w:lsdException w:name="Colorful List Accent 3" w:semiHidden="0" w:uiPriority="72" w:unhideWhenUsed="0"/>
+    <w:lsdException w:name="Colorful Grid Accent 3" w:semiHidden="0" w:uiPriority="73" w:unhideWhenUsed="0"/>
+    <w:lsdException w:name="Light Shading Accent 4" w:semiHidden="0" w:uiPriority="60" w:unhideWhenUsed="0"/>
+    <w:lsdException w:name="Light List Accent 4" w:semiHidden="0" w:uiPriority="61" w:unhideWhenUsed="0"/>
+    <w:lsdException w:name="Light Grid Accent 4" w:semiHidden="0" w:uiPriority="62" w:unhideWhenUsed="0"/>
+    <w:lsdException w:name="Medium Shading 1 Accent 4" w:semiHidden="0" w:uiPriority="63" w:unhideWhenUsed="0"/>
+    <w:lsdException w:name="Medium Shading 2 Accent 4" w:semiHidden="0" w:uiPriority="64" w:unhideWhenUsed="0"/>
+    <w:lsdException w:name="Medium List 1 Accent 4" w:semiHidden="0" w:uiPriority="65" w:unhideWhenUsed="0"/>
+    <w:lsdException w:name="Medium List 2 Accent 4" w:semiHidden="0" w:uiPriority="66" w:unhideWhenUsed="0"/>
+    <w:lsdException w:name="Medium Grid 1 Accent 4" w:semiHidden="0" w:uiPriority="67" w:unhideWhenUsed="0"/>
+    <w:lsdException w:name="Medium Grid 2 Accent 4" w:semiHidden="0" w:uiPriority="68" w:unhideWhenUsed="0"/>
+    <w:lsdException w:name="Medium Grid 3 Accent 4" w:semiHidden="0" w:uiPriority="69" w:unhideWhenUsed="0"/>
+    <w:lsdException w:name="Dark List Accent 4" w:semiHidden="0" w:uiPriority="70" w:unhideWhenUsed="0"/>
+    <w:lsdException w:name="Colorful Shading Accent 4" w:semiHidden="0" w:uiPriority="71" w:unhideWhenUsed="0"/>
+    <w:lsdException w:name="Colorful List Accent 4" w:semiHidden="0" w:uiPriority="72" w:unhideWhenUsed="0"/>
+    <w:lsdException w:name="Colorful Grid Accent 4" w:semiHidden="0" w:uiPriority="73" w:unhideWhenUsed="0"/>
+    <w:lsdException w:name="Light Shading Accent 5" w:semiHidden="0" w:uiPriority="60" w:unhideWhenUsed="0"/>
+    <w:lsdException w:name="Light List Accent 5" w:semiHidden="0" w:uiPriority="61" w:unhideWhenUsed="0"/>
+    <w:lsdException w:name="Light Grid Accent 5" w:semiHidden="0" w:uiPriority="62" w:unhideWhenUsed="0"/>
+    <w:lsdException w:name="Medium Shading 1 Accent 5" w:semiHidden="0" w:uiPriority="63" w:unhideWhenUsed="0"/>
+    <w:lsdException w:name="Medium Shading 2 Accent 5" w:semiHidden="0" w:uiPriority="64" w:unhideWhenUsed="0"/>
+    <w:lsdException w:name="Medium List 1 Accent 5" w:semiHidden="0" w:uiPriority="65" w:unhideWhenUsed="0"/>
+    <w:lsdException w:name="Medium List 2 Accent 5" w:semiHidden="0" w:uiPriority="66" w:unhideWhenUsed="0"/>
+    <w:lsdException w:name="Medium Grid 1 Accent 5" w:semiHidden="0" w:uiPriority="67" w:unhideWhenUsed="0"/>
+    <w:lsdException w:name="Medium Grid 2 Accent 5" w:semiHidden="0" w:uiPriority="68" w:unhideWhenUsed="0"/>
+    <w:lsdException w:name="Medium Grid 3 Accent 5" w:semiHidden="0" w:uiPriority="69" w:unhideWhenUsed="0"/>
+    <w:lsdException w:name="Dark List Accent 5" w:semiHidden="0" w:uiPriority="70" w:unhideWhenUsed="0"/>
+    <w:lsdException w:name="Colorful Shading Accent 5" w:semiHidden="0" w:uiPriority="71" w:unhideWhenUsed="0"/>
+    <w:lsdException w:name="Colorful List Accent 5" w:semiHidden="0" w:uiPriority="72" w:unhideWhenUsed="0"/>
+    <w:lsdException w:name="Colorful Grid Accent 5" w:semiHidden="0" w:uiPriority="73" w:unhideWhenUsed="0"/>
+    <w:lsdException w:name="Light Shading Accent 6" w:semiHidden="0" w:uiPriority="60" w:unhideWhenUsed="0"/>
+    <w:lsdException w:name="Light List Accent 6" w:semiHidden="0" w:uiPriority="61" w:unhideWhenUsed="0"/>
+    <w:lsdException w:name="Light Grid Accent 6" w:semiHidden="0" w:uiPriority="62" w:unhideWhenUsed="0"/>
+    <w:lsdException w:name="Medium Shading 1 Accent 6" w:semiHidden="0" w:uiPriority="63" w:unhideWhenUsed="0"/>
+    <w:lsdException w:name="Medium Shading 2 Accent 6" w:semiHidden="0" w:uiPriority="64" w:unhideWhenUsed="0"/>
+    <w:lsdException w:name="Medium List 1 Accent 6" w:semiHidden="0" w:uiPriority="65" w:unhideWhenUsed="0"/>
+    <w:lsdException w:name="Medium List 2 Accent 6" w:semiHidden="0" w:uiPriority="66" w:unhideWhenUsed="0"/>
+    <w:lsdException w:name="Medium Grid 1 Accent 6" w:semiHidden="0" w:uiPriority="67" w:unhideWhenUsed="0"/>
+    <w:lsdException w:name="Medium Grid 2 Accent 6" w:semiHidden="0" w:uiPriority="68" w:unhideWhenUsed="0"/>
+    <w:lsdException w:name="Medium Grid 3 Accent 6" w:semiHidden="0" w:uiPriority="69" w:unhideWhenUsed="0"/>
+    <w:lsdException w:name="Dark List Accent 6" w:semiHidden="0" w:uiPriority="70" w:unhideWhenUsed="0"/>
+    <w:lsdException w:name="Colorful Shading Accent 6" w:semiHidden="0" w:uiPriority="71" w:unhideWhenUsed="0"/>
+    <w:lsdException w:name="Colorful List Accent 6" w:semiHidden="0" w:uiPriority="72" w:unhideWhenUsed="0"/>
+    <w:lsdException w:name="Colorful Grid Accent 6" w:semiHidden="0" w:uiPriority="73" w:unhideWhenUsed="0"/>
+    <w:lsdException w:name="Subtle Emphasis" w:semiHidden="0" w:uiPriority="19" w:unhideWhenUsed="0" w:qFormat="1"/>
+    <w:lsdException w:name="Intense Emphasis" w:semiHidden="0" w:uiPriority="21" w:unhideWhenUsed="0" w:qFormat="1"/>
+    <w:lsdException w:name="Subtle Reference" w:semiHidden="0" w:uiPriority="31" w:unhideWhenUsed="0" w:qFormat="1"/>
+    <w:lsdException w:name="Intense Reference" w:semiHidden="0" w:uiPriority="32" w:unhideWhenUsed="0" w:qFormat="1"/>
+    <w:lsdException w:name="Book Title" w:semiHidden="0" w:uiPriority="33" w:unhideWhenUsed="0" w:qFormat="1"/>
+    <w:lsdException w:name="Bibliography" w:uiPriority="37"/>
+    <w:lsdException w:name="TOC Heading" w:uiPriority="39" w:qFormat="1"/>
+  </w:latentStyles>
+  <w:style w:type="paragraph" w:default="1" w:styleId="Normal">
+    <w:name w:val="Normal"/>
+    <w:qFormat/>
+    <w:rsid w:val="004124E4"/>
+    <w:pPr>
+      <w:jc w:val="both"/>
+    </w:pPr>
+    <w:rPr>
+      <w:sz w:val="24"/>
+    </w:rPr>
+  </w:style>
+  <w:style w:type="paragraph" w:styleId="Titre1">
+    <w:name w:val="heading 1"/>
+    <w:basedOn w:val="Normal"/>
+    <w:next w:val="Normal"/>
+    <w:link w:val="Titre1Car"/>
+    <w:uiPriority w:val="9"/>
+    <w:qFormat/>
+    <w:rsid w:val="009F202A"/>
+    <w:pPr>
+      <w:keepNext/>
+      <w:keepLines/>
+      <w:numPr>
+        <w:numId w:val="19"/>
+      </w:numPr>
+      <w:spacing w:before="480" w:after="0"/>
+      <w:outlineLvl w:val="0"/>
+    </w:pPr>
+    <w:rPr>
+      <w:rFonts w:asciiTheme="majorHAnsi" w:eastAsiaTheme="majorEastAsia" w:hAnsiTheme="majorHAnsi" w:cstheme="majorBidi"/>
+      <w:b/>
+      <w:bCs/>
+      <w:color w:val="365F91" w:themeColor="accent1" w:themeShade="BF"/>
+      <w:sz w:val="28"/>
+      <w:szCs w:val="28"/>
+    </w:rPr>
+  </w:style>
+  <w:style w:type="paragraph" w:styleId="Titre2">
+    <w:name w:val="heading 2"/>
+    <w:basedOn w:val="Normal"/>
+    <w:next w:val="Normal"/>
+    <w:link w:val="Titre2Car"/>
+    <w:uiPriority w:val="9"/>
+    <w:unhideWhenUsed/>
+    <w:qFormat/>
+    <w:rsid w:val="009F202A"/>
+    <w:pPr>
+      <w:keepNext/>
+      <w:keepLines/>
+      <w:numPr>
+        <w:ilvl w:val="1"/>
+        <w:numId w:val="19"/>
+      </w:numPr>
+      <w:spacing w:before="200" w:after="0"/>
+      <w:outlineLvl w:val="1"/>
+    </w:pPr>
+    <w:rPr>
+      <w:rFonts w:asciiTheme="majorHAnsi" w:eastAsiaTheme="majorEastAsia" w:hAnsiTheme="majorHAnsi" w:cstheme="majorBidi"/>
+      <w:b/>
+      <w:bCs/>
+      <w:color w:val="4F81BD" w:themeColor="accent1"/>
+      <w:sz w:val="26"/>
+      <w:szCs w:val="26"/>
+    </w:rPr>
+  </w:style>
+  <w:style w:type="paragraph" w:styleId="Titre3">
+    <w:name w:val="heading 3"/>
+    <w:basedOn w:val="Normal"/>
+    <w:next w:val="Normal"/>
+    <w:link w:val="Titre3Car"/>
+    <w:uiPriority w:val="9"/>
+    <w:unhideWhenUsed/>
+    <w:qFormat/>
+    <w:rsid w:val="00D867A9"/>
+    <w:pPr>
+      <w:keepNext/>
+      <w:keepLines/>
+      <w:numPr>
+        <w:ilvl w:val="2"/>
+        <w:numId w:val="19"/>
+      </w:numPr>
+      <w:spacing w:before="200" w:after="0"/>
+      <w:outlineLvl w:val="2"/>
+    </w:pPr>
+    <w:rPr>
+      <w:rFonts w:asciiTheme="majorHAnsi" w:eastAsiaTheme="majorEastAsia" w:hAnsiTheme="majorHAnsi" w:cstheme="majorBidi"/>
+      <w:b/>
+      <w:bCs/>
+      <w:color w:val="4F81BD" w:themeColor="accent1"/>
+    </w:rPr>
+  </w:style>
+  <w:style w:type="paragraph" w:styleId="Titre4">
+    <w:name w:val="heading 4"/>
+    <w:basedOn w:val="Normal"/>
+    <w:next w:val="Normal"/>
+    <w:link w:val="Titre4Car"/>
+    <w:uiPriority w:val="9"/>
+    <w:unhideWhenUsed/>
+    <w:qFormat/>
+    <w:rsid w:val="0043632A"/>
+    <w:pPr>
+      <w:keepNext/>
+      <w:keepLines/>
+      <w:numPr>
+        <w:ilvl w:val="3"/>
+        <w:numId w:val="19"/>
+      </w:numPr>
+      <w:spacing w:before="200" w:after="0"/>
+      <w:outlineLvl w:val="3"/>
+    </w:pPr>
+    <w:rPr>
+      <w:rFonts w:asciiTheme="majorHAnsi" w:eastAsiaTheme="majorEastAsia" w:hAnsiTheme="majorHAnsi" w:cstheme="majorBidi"/>
+      <w:b/>
+      <w:bCs/>
+      <w:i/>
+      <w:iCs/>
+      <w:color w:val="4F81BD" w:themeColor="accent1"/>
+    </w:rPr>
+  </w:style>
+  <w:style w:type="paragraph" w:styleId="Titre5">
+    <w:name w:val="heading 5"/>
+    <w:basedOn w:val="Normal"/>
+    <w:next w:val="Normal"/>
+    <w:link w:val="Titre5Car"/>
+    <w:uiPriority w:val="9"/>
+    <w:semiHidden/>
+    <w:unhideWhenUsed/>
+    <w:qFormat/>
+    <w:rsid w:val="009F202A"/>
+    <w:pPr>
+      <w:keepNext/>
+      <w:keepLines/>
+      <w:numPr>
+        <w:ilvl w:val="4"/>
+        <w:numId w:val="19"/>
+      </w:numPr>
+      <w:spacing w:before="40" w:after="0"/>
+      <w:outlineLvl w:val="4"/>
+    </w:pPr>
+    <w:rPr>
+      <w:rFonts w:asciiTheme="majorHAnsi" w:eastAsiaTheme="majorEastAsia" w:hAnsiTheme="majorHAnsi" w:cstheme="majorBidi"/>
+      <w:color w:val="365F91" w:themeColor="accent1" w:themeShade="BF"/>
+    </w:rPr>
+  </w:style>
+  <w:style w:type="paragraph" w:styleId="Titre6">
+    <w:name w:val="heading 6"/>
+    <w:basedOn w:val="Normal"/>
+    <w:next w:val="Normal"/>
+    <w:link w:val="Titre6Car"/>
+    <w:uiPriority w:val="9"/>
+    <w:semiHidden/>
+    <w:unhideWhenUsed/>
+    <w:qFormat/>
+    <w:rsid w:val="009F202A"/>
+    <w:pPr>
+      <w:keepNext/>
+      <w:keepLines/>
+      <w:numPr>
+        <w:ilvl w:val="5"/>
+        <w:numId w:val="19"/>
+      </w:numPr>
+      <w:spacing w:before="40" w:after="0"/>
+      <w:outlineLvl w:val="5"/>
+    </w:pPr>
+    <w:rPr>
+      <w:rFonts w:asciiTheme="majorHAnsi" w:eastAsiaTheme="majorEastAsia" w:hAnsiTheme="majorHAnsi" w:cstheme="majorBidi"/>
+      <w:color w:val="243F60" w:themeColor="accent1" w:themeShade="7F"/>
+    </w:rPr>
+  </w:style>
+  <w:style w:type="paragraph" w:styleId="Titre7">
+    <w:name w:val="heading 7"/>
+    <w:basedOn w:val="Normal"/>
+    <w:next w:val="Normal"/>
+    <w:link w:val="Titre7Car"/>
+    <w:uiPriority w:val="9"/>
+    <w:semiHidden/>
+    <w:unhideWhenUsed/>
+    <w:qFormat/>
+    <w:rsid w:val="009F202A"/>
+    <w:pPr>
+      <w:keepNext/>
+      <w:keepLines/>
+      <w:numPr>
+        <w:ilvl w:val="6"/>
+        <w:numId w:val="19"/>
+      </w:numPr>
+      <w:spacing w:before="40" w:after="0"/>
+      <w:outlineLvl w:val="6"/>
+    </w:pPr>
+    <w:rPr>
+      <w:rFonts w:asciiTheme="majorHAnsi" w:eastAsiaTheme="majorEastAsia" w:hAnsiTheme="majorHAnsi" w:cstheme="majorBidi"/>
+      <w:i/>
+      <w:iCs/>
+      <w:color w:val="243F60" w:themeColor="accent1" w:themeShade="7F"/>
+    </w:rPr>
+  </w:style>
+  <w:style w:type="paragraph" w:styleId="Titre8">
+    <w:name w:val="heading 8"/>
+    <w:basedOn w:val="Normal"/>
+    <w:next w:val="Normal"/>
+    <w:link w:val="Titre8Car"/>
+    <w:uiPriority w:val="9"/>
+    <w:semiHidden/>
+    <w:unhideWhenUsed/>
+    <w:qFormat/>
+    <w:rsid w:val="009F202A"/>
+    <w:pPr>
+      <w:keepNext/>
+      <w:keepLines/>
+      <w:numPr>
+        <w:ilvl w:val="7"/>
+        <w:numId w:val="19"/>
+      </w:numPr>
+      <w:spacing w:before="40" w:after="0"/>
+      <w:outlineLvl w:val="7"/>
+    </w:pPr>
+    <w:rPr>
+      <w:rFonts w:asciiTheme="majorHAnsi" w:eastAsiaTheme="majorEastAsia" w:hAnsiTheme="majorHAnsi" w:cstheme="majorBidi"/>
+      <w:color w:val="272727" w:themeColor="text1" w:themeTint="D8"/>
+      <w:sz w:val="21"/>
+      <w:szCs w:val="21"/>
+    </w:rPr>
+  </w:style>
+  <w:style w:type="paragraph" w:styleId="Titre9">
+    <w:name w:val="heading 9"/>
+    <w:basedOn w:val="Normal"/>
+    <w:next w:val="Normal"/>
+    <w:link w:val="Titre9Car"/>
+    <w:uiPriority w:val="9"/>
+    <w:semiHidden/>
+    <w:unhideWhenUsed/>
+    <w:qFormat/>
+    <w:rsid w:val="009F202A"/>
+    <w:pPr>
+      <w:keepNext/>
+      <w:keepLines/>
+      <w:numPr>
+        <w:ilvl w:val="8"/>
+        <w:numId w:val="19"/>
+      </w:numPr>
+      <w:spacing w:before="40" w:after="0"/>
+      <w:outlineLvl w:val="8"/>
+    </w:pPr>
+    <w:rPr>
+      <w:rFonts w:asciiTheme="majorHAnsi" w:eastAsiaTheme="majorEastAsia" w:hAnsiTheme="majorHAnsi" w:cstheme="majorBidi"/>
+      <w:i/>
+      <w:iCs/>
+      <w:color w:val="272727" w:themeColor="text1" w:themeTint="D8"/>
+      <w:sz w:val="21"/>
+      <w:szCs w:val="21"/>
+    </w:rPr>
+  </w:style>
+  <w:style w:type="character" w:default="1" w:styleId="Policepardfaut">
+    <w:name w:val="Default Paragraph Font"/>
+    <w:uiPriority w:val="1"/>
+    <w:semiHidden/>
+    <w:unhideWhenUsed/>
+  </w:style>
+  <w:style w:type="table" w:default="1" w:styleId="TableauNormal">
+    <w:name w:val="Normal Table"/>
+    <w:uiPriority w:val="99"/>
+    <w:semiHidden/>
+    <w:unhideWhenUsed/>
+    <w:tblPr>
+      <w:tblInd w:w="0" w:type="dxa"/>
+      <w:tblCellMar>
+        <w:top w:w="0" w:type="dxa"/>
+        <w:left w:w="108" w:type="dxa"/>
+        <w:bottom w:w="0" w:type="dxa"/>
+        <w:right w:w="108" w:type="dxa"/>
+      </w:tblCellMar>
+    </w:tblPr>
+  </w:style>
+  <w:style w:type="numbering" w:default="1" w:styleId="Aucuneliste">
+    <w:name w:val="No List"/>
+    <w:uiPriority w:val="99"/>
+    <w:semiHidden/>
+    <w:unhideWhenUsed/>
+  </w:style>
+  <w:style w:type="character" w:customStyle="1" w:styleId="Titre1Car">
+    <w:name w:val="Titre 1 Car"/>
+    <w:basedOn w:val="Policepardfaut"/>
+    <w:link w:val="Titre1"/>
+    <w:uiPriority w:val="9"/>
+    <w:rsid w:val="009F202A"/>
+    <w:rPr>
+      <w:rFonts w:asciiTheme="majorHAnsi" w:eastAsiaTheme="majorEastAsia" w:hAnsiTheme="majorHAnsi" w:cstheme="majorBidi"/>
+      <w:b/>
+      <w:bCs/>
+      <w:color w:val="365F91" w:themeColor="accent1" w:themeShade="BF"/>
+      <w:sz w:val="28"/>
+      <w:szCs w:val="28"/>
+    </w:rPr>
+  </w:style>
+  <w:style w:type="character" w:customStyle="1" w:styleId="Titre2Car">
+    <w:name w:val="Titre 2 Car"/>
+    <w:basedOn w:val="Policepardfaut"/>
+    <w:link w:val="Titre2"/>
+    <w:uiPriority w:val="9"/>
+    <w:rsid w:val="009F202A"/>
+    <w:rPr>
+      <w:rFonts w:asciiTheme="majorHAnsi" w:eastAsiaTheme="majorEastAsia" w:hAnsiTheme="majorHAnsi" w:cstheme="majorBidi"/>
+      <w:b/>
+      <w:bCs/>
+      <w:color w:val="4F81BD" w:themeColor="accent1"/>
+      <w:sz w:val="26"/>
+      <w:szCs w:val="26"/>
+    </w:rPr>
+  </w:style>
+  <w:style w:type="character" w:customStyle="1" w:styleId="Titre3Car">
+    <w:name w:val="Titre 3 Car"/>
+    <w:basedOn w:val="Policepardfaut"/>
+    <w:link w:val="Titre3"/>
+    <w:uiPriority w:val="9"/>
+    <w:rsid w:val="00D867A9"/>
+    <w:rPr>
+      <w:rFonts w:asciiTheme="majorHAnsi" w:eastAsiaTheme="majorEastAsia" w:hAnsiTheme="majorHAnsi" w:cstheme="majorBidi"/>
+      <w:b/>
+      <w:bCs/>
+      <w:color w:val="4F81BD" w:themeColor="accent1"/>
+    </w:rPr>
+  </w:style>
+  <w:style w:type="paragraph" w:styleId="Textedebulles">
+    <w:name w:val="Balloon Text"/>
+    <w:basedOn w:val="Normal"/>
+    <w:link w:val="TextedebullesCar"/>
+    <w:uiPriority w:val="99"/>
+    <w:semiHidden/>
+    <w:unhideWhenUsed/>
+    <w:rsid w:val="00D86056"/>
+    <w:pPr>
+      <w:spacing w:after="0" w:line="240" w:lineRule="auto"/>
+    </w:pPr>
+    <w:rPr>
+      <w:rFonts w:ascii="Tahoma" w:hAnsi="Tahoma" w:cs="Tahoma"/>
+      <w:sz w:val="16"/>
+      <w:szCs w:val="16"/>
+    </w:rPr>
+  </w:style>
+  <w:style w:type="character" w:customStyle="1" w:styleId="TextedebullesCar">
+    <w:name w:val="Texte de bulles Car"/>
+    <w:basedOn w:val="Policepardfaut"/>
+    <w:link w:val="Textedebulles"/>
+    <w:uiPriority w:val="99"/>
+    <w:semiHidden/>
+    <w:rsid w:val="00D86056"/>
+    <w:rPr>
+      <w:rFonts w:ascii="Tahoma" w:hAnsi="Tahoma" w:cs="Tahoma"/>
+      <w:sz w:val="16"/>
+      <w:szCs w:val="16"/>
+    </w:rPr>
+  </w:style>
+  <w:style w:type="paragraph" w:styleId="Paragraphedeliste">
+    <w:name w:val="List Paragraph"/>
+    <w:basedOn w:val="Normal"/>
+    <w:uiPriority w:val="34"/>
+    <w:qFormat/>
+    <w:rsid w:val="00556861"/>
+    <w:pPr>
+      <w:ind w:left="720"/>
+      <w:contextualSpacing/>
+    </w:pPr>
+  </w:style>
+  <w:style w:type="paragraph" w:styleId="En-ttedetabledesmatires">
+    <w:name w:val="TOC Heading"/>
+    <w:basedOn w:val="Titre1"/>
+    <w:next w:val="Normal"/>
+    <w:uiPriority w:val="39"/>
+    <w:unhideWhenUsed/>
+    <w:qFormat/>
+    <w:rsid w:val="009D3403"/>
+    <w:pPr>
+      <w:jc w:val="left"/>
+      <w:outlineLvl w:val="9"/>
+    </w:pPr>
+    <w:rPr>
+      <w:lang w:eastAsia="fr-CH"/>
+    </w:rPr>
+  </w:style>
+  <w:style w:type="paragraph" w:styleId="TM1">
+    <w:name w:val="toc 1"/>
+    <w:basedOn w:val="Normal"/>
+    <w:next w:val="Normal"/>
+    <w:autoRedefine/>
+    <w:uiPriority w:val="39"/>
+    <w:unhideWhenUsed/>
+    <w:rsid w:val="009D3403"/>
+    <w:pPr>
+      <w:spacing w:after="100"/>
+    </w:pPr>
+  </w:style>
+  <w:style w:type="paragraph" w:styleId="TM2">
+    <w:name w:val="toc 2"/>
+    <w:basedOn w:val="Normal"/>
+    <w:next w:val="Normal"/>
+    <w:autoRedefine/>
+    <w:uiPriority w:val="39"/>
+    <w:unhideWhenUsed/>
+    <w:rsid w:val="009D3403"/>
+    <w:pPr>
+      <w:spacing w:after="100"/>
+      <w:ind w:left="220"/>
+    </w:pPr>
+  </w:style>
+  <w:style w:type="paragraph" w:styleId="TM3">
+    <w:name w:val="toc 3"/>
+    <w:basedOn w:val="Normal"/>
+    <w:next w:val="Normal"/>
+    <w:autoRedefine/>
+    <w:uiPriority w:val="39"/>
+    <w:unhideWhenUsed/>
+    <w:rsid w:val="009D3403"/>
+    <w:pPr>
+      <w:spacing w:after="100"/>
+      <w:ind w:left="440"/>
+    </w:pPr>
+  </w:style>
+  <w:style w:type="character" w:styleId="Lienhypertexte">
+    <w:name w:val="Hyperlink"/>
+    <w:basedOn w:val="Policepardfaut"/>
+    <w:uiPriority w:val="99"/>
+    <w:unhideWhenUsed/>
+    <w:rsid w:val="009D3403"/>
+    <w:rPr>
+      <w:color w:val="0000FF" w:themeColor="hyperlink"/>
+      <w:u w:val="single"/>
+    </w:rPr>
+  </w:style>
+  <w:style w:type="table" w:styleId="Grilledutableau">
+    <w:name w:val="Table Grid"/>
+    <w:basedOn w:val="TableauNormal"/>
+    <w:uiPriority w:val="59"/>
+    <w:rsid w:val="005224A5"/>
+    <w:pPr>
+      <w:spacing w:after="0" w:line="240" w:lineRule="auto"/>
+    </w:pPr>
+    <w:tblPr>
+      <w:tblBorders>
+        <w:top w:val="single" w:sz="4" w:space="0" w:color="auto"/>
+        <w:left w:val="single" w:sz="4" w:space="0" w:color="auto"/>
+        <w:bottom w:val="single" w:sz="4" w:space="0" w:color="auto"/>
+        <w:right w:val="single" w:sz="4" w:space="0" w:color="auto"/>
+        <w:insideH w:val="single" w:sz="4" w:space="0" w:color="auto"/>
+        <w:insideV w:val="single" w:sz="4" w:space="0" w:color="auto"/>
+      </w:tblBorders>
+    </w:tblPr>
+  </w:style>
+  <w:style w:type="character" w:customStyle="1" w:styleId="Titre4Car">
+    <w:name w:val="Titre 4 Car"/>
+    <w:basedOn w:val="Policepardfaut"/>
+    <w:link w:val="Titre4"/>
+    <w:uiPriority w:val="9"/>
+    <w:rsid w:val="0043632A"/>
+    <w:rPr>
+      <w:rFonts w:asciiTheme="majorHAnsi" w:eastAsiaTheme="majorEastAsia" w:hAnsiTheme="majorHAnsi" w:cstheme="majorBidi"/>
+      <w:b/>
+      <w:bCs/>
+      <w:i/>
+      <w:iCs/>
+      <w:color w:val="4F81BD" w:themeColor="accent1"/>
+    </w:rPr>
+  </w:style>
+  <w:style w:type="paragraph" w:styleId="En-tte">
+    <w:name w:val="header"/>
+    <w:basedOn w:val="Normal"/>
+    <w:link w:val="En-tteCar"/>
+    <w:uiPriority w:val="99"/>
+    <w:unhideWhenUsed/>
+    <w:rsid w:val="00CB290B"/>
+    <w:pPr>
+      <w:tabs>
+        <w:tab w:val="center" w:pos="4536"/>
+        <w:tab w:val="right" w:pos="9072"/>
+      </w:tabs>
+      <w:spacing w:after="0" w:line="240" w:lineRule="auto"/>
+    </w:pPr>
+  </w:style>
+  <w:style w:type="character" w:customStyle="1" w:styleId="En-tteCar">
+    <w:name w:val="En-tête Car"/>
+    <w:basedOn w:val="Policepardfaut"/>
+    <w:link w:val="En-tte"/>
+    <w:uiPriority w:val="99"/>
+    <w:rsid w:val="00CB290B"/>
+    <w:rPr>
+      <w:sz w:val="24"/>
+    </w:rPr>
+  </w:style>
+  <w:style w:type="paragraph" w:styleId="Pieddepage">
+    <w:name w:val="footer"/>
+    <w:basedOn w:val="Normal"/>
+    <w:link w:val="PieddepageCar"/>
+    <w:uiPriority w:val="99"/>
+    <w:unhideWhenUsed/>
+    <w:rsid w:val="00CB290B"/>
+    <w:pPr>
+      <w:tabs>
+        <w:tab w:val="center" w:pos="4536"/>
+        <w:tab w:val="right" w:pos="9072"/>
+      </w:tabs>
+      <w:spacing w:after="0" w:line="240" w:lineRule="auto"/>
+    </w:pPr>
+  </w:style>
+  <w:style w:type="character" w:customStyle="1" w:styleId="PieddepageCar">
+    <w:name w:val="Pied de page Car"/>
+    <w:basedOn w:val="Policepardfaut"/>
+    <w:link w:val="Pieddepage"/>
+    <w:uiPriority w:val="99"/>
+    <w:rsid w:val="00CB290B"/>
+    <w:rPr>
+      <w:sz w:val="24"/>
+    </w:rPr>
+  </w:style>
+  <w:style w:type="character" w:customStyle="1" w:styleId="Titre5Car">
+    <w:name w:val="Titre 5 Car"/>
+    <w:basedOn w:val="Policepardfaut"/>
+    <w:link w:val="Titre5"/>
+    <w:uiPriority w:val="9"/>
+    <w:semiHidden/>
+    <w:rsid w:val="009F202A"/>
+    <w:rPr>
+      <w:rFonts w:asciiTheme="majorHAnsi" w:eastAsiaTheme="majorEastAsia" w:hAnsiTheme="majorHAnsi" w:cstheme="majorBidi"/>
+      <w:color w:val="365F91" w:themeColor="accent1" w:themeShade="BF"/>
+      <w:sz w:val="24"/>
+    </w:rPr>
+  </w:style>
+  <w:style w:type="character" w:customStyle="1" w:styleId="Titre6Car">
+    <w:name w:val="Titre 6 Car"/>
+    <w:basedOn w:val="Policepardfaut"/>
+    <w:link w:val="Titre6"/>
+    <w:uiPriority w:val="9"/>
+    <w:semiHidden/>
+    <w:rsid w:val="009F202A"/>
+    <w:rPr>
+      <w:rFonts w:asciiTheme="majorHAnsi" w:eastAsiaTheme="majorEastAsia" w:hAnsiTheme="majorHAnsi" w:cstheme="majorBidi"/>
+      <w:color w:val="243F60" w:themeColor="accent1" w:themeShade="7F"/>
+      <w:sz w:val="24"/>
+    </w:rPr>
+  </w:style>
+  <w:style w:type="character" w:customStyle="1" w:styleId="Titre7Car">
+    <w:name w:val="Titre 7 Car"/>
+    <w:basedOn w:val="Policepardfaut"/>
+    <w:link w:val="Titre7"/>
+    <w:uiPriority w:val="9"/>
+    <w:semiHidden/>
+    <w:rsid w:val="009F202A"/>
+    <w:rPr>
+      <w:rFonts w:asciiTheme="majorHAnsi" w:eastAsiaTheme="majorEastAsia" w:hAnsiTheme="majorHAnsi" w:cstheme="majorBidi"/>
+      <w:i/>
+      <w:iCs/>
+      <w:color w:val="243F60" w:themeColor="accent1" w:themeShade="7F"/>
+      <w:sz w:val="24"/>
+    </w:rPr>
+  </w:style>
+  <w:style w:type="character" w:customStyle="1" w:styleId="Titre8Car">
+    <w:name w:val="Titre 8 Car"/>
+    <w:basedOn w:val="Policepardfaut"/>
+    <w:link w:val="Titre8"/>
+    <w:uiPriority w:val="9"/>
+    <w:semiHidden/>
+    <w:rsid w:val="009F202A"/>
+    <w:rPr>
+      <w:rFonts w:asciiTheme="majorHAnsi" w:eastAsiaTheme="majorEastAsia" w:hAnsiTheme="majorHAnsi" w:cstheme="majorBidi"/>
+      <w:color w:val="272727" w:themeColor="text1" w:themeTint="D8"/>
+      <w:sz w:val="21"/>
+      <w:szCs w:val="21"/>
+    </w:rPr>
+  </w:style>
+  <w:style w:type="character" w:customStyle="1" w:styleId="Titre9Car">
+    <w:name w:val="Titre 9 Car"/>
+    <w:basedOn w:val="Policepardfaut"/>
+    <w:link w:val="Titre9"/>
+    <w:uiPriority w:val="9"/>
+    <w:semiHidden/>
+    <w:rsid w:val="009F202A"/>
+    <w:rPr>
+      <w:rFonts w:asciiTheme="majorHAnsi" w:eastAsiaTheme="majorEastAsia" w:hAnsiTheme="majorHAnsi" w:cstheme="majorBidi"/>
+      <w:i/>
+      <w:iCs/>
+      <w:color w:val="272727" w:themeColor="text1" w:themeTint="D8"/>
+      <w:sz w:val="21"/>
+      <w:szCs w:val="21"/>
+    </w:rPr>
+  </w:style>
+  <w:style w:type="paragraph" w:styleId="Lgende">
+    <w:name w:val="caption"/>
+    <w:basedOn w:val="Normal"/>
+    <w:next w:val="Normal"/>
+    <w:uiPriority w:val="35"/>
+    <w:unhideWhenUsed/>
+    <w:qFormat/>
+    <w:rsid w:val="00013F09"/>
+    <w:pPr>
+      <w:spacing w:line="240" w:lineRule="auto"/>
+    </w:pPr>
+    <w:rPr>
+      <w:i/>
+      <w:iCs/>
+      <w:color w:val="1F497D" w:themeColor="text2"/>
+      <w:sz w:val="18"/>
+      <w:szCs w:val="18"/>
+    </w:rPr>
+  </w:style>
+  <w:style w:type="paragraph" w:styleId="Tabledesillustrations">
+    <w:name w:val="table of figures"/>
+    <w:basedOn w:val="Normal"/>
+    <w:next w:val="Normal"/>
+    <w:uiPriority w:val="99"/>
+    <w:unhideWhenUsed/>
+    <w:rsid w:val="002E268C"/>
+    <w:pPr>
+      <w:spacing w:after="0"/>
+    </w:pPr>
+  </w:style>
+</w:styles>
+</file>
+
+<file path=word/stylesWithEffects.xml><?xml version="1.0" encoding="utf-8"?>
+<w:styles xmlns:wpc="http://schemas.microsoft.com/office/word/2010/wordprocessingCanvas" xmlns:mc="http://schemas.openxmlformats.org/markup-compatibility/2006" xmlns:o="urn:schemas-microsoft-com:office:office" xmlns:r="http://schemas.openxmlformats.org/officeDocument/2006/relationships" xmlns:m="http://schemas.openxmlformats.org/officeDocument/2006/math" xmlns:v="urn:schemas-microsoft-com:vml" xmlns:wp14="http://schemas.microsoft.com/office/word/2010/wordprocessingDrawing" xmlns:wp="http://schemas.openxmlformats.org/drawingml/2006/wordprocessingDrawing" xmlns:w10="urn:schemas-microsoft-com:office:word" xmlns:w="http://schemas.openxmlformats.org/wordprocessingml/2006/main" xmlns:w14="http://schemas.microsoft.com/office/word/2010/wordml" xmlns:wpg="http://schemas.microsoft.com/office/word/2010/wordprocessingGroup" xmlns:wpi="http://schemas.microsoft.com/office/word/2010/wordprocessingInk" xmlns:wne="http://schemas.microsoft.com/office/word/2006/wordml" xmlns:wps="http://schemas.microsoft.com/office/word/2010/wordprocessingShape" mc:Ignorable="w14 wp14">
+  <w:docDefaults>
+    <w:rPrDefault>
+      <w:rPr>
+        <w:rFonts w:asciiTheme="minorHAnsi" w:eastAsiaTheme="minorHAnsi" w:hAnsiTheme="minorHAnsi" w:cstheme="minorBidi"/>
+        <w:sz w:val="22"/>
+        <w:szCs w:val="22"/>
+        <w:lang w:val="fr-CH" w:eastAsia="en-US" w:bidi="ar-SA"/>
+      </w:rPr>
+    </w:rPrDefault>
+    <w:pPrDefault>
+      <w:pPr>
+        <w:spacing w:after="200" w:line="276" w:lineRule="auto"/>
+      </w:pPr>
+    </w:pPrDefault>
+  </w:docDefaults>
+  <w:latentStyles w:defLockedState="0" w:defUIPriority="99" w:defSemiHidden="1" w:defUnhideWhenUsed="1" w:defQFormat="0" w:count="267">
+    <w:lsdException w:name="Normal" w:semiHidden="0" w:uiPriority="0" w:unhideWhenUsed="0" w:qFormat="1"/>
+    <w:lsdException w:name="heading 1" w:semiHidden="0" w:uiPriority="9" w:unhideWhenUsed="0" w:qFormat="1"/>
+    <w:lsdException w:name="heading 2" w:uiPriority="9" w:qFormat="1"/>
+    <w:lsdException w:name="heading 3" w:uiPriority="9" w:qFormat="1"/>
+    <w:lsdException w:name="heading 4" w:uiPriority="9" w:qFormat="1"/>
+    <w:lsdException w:name="heading 5" w:uiPriority="9" w:qFormat="1"/>
+    <w:lsdException w:name="heading 6" w:uiPriority="9" w:qFormat="1"/>
+    <w:lsdException w:name="heading 7" w:uiPriority="9" w:qFormat="1"/>
+    <w:lsdException w:name="heading 8" w:uiPriority="9" w:qFormat="1"/>
+    <w:lsdException w:name="heading 9" w:uiPriority="9" w:qFormat="1"/>
+    <w:lsdException w:name="toc 1" w:uiPriority="39"/>
+    <w:lsdException w:name="toc 2" w:uiPriority="39"/>
+    <w:lsdException w:name="toc 3" w:uiPriority="39"/>
+    <w:lsdException w:name="toc 4" w:uiPriority="39"/>
+    <w:lsdException w:name="toc 5" w:uiPriority="39"/>
+    <w:lsdException w:name="toc 6" w:uiPriority="39"/>
+    <w:lsdException w:name="toc 7" w:uiPriority="39"/>
+    <w:lsdException w:name="toc 8" w:uiPriority="39"/>
+    <w:lsdException w:name="toc 9" w:uiPriority="39"/>
+    <w:lsdException w:name="caption" w:uiPriority="35" w:qFormat="1"/>
+    <w:lsdException w:name="Title" w:semiHidden="0" w:uiPriority="10" w:unhideWhenUsed="0" w:qFormat="1"/>
+    <w:lsdException w:name="Default Paragraph Font" w:uiPriority="1"/>
+    <w:lsdException w:name="Subtitle" w:semiHidden="0" w:uiPriority="11" w:unhideWhenUsed="0" w:qFormat="1"/>
+    <w:lsdException w:name="Strong" w:semiHidden="0" w:uiPriority="22" w:unhideWhenUsed="0" w:qFormat="1"/>
+    <w:lsdException w:name="Emphasis" w:semiHidden="0" w:uiPriority="20" w:unhideWhenUsed="0" w:qFormat="1"/>
+    <w:lsdException w:name="Table Grid" w:semiHidden="0" w:uiPriority="59" w:unhideWhenUsed="0"/>
+    <w:lsdException w:name="Placeholder Text" w:unhideWhenUsed="0"/>
+    <w:lsdException w:name="No Spacing" w:semiHidden="0" w:uiPriority="1" w:unhideWhenUsed="0" w:qFormat="1"/>
+    <w:lsdException w:name="Light Shading" w:semiHidden="0" w:uiPriority="60" w:unhideWhenUsed="0"/>
+    <w:lsdException w:name="Light List" w:semiHidden="0" w:uiPriority="61" w:unhideWhenUsed="0"/>
+    <w:lsdException w:name="Light Grid" w:semiHidden="0" w:uiPriority="62" w:unhideWhenUsed="0"/>
+    <w:lsdException w:name="Medium Shading 1" w:semiHidden="0" w:uiPriority="63" w:unhideWhenUsed="0"/>
+    <w:lsdException w:name="Medium Shading 2" w:semiHidden="0" w:uiPriority="64" w:unhideWhenUsed="0"/>
+    <w:lsdException w:name="Medium List 1" w:semiHidden="0" w:uiPriority="65" w:unhideWhenUsed="0"/>
+    <w:lsdException w:name="Medium List 2" w:semiHidden="0" w:uiPriority="66" w:unhideWhenUsed="0"/>
+    <w:lsdException w:name="Medium Grid 1" w:semiHidden="0" w:uiPriority="67" w:unhideWhenUsed="0"/>
+    <w:lsdException w:name="Medium Grid 2" w:semiHidden="0" w:uiPriority="68" w:unhideWhenUsed="0"/>
+    <w:lsdException w:name="Medium Grid 3" w:semiHidden="0" w:uiPriority="69" w:unhideWhenUsed="0"/>
+    <w:lsdException w:name="Dark List" w:semiHidden="0" w:uiPriority="70" w:unhideWhenUsed="0"/>
+    <w:lsdException w:name="Colorful Shading" w:semiHidden="0" w:uiPriority="71" w:unhideWhenUsed="0"/>
+    <w:lsdException w:name="Colorful List" w:semiHidden="0" w:uiPriority="72" w:unhideWhenUsed="0"/>
+    <w:lsdException w:name="Colorful Grid" w:semiHidden="0" w:uiPriority="73" w:unhideWhenUsed="0"/>
+    <w:lsdException w:name="Light Shading Accent 1" w:semiHidden="0" w:uiPriority="60" w:unhideWhenUsed="0"/>
+    <w:lsdException w:name="Light List Accent 1" w:semiHidden="0" w:uiPriority="61" w:unhideWhenUsed="0"/>
+    <w:lsdException w:name="Light Grid Accent 1" w:semiHidden="0" w:uiPriority="62" w:unhideWhenUsed="0"/>
+    <w:lsdException w:name="Medium Shading 1 Accent 1" w:semiHidden="0" w:uiPriority="63" w:unhideWhenUsed="0"/>
+    <w:lsdException w:name="Medium Shading 2 Accent 1" w:semiHidden="0" w:uiPriority="64" w:unhideWhenUsed="0"/>
+    <w:lsdException w:name="Medium List 1 Accent 1" w:semiHidden="0" w:uiPriority="65" w:unhideWhenUsed="0"/>
+    <w:lsdException w:name="Revision" w:unhideWhenUsed="0"/>
+    <w:lsdException w:name="List Paragraph" w:semiHidden="0" w:uiPriority="34" w:unhideWhenUsed="0" w:qFormat="1"/>
+    <w:lsdException w:name="Quote" w:semiHidden="0" w:uiPriority="29" w:unhideWhenUsed="0" w:qFormat="1"/>
+    <w:lsdException w:name="Intense Quote" w:semiHidden="0" w:uiPriority="30" w:unhideWhenUsed="0" w:qFormat="1"/>
+    <w:lsdException w:name="Medium List 2 Accent 1" w:semiHidden="0" w:uiPriority="66" w:unhideWhenUsed="0"/>
+    <w:lsdException w:name="Medium Grid 1 Accent 1" w:semiHidden="0" w:uiPriority="67" w:unhideWhenUsed="0"/>
+    <w:lsdException w:name="Medium Grid 2 Accent 1" w:semiHidden="0" w:uiPriority="68" w:unhideWhenUsed="0"/>
+    <w:lsdException w:name="Medium Grid 3 Accent 1" w:semiHidden="0" w:uiPriority="69" w:unhideWhenUsed="0"/>
+    <w:lsdException w:name="Dark List Accent 1" w:semiHidden="0" w:uiPriority="70" w:unhideWhenUsed="0"/>
+    <w:lsdException w:name="Colorful Shading Accent 1" w:semiHidden="0" w:uiPriority="71" w:unhideWhenUsed="0"/>
+    <w:lsdException w:name="Colorful List Accent 1" w:semiHidden="0" w:uiPriority="72" w:unhideWhenUsed="0"/>
+    <w:lsdException w:name="Colorful Grid Accent 1" w:semiHidden="0" w:uiPriority="73" w:unhideWhenUsed="0"/>
+    <w:lsdException w:name="Light Shading Accent 2" w:semiHidden="0" w:uiPriority="60" w:unhideWhenUsed="0"/>
+    <w:lsdException w:name="Light List Accent 2" w:semiHidden="0" w:uiPriority="61" w:unhideWhenUsed="0"/>
+    <w:lsdException w:name="Light Grid Accent 2" w:semiHidden="0" w:uiPriority="62" w:unhideWhenUsed="0"/>
+    <w:lsdException w:name="Medium Shading 1 Accent 2" w:semiHidden="0" w:uiPriority="63" w:unhideWhenUsed="0"/>
+    <w:lsdException w:name="Medium Shading 2 Accent 2" w:semiHidden="0" w:uiPriority="64" w:unhideWhenUsed="0"/>
+    <w:lsdException w:name="Medium List 1 Accent 2" w:semiHidden="0" w:uiPriority="65" w:unhideWhenUsed="0"/>
+    <w:lsdException w:name="Medium List 2 Accent 2" w:semiHidden="0" w:uiPriority="66" w:unhideWhenUsed="0"/>
+    <w:lsdException w:name="Medium Grid 1 Accent 2" w:semiHidden="0" w:uiPriority="67" w:unhideWhenUsed="0"/>
+    <w:lsdException w:name="Medium Grid 2 Accent 2" w:semiHidden="0" w:uiPriority="68" w:unhideWhenUsed="0"/>
+    <w:lsdException w:name="Medium Grid 3 Accent 2" w:semiHidden="0" w:uiPriority="69" w:unhideWhenUsed="0"/>
+    <w:lsdException w:name="Dark List Accent 2" w:semiHidden="0" w:uiPriority="70" w:unhideWhenUsed="0"/>
+    <w:lsdException w:name="Colorful Shading Accent 2" w:semiHidden="0" w:uiPriority="71" w:unhideWhenUsed="0"/>
+    <w:lsdException w:name="Colorful List Accent 2" w:semiHidden="0" w:uiPriority="72" w:unhideWhenUsed="0"/>
+    <w:lsdException w:name="Colorful Grid Accent 2" w:semiHidden="0" w:uiPriority="73" w:unhideWhenUsed="0"/>
+    <w:lsdException w:name="Light Shading Accent 3" w:semiHidden="0" w:uiPriority="60" w:unhideWhenUsed="0"/>
+    <w:lsdException w:name="Light List Accent 3" w:semiHidden="0" w:uiPriority="61" w:unhideWhenUsed="0"/>
+    <w:lsdException w:name="Light Grid Accent 3" w:semiHidden="0" w:uiPriority="62" w:unhideWhenUsed="0"/>
+    <w:lsdException w:name="Medium Shading 1 Accent 3" w:semiHidden="0" w:uiPriority="63" w:unhideWhenUsed="0"/>
+    <w:lsdException w:name="Medium Shading 2 Accent 3" w:semiHidden="0" w:uiPriority="64" w:unhideWhenUsed="0"/>
+    <w:lsdException w:name="Medium List 1 Accent 3" w:semiHidden="0" w:uiPriority="65" w:unhideWhenUsed="0"/>
+    <w:lsdException w:name="Medium List 2 Accent 3" w:semiHidden="0" w:uiPriority="66" w:unhideWhenUsed="0"/>
+    <w:lsdException w:name="Medium Grid 1 Accent 3" w:semiHidden="0" w:uiPriority="67" w:unhideWhenUsed="0"/>
+    <w:lsdException w:name="Medium Grid 2 Accent 3" w:semiHidden="0" w:uiPriority="68" w:unhideWhenUsed="0"/>
+    <w:lsdException w:name="Medium Grid 3 Accent 3" w:semiHidden="0" w:uiPriority="69" w:unhideWhenUsed="0"/>
+    <w:lsdException w:name="Dark List Accent 3" w:semiHidden="0" w:uiPriority="70" w:unhideWhenUsed="0"/>
+    <w:lsdException w:name="Colorful Shading Accent 3" w:semiHidden="0" w:uiPriority="71" w:unhideWhenUsed="0"/>
+    <w:lsdException w:name="Colorful List Accent 3" w:semiHidden="0" w:uiPriority="72" w:unhideWhenUsed="0"/>
+    <w:lsdException w:name="Colorful Grid Accent 3" w:semiHidden="0" w:uiPriority="73" w:unhideWhenUsed="0"/>
+    <w:lsdException w:name="Light Shading Accent 4" w:semiHidden="0" w:uiPriority="60" w:unhideWhenUsed="0"/>
+    <w:lsdException w:name="Light List Accent 4" w:semiHidden="0" w:uiPriority="61" w:unhideWhenUsed="0"/>
+    <w:lsdException w:name="Light Grid Accent 4" w:semiHidden="0" w:uiPriority="62" w:unhideWhenUsed="0"/>
+    <w:lsdException w:name="Medium Shading 1 Accent 4" w:semiHidden="0" w:uiPriority="63" w:unhideWhenUsed="0"/>
+    <w:lsdException w:name="Medium Shading 2 Accent 4" w:semiHidden="0" w:uiPriority="64" w:unhideWhenUsed="0"/>
+    <w:lsdException w:name="Medium List 1 Accent 4" w:semiHidden="0" w:uiPriority="65" w:unhideWhenUsed="0"/>
+    <w:lsdException w:name="Medium List 2 Accent 4" w:semiHidden="0" w:uiPriority="66" w:unhideWhenUsed="0"/>
+    <w:lsdException w:name="Medium Grid 1 Accent 4" w:semiHidden="0" w:uiPriority="67" w:unhideWhenUsed="0"/>
+    <w:lsdException w:name="Medium Grid 2 Accent 4" w:semiHidden="0" w:uiPriority="68" w:unhideWhenUsed="0"/>
+    <w:lsdException w:name="Medium Grid 3 Accent 4" w:semiHidden="0" w:uiPriority="69" w:unhideWhenUsed="0"/>
+    <w:lsdException w:name="Dark List Accent 4" w:semiHidden="0" w:uiPriority="70" w:unhideWhenUsed="0"/>
+    <w:lsdException w:name="Colorful Shading Accent 4" w:semiHidden="0" w:uiPriority="71" w:unhideWhenUsed="0"/>
+    <w:lsdException w:name="Colorful List Accent 4" w:semiHidden="0" w:uiPriority="72" w:unhideWhenUsed="0"/>
+    <w:lsdException w:name="Colorful Grid Accent 4" w:semiHidden="0" w:uiPriority="73" w:unhideWhenUsed="0"/>
+    <w:lsdException w:name="Light Shading Accent 5" w:semiHidden="0" w:uiPriority="60" w:unhideWhenUsed="0"/>
+    <w:lsdException w:name="Light List Accent 5" w:semiHidden="0" w:uiPriority="61" w:unhideWhenUsed="0"/>
+    <w:lsdException w:name="Light Grid Accent 5" w:semiHidden="0" w:uiPriority="62" w:unhideWhenUsed="0"/>
+    <w:lsdException w:name="Medium Shading 1 Accent 5" w:semiHidden="0" w:uiPriority="63" w:unhideWhenUsed="0"/>
+    <w:lsdException w:name="Medium Shading 2 Accent 5" w:semiHidden="0" w:uiPriority="64" w:unhideWhenUsed="0"/>
+    <w:lsdException w:name="Medium List 1 Accent 5" w:semiHidden="0" w:uiPriority="65" w:unhideWhenUsed="0"/>
+    <w:lsdException w:name="Medium List 2 Accent 5" w:semiHidden="0" w:uiPriority="66" w:unhideWhenUsed="0"/>
+    <w:lsdException w:name="Medium Grid 1 Accent 5" w:semiHidden="0" w:uiPriority="67" w:unhideWhenUsed="0"/>
+    <w:lsdException w:name="Medium Grid 2 Accent 5" w:semiHidden="0" w:uiPriority="68" w:unhideWhenUsed="0"/>
+    <w:lsdException w:name="Medium Grid 3 Accent 5" w:semiHidden="0" w:uiPriority="69" w:unhideWhenUsed="0"/>
+    <w:lsdException w:name="Dark List Accent 5" w:semiHidden="0" w:uiPriority="70" w:unhideWhenUsed="0"/>
+    <w:lsdException w:name="Colorful Shading Accent 5" w:semiHidden="0" w:uiPriority="71" w:unhideWhenUsed="0"/>
+    <w:lsdException w:name="Colorful List Accent 5" w:semiHidden="0" w:uiPriority="72" w:unhideWhenUsed="0"/>
+    <w:lsdException w:name="Colorful Grid Accent 5" w:semiHidden="0" w:uiPriority="73" w:unhideWhenUsed="0"/>
+    <w:lsdException w:name="Light Shading Accent 6" w:semiHidden="0" w:uiPriority="60" w:unhideWhenUsed="0"/>
+    <w:lsdException w:name="Light List Accent 6" w:semiHidden="0" w:uiPriority="61" w:unhideWhenUsed="0"/>
+    <w:lsdException w:name="Light Grid Accent 6" w:semiHidden="0" w:uiPriority="62" w:unhideWhenUsed="0"/>
+    <w:lsdException w:name="Medium Shading 1 Accent 6" w:semiHidden="0" w:uiPriority="63" w:unhideWhenUsed="0"/>
+    <w:lsdException w:name="Medium Shading 2 Accent 6" w:semiHidden="0" w:uiPriority="64" w:unhideWhenUsed="0"/>
+    <w:lsdException w:name="Medium List 1 Accent 6" w:semiHidden="0" w:uiPriority="65" w:unhideWhenUsed="0"/>
+    <w:lsdException w:name="Medium List 2 Accent 6" w:semiHidden="0" w:uiPriority="66" w:unhideWhenUsed="0"/>
+    <w:lsdException w:name="Medium Grid 1 Accent 6" w:semiHidden="0" w:uiPriority="67" w:unhideWhenUsed="0"/>
+    <w:lsdException w:name="Medium Grid 2 Accent 6" w:semiHidden="0" w:uiPriority="68" w:unhideWhenUsed="0"/>
+    <w:lsdException w:name="Medium Grid 3 Accent 6" w:semiHidden="0" w:uiPriority="69" w:unhideWhenUsed="0"/>
+    <w:lsdException w:name="Dark List Accent 6" w:semiHidden="0" w:uiPriority="70" w:unhideWhenUsed="0"/>
+    <w:lsdException w:name="Colorful Shading Accent 6" w:semiHidden="0" w:uiPriority="71" w:unhideWhenUsed="0"/>
+    <w:lsdException w:name="Colorful List Accent 6" w:semiHidden="0" w:uiPriority="72" w:unhideWhenUsed="0"/>
+    <w:lsdException w:name="Colorful Grid Accent 6" w:semiHidden="0" w:uiPriority="73" w:unhideWhenUsed="0"/>
+    <w:lsdException w:name="Subtle Emphasis" w:semiHidden="0" w:uiPriority="19" w:unhideWhenUsed="0" w:qFormat="1"/>
+    <w:lsdException w:name="Intense Emphasis" w:semiHidden="0" w:uiPriority="21" w:unhideWhenUsed="0" w:qFormat="1"/>
+    <w:lsdException w:name="Subtle Reference" w:semiHidden="0" w:uiPriority="31" w:unhideWhenUsed="0" w:qFormat="1"/>
+    <w:lsdException w:name="Intense Reference" w:semiHidden="0" w:uiPriority="32" w:unhideWhenUsed="0" w:qFormat="1"/>
+    <w:lsdException w:name="Book Title" w:semiHidden="0" w:uiPriority="33" w:unhideWhenUsed="0" w:qFormat="1"/>
+    <w:lsdException w:name="Bibliography" w:uiPriority="37"/>
+    <w:lsdException w:name="TOC Heading" w:uiPriority="39" w:qFormat="1"/>
   </w:latentStyles>
   <w:style w:type="paragraph" w:default="1" w:styleId="Normal">
     <w:name w:val="Normal"/>
@@ -20944,7 +21265,7 @@
 </file>
 
 <file path=customXml/itemProps1.xml><?xml version="1.0" encoding="utf-8"?>
-<ds:datastoreItem xmlns:ds="http://schemas.openxmlformats.org/officeDocument/2006/customXml" ds:itemID="{C05FA0CE-D412-4FA3-A521-4D800758C3B7}">
+<ds:datastoreItem xmlns:ds="http://schemas.openxmlformats.org/officeDocument/2006/customXml" ds:itemID="{63F6CA15-B2F3-43DB-A050-DE10FE778066}">
   <ds:schemaRefs>
     <ds:schemaRef ds:uri="http://schemas.openxmlformats.org/officeDocument/2006/bibliography"/>
   </ds:schemaRefs>

</xml_diff>